<commit_message>
Fixed font and formatting problems
I think these were due to incompatibilities between OpenOffice and Word.
I fixed redundant English
</commit_message>
<xml_diff>
--- a/problems/problem6/problem-6-details.docx
+++ b/problems/problem6/problem-6-details.docx
@@ -1,13 +1,23 @@
 
 <file path=word/document.xml><?xml version="1.0" encoding="utf-8"?>
-<w:document xmlns:wpc="http://schemas.microsoft.com/office/word/2010/wordprocessingCanvas" xmlns:mc="http://schemas.openxmlformats.org/markup-compatibility/2006" xmlns:o="urn:schemas-microsoft-com:office:office" xmlns:r="http://schemas.openxmlformats.org/officeDocument/2006/relationships" xmlns:m="http://schemas.openxmlformats.org/officeDocument/2006/math" xmlns:v="urn:schemas-microsoft-com:vml" xmlns:wp14="http://schemas.microsoft.com/office/word/2010/wordprocessingDrawing" xmlns:wp="http://schemas.openxmlformats.org/drawingml/2006/wordprocessingDrawing" xmlns:w10="urn:schemas-microsoft-com:office:word" xmlns:w="http://schemas.openxmlformats.org/wordprocessingml/2006/main" xmlns:w14="http://schemas.microsoft.com/office/word/2010/wordml" xmlns:w15="http://schemas.microsoft.com/office/word/2012/wordml" xmlns:wpg="http://schemas.microsoft.com/office/word/2010/wordprocessingGroup" xmlns:wpi="http://schemas.microsoft.com/office/word/2010/wordprocessingInk" xmlns:wne="http://schemas.microsoft.com/office/word/2006/wordml" xmlns:wps="http://schemas.microsoft.com/office/word/2010/wordprocessingShape" mc:Ignorable="w14 w15 wp14">
+<w:document xmlns:wpc="http://schemas.microsoft.com/office/word/2010/wordprocessingCanvas" xmlns:mc="http://schemas.openxmlformats.org/markup-compatibility/2006" xmlns:o="urn:schemas-microsoft-com:office:office" xmlns:r="http://schemas.openxmlformats.org/officeDocument/2006/relationships" xmlns:m="http://schemas.openxmlformats.org/officeDocument/2006/math" xmlns:v="urn:schemas-microsoft-com:vml" xmlns:wp14="http://schemas.microsoft.com/office/word/2010/wordprocessingDrawing" xmlns:wp="http://schemas.openxmlformats.org/drawingml/2006/wordprocessingDrawing" xmlns:w10="urn:schemas-microsoft-com:office:word" xmlns:w="http://schemas.openxmlformats.org/wordprocessingml/2006/main" xmlns:w14="http://schemas.microsoft.com/office/word/2010/wordml" xmlns:wpg="http://schemas.microsoft.com/office/word/2010/wordprocessingGroup" xmlns:wpi="http://schemas.microsoft.com/office/word/2010/wordprocessingInk" xmlns:wne="http://schemas.microsoft.com/office/word/2006/wordml" xmlns:wps="http://schemas.microsoft.com/office/word/2010/wordprocessingShape" mc:Ignorable="w14 wp14">
   <w:body>
     <w:p>
       <w:pPr>
         <w:pStyle w:val="Heading2"/>
-      </w:pPr>
-      <w:r>
-        <w:t>Small Problem 6: Network Analysis Expressiveness Challenge</w:t>
+        <w:rPr>
+          <w:rFonts w:ascii="Cambria" w:hAnsi="Cambria"/>
+          <w:b/>
+          <w:sz w:val="28"/>
+        </w:rPr>
+      </w:pPr>
+      <w:r>
+        <w:rPr>
+          <w:rFonts w:ascii="Cambria" w:hAnsi="Cambria"/>
+          <w:b/>
+          <w:sz w:val="28"/>
+        </w:rPr>
+        <w:t>Problem 6: Network Analysis Expressiveness Challenge</w:t>
       </w:r>
     </w:p>
     <w:p>
@@ -141,7 +151,7 @@
                     <pic:cNvPicPr/>
                   </pic:nvPicPr>
                   <pic:blipFill>
-                    <a:blip r:embed="rId5">
+                    <a:blip r:embed="rId6">
                       <a:extLst>
                         <a:ext uri="{28A0092B-C50C-407E-A947-70E740481C1C}">
                           <a14:useLocalDpi xmlns:a14="http://schemas.microsoft.com/office/drawing/2010/main" val="0"/>
@@ -272,7 +282,11 @@
         <w:t>/uniform</w:t>
       </w:r>
       <w:r>
-        <w:t xml:space="preserve"> attachment model, the </w:t>
+        <w:t xml:space="preserve"> </w:t>
+      </w:r>
+      <w:r>
+        <w:lastRenderedPageBreak/>
+        <w:t xml:space="preserve">attachment model, the </w:t>
       </w:r>
       <w:r>
         <w:rPr>
@@ -290,11 +304,7 @@
         <w:t xml:space="preserve">Edges </w:t>
       </w:r>
       <w:r>
-        <w:t xml:space="preserve">variables for </w:t>
-      </w:r>
-      <w:r>
-        <w:lastRenderedPageBreak/>
-        <w:t xml:space="preserve">previously created nodes.  </w:t>
+        <w:t xml:space="preserve">variables for previously created nodes.  </w:t>
       </w:r>
       <w:r>
         <w:t xml:space="preserve">The variable </w:t>
@@ -323,22 +333,19 @@
       <w:r>
         <w:t xml:space="preserve">The probability that a newly created node </w:t>
       </w:r>
-      <w:proofErr w:type="spellStart"/>
       <w:r>
         <w:rPr>
           <w:i/>
         </w:rPr>
-        <w:t>i</w:t>
-      </w:r>
-      <w:proofErr w:type="spellEnd"/>
-      <w:r>
-        <w:rPr>
-          <w:i/>
-        </w:rPr>
-        <w:t xml:space="preserve"> </w:t>
-      </w:r>
-      <w:r>
-        <w:t xml:space="preserve">creates an edge to node </w:t>
+        <w:t xml:space="preserve">i </w:t>
+      </w:r>
+      <w:proofErr w:type="gramStart"/>
+      <w:r>
+        <w:t>creates</w:t>
+      </w:r>
+      <w:proofErr w:type="gramEnd"/>
+      <w:r>
+        <w:t xml:space="preserve"> an edge to node </w:t>
       </w:r>
       <w:r>
         <w:rPr>
@@ -677,45 +684,50 @@
       </w:r>
     </w:p>
     <w:p>
-      <w:pPr>
-        <w:rPr>
-          <w:b/>
-        </w:rPr>
-      </w:pPr>
       <w:r>
         <w:t>Performers are free to define their own distributions for the model parameters, such as the number of nodes and the number of new edges, as long as they are able to demonstrate reasoning about the posterior distribution given evidence (outlined in the Appendix).</w:t>
       </w:r>
-      <w:r>
-        <w:br/>
-      </w:r>
-      <w:r>
-        <w:br/>
+    </w:p>
+    <w:p>
+      <w:pPr>
+        <w:pStyle w:val="Heading1"/>
+        <w:numPr>
+          <w:ilvl w:val="0"/>
+          <w:numId w:val="1"/>
+        </w:numPr>
+        <w:jc w:val="both"/>
+      </w:pPr>
+      <w:r>
+        <w:t>Submission</w:t>
+      </w:r>
+    </w:p>
+    <w:p>
+      <w:pPr>
+        <w:pStyle w:val="ListParagraph"/>
+        <w:ind w:left="0"/>
+      </w:pPr>
+      <w:r>
+        <w:t xml:space="preserve">This problem is an </w:t>
+      </w:r>
+      <w:r>
+        <w:t>expressiveness challenge. The primary requirement is to demonstrate a probabilistic program and show that it runs and computes the right answer. Teams should submit their s</w:t>
+      </w:r>
+      <w:r>
+        <w:t>ource code as file “problem-6</w:t>
+      </w:r>
+      <w:r>
+        <w:t>-solution.tar”. Teams may optionally produce performance profiles for a metric of their choice</w:t>
       </w:r>
       <w:bookmarkStart w:id="1" w:name="_GoBack"/>
       <w:bookmarkEnd w:id="1"/>
       <w:r>
-        <w:rPr>
-          <w:rStyle w:val="Heading2Char"/>
-        </w:rPr>
-        <w:t>Submission</w:t>
-      </w:r>
-    </w:p>
-    <w:p>
-      <w:pPr>
-        <w:pStyle w:val="ListParagraph"/>
-        <w:ind w:left="0"/>
-      </w:pPr>
-      <w:r>
-        <w:t xml:space="preserve">This problem is primarily an </w:t>
-      </w:r>
-      <w:r>
-        <w:t>expressiveness challenge. The primary requirement is to demonstrate a probabilistic program and show that it runs and computes the right answer. Teams should submit their s</w:t>
-      </w:r>
-      <w:r>
-        <w:t>ource code as file “problem-6</w:t>
-      </w:r>
-      <w:r>
-        <w:t>-solution.tar”. Teams may optionally produce performance profiles for a metric of their choice as well. Please define the metric in a file names “problem-</w:t>
+        <w:t>. Please define the metric in a file name</w:t>
+      </w:r>
+      <w:r>
+        <w:t>d</w:t>
+      </w:r>
+      <w:r>
+        <w:t xml:space="preserve"> “problem-</w:t>
       </w:r>
       <w:r>
         <w:t>6</w:t>
@@ -1988,7 +2000,7 @@
 </file>
 
 <file path=word/numbering.xml><?xml version="1.0" encoding="utf-8"?>
-<w:numbering xmlns:wpc="http://schemas.microsoft.com/office/word/2010/wordprocessingCanvas" xmlns:mc="http://schemas.openxmlformats.org/markup-compatibility/2006" xmlns:o="urn:schemas-microsoft-com:office:office" xmlns:r="http://schemas.openxmlformats.org/officeDocument/2006/relationships" xmlns:m="http://schemas.openxmlformats.org/officeDocument/2006/math" xmlns:v="urn:schemas-microsoft-com:vml" xmlns:wp14="http://schemas.microsoft.com/office/word/2010/wordprocessingDrawing" xmlns:wp="http://schemas.openxmlformats.org/drawingml/2006/wordprocessingDrawing" xmlns:w10="urn:schemas-microsoft-com:office:word" xmlns:w="http://schemas.openxmlformats.org/wordprocessingml/2006/main" xmlns:w14="http://schemas.microsoft.com/office/word/2010/wordml" xmlns:w15="http://schemas.microsoft.com/office/word/2012/wordml" xmlns:wpg="http://schemas.microsoft.com/office/word/2010/wordprocessingGroup" xmlns:wpi="http://schemas.microsoft.com/office/word/2010/wordprocessingInk" xmlns:wne="http://schemas.microsoft.com/office/word/2006/wordml" xmlns:wps="http://schemas.microsoft.com/office/word/2010/wordprocessingShape" mc:Ignorable="w14 w15 wp14">
+<w:numbering xmlns:wpc="http://schemas.microsoft.com/office/word/2010/wordprocessingCanvas" xmlns:mc="http://schemas.openxmlformats.org/markup-compatibility/2006" xmlns:o="urn:schemas-microsoft-com:office:office" xmlns:r="http://schemas.openxmlformats.org/officeDocument/2006/relationships" xmlns:m="http://schemas.openxmlformats.org/officeDocument/2006/math" xmlns:v="urn:schemas-microsoft-com:vml" xmlns:wp14="http://schemas.microsoft.com/office/word/2010/wordprocessingDrawing" xmlns:wp="http://schemas.openxmlformats.org/drawingml/2006/wordprocessingDrawing" xmlns:w10="urn:schemas-microsoft-com:office:word" xmlns:w="http://schemas.openxmlformats.org/wordprocessingml/2006/main" xmlns:w14="http://schemas.microsoft.com/office/word/2010/wordml" xmlns:wpg="http://schemas.microsoft.com/office/word/2010/wordprocessingGroup" xmlns:wpi="http://schemas.microsoft.com/office/word/2010/wordprocessingInk" xmlns:wne="http://schemas.microsoft.com/office/word/2006/wordml" xmlns:wps="http://schemas.microsoft.com/office/word/2010/wordprocessingShape" mc:Ignorable="w14 wp14">
   <w:abstractNum w:abstractNumId="0">
     <w:nsid w:val="7ACC363C"/>
     <w:multiLevelType w:val="hybridMultilevel"/>
@@ -2174,7 +2186,7 @@
 </file>
 
 <file path=word/styles.xml><?xml version="1.0" encoding="utf-8"?>
-<w:styles xmlns:mc="http://schemas.openxmlformats.org/markup-compatibility/2006" xmlns:r="http://schemas.openxmlformats.org/officeDocument/2006/relationships" xmlns:w="http://schemas.openxmlformats.org/wordprocessingml/2006/main" xmlns:w14="http://schemas.microsoft.com/office/word/2010/wordml" xmlns:w15="http://schemas.microsoft.com/office/word/2012/wordml" mc:Ignorable="w14 w15">
+<w:styles xmlns:mc="http://schemas.openxmlformats.org/markup-compatibility/2006" xmlns:r="http://schemas.openxmlformats.org/officeDocument/2006/relationships" xmlns:w="http://schemas.openxmlformats.org/wordprocessingml/2006/main" xmlns:w14="http://schemas.microsoft.com/office/word/2010/wordml" mc:Ignorable="w14">
   <w:docDefaults>
     <w:rPrDefault>
       <w:rPr>
@@ -2190,378 +2202,144 @@
       </w:pPr>
     </w:pPrDefault>
   </w:docDefaults>
-  <w:latentStyles w:defLockedState="0" w:defUIPriority="99" w:defSemiHidden="0" w:defUnhideWhenUsed="0" w:defQFormat="0" w:count="371">
-    <w:lsdException w:name="Normal" w:uiPriority="0" w:qFormat="1"/>
-    <w:lsdException w:name="heading 1" w:uiPriority="9" w:qFormat="1"/>
-    <w:lsdException w:name="heading 2" w:semiHidden="1" w:uiPriority="9" w:unhideWhenUsed="1" w:qFormat="1"/>
-    <w:lsdException w:name="heading 3" w:semiHidden="1" w:uiPriority="9" w:unhideWhenUsed="1" w:qFormat="1"/>
-    <w:lsdException w:name="heading 4" w:semiHidden="1" w:uiPriority="9" w:unhideWhenUsed="1" w:qFormat="1"/>
-    <w:lsdException w:name="heading 5" w:semiHidden="1" w:uiPriority="9" w:unhideWhenUsed="1" w:qFormat="1"/>
-    <w:lsdException w:name="heading 6" w:semiHidden="1" w:uiPriority="9" w:unhideWhenUsed="1" w:qFormat="1"/>
-    <w:lsdException w:name="heading 7" w:semiHidden="1" w:uiPriority="9" w:unhideWhenUsed="1" w:qFormat="1"/>
-    <w:lsdException w:name="heading 8" w:semiHidden="1" w:uiPriority="9" w:unhideWhenUsed="1" w:qFormat="1"/>
-    <w:lsdException w:name="heading 9" w:semiHidden="1" w:uiPriority="9" w:unhideWhenUsed="1" w:qFormat="1"/>
-    <w:lsdException w:name="index 1" w:semiHidden="1" w:unhideWhenUsed="1"/>
-    <w:lsdException w:name="index 2" w:semiHidden="1" w:unhideWhenUsed="1"/>
-    <w:lsdException w:name="index 3" w:semiHidden="1" w:unhideWhenUsed="1"/>
-    <w:lsdException w:name="index 4" w:semiHidden="1" w:unhideWhenUsed="1"/>
-    <w:lsdException w:name="index 5" w:semiHidden="1" w:unhideWhenUsed="1"/>
-    <w:lsdException w:name="index 6" w:semiHidden="1" w:unhideWhenUsed="1"/>
-    <w:lsdException w:name="index 7" w:semiHidden="1" w:unhideWhenUsed="1"/>
-    <w:lsdException w:name="index 8" w:semiHidden="1" w:unhideWhenUsed="1"/>
-    <w:lsdException w:name="index 9" w:semiHidden="1" w:unhideWhenUsed="1"/>
-    <w:lsdException w:name="toc 1" w:semiHidden="1" w:uiPriority="39" w:unhideWhenUsed="1"/>
-    <w:lsdException w:name="toc 2" w:semiHidden="1" w:uiPriority="39" w:unhideWhenUsed="1"/>
-    <w:lsdException w:name="toc 3" w:semiHidden="1" w:uiPriority="39" w:unhideWhenUsed="1"/>
-    <w:lsdException w:name="toc 4" w:semiHidden="1" w:uiPriority="39" w:unhideWhenUsed="1"/>
-    <w:lsdException w:name="toc 5" w:semiHidden="1" w:uiPriority="39" w:unhideWhenUsed="1"/>
-    <w:lsdException w:name="toc 6" w:semiHidden="1" w:uiPriority="39" w:unhideWhenUsed="1"/>
-    <w:lsdException w:name="toc 7" w:semiHidden="1" w:uiPriority="39" w:unhideWhenUsed="1"/>
-    <w:lsdException w:name="toc 8" w:semiHidden="1" w:uiPriority="39" w:unhideWhenUsed="1"/>
-    <w:lsdException w:name="toc 9" w:semiHidden="1" w:uiPriority="39" w:unhideWhenUsed="1"/>
-    <w:lsdException w:name="Normal Indent" w:semiHidden="1" w:unhideWhenUsed="1"/>
-    <w:lsdException w:name="footnote text" w:semiHidden="1" w:unhideWhenUsed="1"/>
-    <w:lsdException w:name="annotation text" w:semiHidden="1" w:unhideWhenUsed="1"/>
-    <w:lsdException w:name="header" w:semiHidden="1" w:unhideWhenUsed="1"/>
-    <w:lsdException w:name="footer" w:semiHidden="1" w:unhideWhenUsed="1"/>
-    <w:lsdException w:name="index heading" w:semiHidden="1" w:unhideWhenUsed="1"/>
-    <w:lsdException w:name="caption" w:semiHidden="1" w:uiPriority="35" w:unhideWhenUsed="1" w:qFormat="1"/>
-    <w:lsdException w:name="table of figures" w:semiHidden="1" w:unhideWhenUsed="1"/>
-    <w:lsdException w:name="envelope address" w:semiHidden="1" w:unhideWhenUsed="1"/>
-    <w:lsdException w:name="envelope return" w:semiHidden="1" w:unhideWhenUsed="1"/>
-    <w:lsdException w:name="footnote reference" w:semiHidden="1" w:unhideWhenUsed="1"/>
-    <w:lsdException w:name="annotation reference" w:semiHidden="1" w:unhideWhenUsed="1"/>
-    <w:lsdException w:name="line number" w:semiHidden="1" w:unhideWhenUsed="1"/>
-    <w:lsdException w:name="page number" w:semiHidden="1" w:unhideWhenUsed="1"/>
-    <w:lsdException w:name="endnote reference" w:semiHidden="1" w:unhideWhenUsed="1"/>
-    <w:lsdException w:name="endnote text" w:semiHidden="1" w:unhideWhenUsed="1"/>
-    <w:lsdException w:name="table of authorities" w:semiHidden="1" w:unhideWhenUsed="1"/>
-    <w:lsdException w:name="macro" w:semiHidden="1" w:unhideWhenUsed="1"/>
-    <w:lsdException w:name="toa heading" w:semiHidden="1" w:unhideWhenUsed="1"/>
-    <w:lsdException w:name="List" w:semiHidden="1" w:unhideWhenUsed="1"/>
-    <w:lsdException w:name="List Bullet" w:semiHidden="1" w:unhideWhenUsed="1"/>
-    <w:lsdException w:name="List Number" w:semiHidden="1" w:unhideWhenUsed="1"/>
-    <w:lsdException w:name="List 2" w:semiHidden="1" w:unhideWhenUsed="1"/>
-    <w:lsdException w:name="List 3" w:semiHidden="1" w:unhideWhenUsed="1"/>
-    <w:lsdException w:name="List 4" w:semiHidden="1" w:unhideWhenUsed="1"/>
-    <w:lsdException w:name="List 5" w:semiHidden="1" w:unhideWhenUsed="1"/>
-    <w:lsdException w:name="List Bullet 2" w:semiHidden="1" w:unhideWhenUsed="1"/>
-    <w:lsdException w:name="List Bullet 3" w:semiHidden="1" w:unhideWhenUsed="1"/>
-    <w:lsdException w:name="List Bullet 4" w:semiHidden="1" w:unhideWhenUsed="1"/>
-    <w:lsdException w:name="List Bullet 5" w:semiHidden="1" w:unhideWhenUsed="1"/>
-    <w:lsdException w:name="List Number 2" w:semiHidden="1" w:unhideWhenUsed="1"/>
-    <w:lsdException w:name="List Number 3" w:semiHidden="1" w:unhideWhenUsed="1"/>
-    <w:lsdException w:name="List Number 4" w:semiHidden="1" w:unhideWhenUsed="1"/>
-    <w:lsdException w:name="List Number 5" w:semiHidden="1" w:unhideWhenUsed="1"/>
-    <w:lsdException w:name="Title" w:uiPriority="10" w:qFormat="1"/>
-    <w:lsdException w:name="Closing" w:semiHidden="1" w:unhideWhenUsed="1"/>
-    <w:lsdException w:name="Signature" w:semiHidden="1" w:unhideWhenUsed="1"/>
-    <w:lsdException w:name="Default Paragraph Font" w:semiHidden="1" w:uiPriority="1" w:unhideWhenUsed="1"/>
-    <w:lsdException w:name="Body Text" w:semiHidden="1" w:unhideWhenUsed="1"/>
-    <w:lsdException w:name="Body Text Indent" w:semiHidden="1" w:unhideWhenUsed="1"/>
-    <w:lsdException w:name="List Continue" w:semiHidden="1" w:unhideWhenUsed="1"/>
-    <w:lsdException w:name="List Continue 2" w:semiHidden="1" w:unhideWhenUsed="1"/>
-    <w:lsdException w:name="List Continue 3" w:semiHidden="1" w:unhideWhenUsed="1"/>
-    <w:lsdException w:name="List Continue 4" w:semiHidden="1" w:unhideWhenUsed="1"/>
-    <w:lsdException w:name="List Continue 5" w:semiHidden="1" w:unhideWhenUsed="1"/>
-    <w:lsdException w:name="Message Header" w:semiHidden="1" w:unhideWhenUsed="1"/>
-    <w:lsdException w:name="Subtitle" w:uiPriority="11" w:qFormat="1"/>
-    <w:lsdException w:name="Salutation" w:semiHidden="1" w:unhideWhenUsed="1"/>
-    <w:lsdException w:name="Date" w:semiHidden="1" w:unhideWhenUsed="1"/>
-    <w:lsdException w:name="Body Text First Indent" w:semiHidden="1" w:unhideWhenUsed="1"/>
-    <w:lsdException w:name="Body Text First Indent 2" w:semiHidden="1" w:unhideWhenUsed="1"/>
-    <w:lsdException w:name="Note Heading" w:semiHidden="1" w:unhideWhenUsed="1"/>
-    <w:lsdException w:name="Body Text 2" w:semiHidden="1" w:unhideWhenUsed="1"/>
-    <w:lsdException w:name="Body Text 3" w:semiHidden="1" w:unhideWhenUsed="1"/>
-    <w:lsdException w:name="Body Text Indent 2" w:semiHidden="1" w:unhideWhenUsed="1"/>
-    <w:lsdException w:name="Body Text Indent 3" w:semiHidden="1" w:unhideWhenUsed="1"/>
-    <w:lsdException w:name="Block Text" w:semiHidden="1" w:unhideWhenUsed="1"/>
-    <w:lsdException w:name="Hyperlink" w:semiHidden="1" w:unhideWhenUsed="1"/>
-    <w:lsdException w:name="FollowedHyperlink" w:semiHidden="1" w:unhideWhenUsed="1"/>
-    <w:lsdException w:name="Strong" w:uiPriority="22" w:qFormat="1"/>
-    <w:lsdException w:name="Emphasis" w:uiPriority="20" w:qFormat="1"/>
-    <w:lsdException w:name="Document Map" w:semiHidden="1" w:unhideWhenUsed="1"/>
-    <w:lsdException w:name="Plain Text" w:semiHidden="1" w:unhideWhenUsed="1"/>
-    <w:lsdException w:name="E-mail Signature" w:semiHidden="1" w:unhideWhenUsed="1"/>
-    <w:lsdException w:name="HTML Top of Form" w:semiHidden="1" w:unhideWhenUsed="1"/>
-    <w:lsdException w:name="HTML Bottom of Form" w:semiHidden="1" w:unhideWhenUsed="1"/>
-    <w:lsdException w:name="Normal (Web)" w:semiHidden="1" w:unhideWhenUsed="1"/>
-    <w:lsdException w:name="HTML Acronym" w:semiHidden="1" w:unhideWhenUsed="1"/>
-    <w:lsdException w:name="HTML Address" w:semiHidden="1" w:unhideWhenUsed="1"/>
-    <w:lsdException w:name="HTML Cite" w:semiHidden="1" w:unhideWhenUsed="1"/>
-    <w:lsdException w:name="HTML Code" w:semiHidden="1" w:unhideWhenUsed="1"/>
-    <w:lsdException w:name="HTML Definition" w:semiHidden="1" w:unhideWhenUsed="1"/>
-    <w:lsdException w:name="HTML Keyboard" w:semiHidden="1" w:unhideWhenUsed="1"/>
-    <w:lsdException w:name="HTML Preformatted" w:semiHidden="1" w:unhideWhenUsed="1"/>
-    <w:lsdException w:name="HTML Sample" w:semiHidden="1" w:unhideWhenUsed="1"/>
-    <w:lsdException w:name="HTML Typewriter" w:semiHidden="1" w:unhideWhenUsed="1"/>
-    <w:lsdException w:name="HTML Variable" w:semiHidden="1" w:unhideWhenUsed="1"/>
-    <w:lsdException w:name="Normal Table" w:semiHidden="1" w:unhideWhenUsed="1"/>
-    <w:lsdException w:name="annotation subject" w:semiHidden="1" w:unhideWhenUsed="1"/>
-    <w:lsdException w:name="No List" w:semiHidden="1" w:unhideWhenUsed="1"/>
-    <w:lsdException w:name="Outline List 1" w:semiHidden="1" w:unhideWhenUsed="1"/>
-    <w:lsdException w:name="Outline List 2" w:semiHidden="1" w:unhideWhenUsed="1"/>
-    <w:lsdException w:name="Outline List 3" w:semiHidden="1" w:unhideWhenUsed="1"/>
-    <w:lsdException w:name="Table Simple 1" w:semiHidden="1" w:unhideWhenUsed="1"/>
-    <w:lsdException w:name="Table Simple 2" w:semiHidden="1" w:unhideWhenUsed="1"/>
-    <w:lsdException w:name="Table Simple 3" w:semiHidden="1" w:unhideWhenUsed="1"/>
-    <w:lsdException w:name="Table Classic 1" w:semiHidden="1" w:unhideWhenUsed="1"/>
-    <w:lsdException w:name="Table Classic 2" w:semiHidden="1" w:unhideWhenUsed="1"/>
-    <w:lsdException w:name="Table Classic 3" w:semiHidden="1" w:unhideWhenUsed="1"/>
-    <w:lsdException w:name="Table Classic 4" w:semiHidden="1" w:unhideWhenUsed="1"/>
-    <w:lsdException w:name="Table Colorful 1" w:semiHidden="1" w:unhideWhenUsed="1"/>
-    <w:lsdException w:name="Table Colorful 2" w:semiHidden="1" w:unhideWhenUsed="1"/>
-    <w:lsdException w:name="Table Colorful 3" w:semiHidden="1" w:unhideWhenUsed="1"/>
-    <w:lsdException w:name="Table Columns 1" w:semiHidden="1" w:unhideWhenUsed="1"/>
-    <w:lsdException w:name="Table Columns 2" w:semiHidden="1" w:unhideWhenUsed="1"/>
-    <w:lsdException w:name="Table Columns 3" w:semiHidden="1" w:unhideWhenUsed="1"/>
-    <w:lsdException w:name="Table Columns 4" w:semiHidden="1" w:unhideWhenUsed="1"/>
-    <w:lsdException w:name="Table Columns 5" w:semiHidden="1" w:unhideWhenUsed="1"/>
-    <w:lsdException w:name="Table Grid 1" w:semiHidden="1" w:unhideWhenUsed="1"/>
-    <w:lsdException w:name="Table Grid 2" w:semiHidden="1" w:unhideWhenUsed="1"/>
-    <w:lsdException w:name="Table Grid 3" w:semiHidden="1" w:unhideWhenUsed="1"/>
-    <w:lsdException w:name="Table Grid 4" w:semiHidden="1" w:unhideWhenUsed="1"/>
-    <w:lsdException w:name="Table Grid 5" w:semiHidden="1" w:unhideWhenUsed="1"/>
-    <w:lsdException w:name="Table Grid 6" w:semiHidden="1" w:unhideWhenUsed="1"/>
-    <w:lsdException w:name="Table Grid 7" w:semiHidden="1" w:unhideWhenUsed="1"/>
-    <w:lsdException w:name="Table Grid 8" w:semiHidden="1" w:unhideWhenUsed="1"/>
-    <w:lsdException w:name="Table List 1" w:semiHidden="1" w:unhideWhenUsed="1"/>
-    <w:lsdException w:name="Table List 2" w:semiHidden="1" w:unhideWhenUsed="1"/>
-    <w:lsdException w:name="Table List 3" w:semiHidden="1" w:unhideWhenUsed="1"/>
-    <w:lsdException w:name="Table List 4" w:semiHidden="1" w:unhideWhenUsed="1"/>
-    <w:lsdException w:name="Table List 5" w:semiHidden="1" w:unhideWhenUsed="1"/>
-    <w:lsdException w:name="Table List 6" w:semiHidden="1" w:unhideWhenUsed="1"/>
-    <w:lsdException w:name="Table List 7" w:semiHidden="1" w:unhideWhenUsed="1"/>
-    <w:lsdException w:name="Table List 8" w:semiHidden="1" w:unhideWhenUsed="1"/>
-    <w:lsdException w:name="Table 3D effects 1" w:semiHidden="1" w:unhideWhenUsed="1"/>
-    <w:lsdException w:name="Table 3D effects 2" w:semiHidden="1" w:unhideWhenUsed="1"/>
-    <w:lsdException w:name="Table 3D effects 3" w:semiHidden="1" w:unhideWhenUsed="1"/>
-    <w:lsdException w:name="Table Contemporary" w:semiHidden="1" w:unhideWhenUsed="1"/>
-    <w:lsdException w:name="Table Elegant" w:semiHidden="1" w:unhideWhenUsed="1"/>
-    <w:lsdException w:name="Table Professional" w:semiHidden="1" w:unhideWhenUsed="1"/>
-    <w:lsdException w:name="Table Subtle 1" w:semiHidden="1" w:unhideWhenUsed="1"/>
-    <w:lsdException w:name="Table Subtle 2" w:semiHidden="1" w:unhideWhenUsed="1"/>
-    <w:lsdException w:name="Table Web 1" w:semiHidden="1" w:unhideWhenUsed="1"/>
-    <w:lsdException w:name="Table Web 2" w:semiHidden="1" w:unhideWhenUsed="1"/>
-    <w:lsdException w:name="Table Web 3" w:semiHidden="1" w:unhideWhenUsed="1"/>
-    <w:lsdException w:name="Balloon Text" w:semiHidden="1" w:unhideWhenUsed="1"/>
-    <w:lsdException w:name="Table Grid" w:uiPriority="59"/>
-    <w:lsdException w:name="Table Theme" w:semiHidden="1" w:unhideWhenUsed="1"/>
-    <w:lsdException w:name="Placeholder Text" w:semiHidden="1"/>
-    <w:lsdException w:name="No Spacing" w:uiPriority="1" w:qFormat="1"/>
-    <w:lsdException w:name="Light Shading" w:uiPriority="60"/>
-    <w:lsdException w:name="Light List" w:uiPriority="61"/>
-    <w:lsdException w:name="Light Grid" w:uiPriority="62"/>
-    <w:lsdException w:name="Medium Shading 1" w:uiPriority="63"/>
-    <w:lsdException w:name="Medium Shading 2" w:uiPriority="64"/>
-    <w:lsdException w:name="Medium List 1" w:uiPriority="65"/>
-    <w:lsdException w:name="Medium List 2" w:uiPriority="66"/>
-    <w:lsdException w:name="Medium Grid 1" w:uiPriority="67"/>
-    <w:lsdException w:name="Medium Grid 2" w:uiPriority="68"/>
-    <w:lsdException w:name="Medium Grid 3" w:uiPriority="69"/>
-    <w:lsdException w:name="Dark List" w:uiPriority="70"/>
-    <w:lsdException w:name="Colorful Shading" w:uiPriority="71"/>
-    <w:lsdException w:name="Colorful List" w:uiPriority="72"/>
-    <w:lsdException w:name="Colorful Grid" w:uiPriority="73"/>
-    <w:lsdException w:name="Light Shading Accent 1" w:uiPriority="60"/>
-    <w:lsdException w:name="Light List Accent 1" w:uiPriority="61"/>
-    <w:lsdException w:name="Light Grid Accent 1" w:uiPriority="62"/>
-    <w:lsdException w:name="Medium Shading 1 Accent 1" w:uiPriority="63"/>
-    <w:lsdException w:name="Medium Shading 2 Accent 1" w:uiPriority="64"/>
-    <w:lsdException w:name="Medium List 1 Accent 1" w:uiPriority="65"/>
-    <w:lsdException w:name="Revision" w:semiHidden="1"/>
-    <w:lsdException w:name="List Paragraph" w:uiPriority="34" w:qFormat="1"/>
-    <w:lsdException w:name="Quote" w:uiPriority="29" w:qFormat="1"/>
-    <w:lsdException w:name="Intense Quote" w:uiPriority="30" w:qFormat="1"/>
-    <w:lsdException w:name="Medium List 2 Accent 1" w:uiPriority="66"/>
-    <w:lsdException w:name="Medium Grid 1 Accent 1" w:uiPriority="67"/>
-    <w:lsdException w:name="Medium Grid 2 Accent 1" w:uiPriority="68"/>
-    <w:lsdException w:name="Medium Grid 3 Accent 1" w:uiPriority="69"/>
-    <w:lsdException w:name="Dark List Accent 1" w:uiPriority="70"/>
-    <w:lsdException w:name="Colorful Shading Accent 1" w:uiPriority="71"/>
-    <w:lsdException w:name="Colorful List Accent 1" w:uiPriority="72"/>
-    <w:lsdException w:name="Colorful Grid Accent 1" w:uiPriority="73"/>
-    <w:lsdException w:name="Light Shading Accent 2" w:uiPriority="60"/>
-    <w:lsdException w:name="Light List Accent 2" w:uiPriority="61"/>
-    <w:lsdException w:name="Light Grid Accent 2" w:uiPriority="62"/>
-    <w:lsdException w:name="Medium Shading 1 Accent 2" w:uiPriority="63"/>
-    <w:lsdException w:name="Medium Shading 2 Accent 2" w:uiPriority="64"/>
-    <w:lsdException w:name="Medium List 1 Accent 2" w:uiPriority="65"/>
-    <w:lsdException w:name="Medium List 2 Accent 2" w:uiPriority="66"/>
-    <w:lsdException w:name="Medium Grid 1 Accent 2" w:uiPriority="67"/>
-    <w:lsdException w:name="Medium Grid 2 Accent 2" w:uiPriority="68"/>
-    <w:lsdException w:name="Medium Grid 3 Accent 2" w:uiPriority="69"/>
-    <w:lsdException w:name="Dark List Accent 2" w:uiPriority="70"/>
-    <w:lsdException w:name="Colorful Shading Accent 2" w:uiPriority="71"/>
-    <w:lsdException w:name="Colorful List Accent 2" w:uiPriority="72"/>
-    <w:lsdException w:name="Colorful Grid Accent 2" w:uiPriority="73"/>
-    <w:lsdException w:name="Light Shading Accent 3" w:uiPriority="60"/>
-    <w:lsdException w:name="Light List Accent 3" w:uiPriority="61"/>
-    <w:lsdException w:name="Light Grid Accent 3" w:uiPriority="62"/>
-    <w:lsdException w:name="Medium Shading 1 Accent 3" w:uiPriority="63"/>
-    <w:lsdException w:name="Medium Shading 2 Accent 3" w:uiPriority="64"/>
-    <w:lsdException w:name="Medium List 1 Accent 3" w:uiPriority="65"/>
-    <w:lsdException w:name="Medium List 2 Accent 3" w:uiPriority="66"/>
-    <w:lsdException w:name="Medium Grid 1 Accent 3" w:uiPriority="67"/>
-    <w:lsdException w:name="Medium Grid 2 Accent 3" w:uiPriority="68"/>
-    <w:lsdException w:name="Medium Grid 3 Accent 3" w:uiPriority="69"/>
-    <w:lsdException w:name="Dark List Accent 3" w:uiPriority="70"/>
-    <w:lsdException w:name="Colorful Shading Accent 3" w:uiPriority="71"/>
-    <w:lsdException w:name="Colorful List Accent 3" w:uiPriority="72"/>
-    <w:lsdException w:name="Colorful Grid Accent 3" w:uiPriority="73"/>
-    <w:lsdException w:name="Light Shading Accent 4" w:uiPriority="60"/>
-    <w:lsdException w:name="Light List Accent 4" w:uiPriority="61"/>
-    <w:lsdException w:name="Light Grid Accent 4" w:uiPriority="62"/>
-    <w:lsdException w:name="Medium Shading 1 Accent 4" w:uiPriority="63"/>
-    <w:lsdException w:name="Medium Shading 2 Accent 4" w:uiPriority="64"/>
-    <w:lsdException w:name="Medium List 1 Accent 4" w:uiPriority="65"/>
-    <w:lsdException w:name="Medium List 2 Accent 4" w:uiPriority="66"/>
-    <w:lsdException w:name="Medium Grid 1 Accent 4" w:uiPriority="67"/>
-    <w:lsdException w:name="Medium Grid 2 Accent 4" w:uiPriority="68"/>
-    <w:lsdException w:name="Medium Grid 3 Accent 4" w:uiPriority="69"/>
-    <w:lsdException w:name="Dark List Accent 4" w:uiPriority="70"/>
-    <w:lsdException w:name="Colorful Shading Accent 4" w:uiPriority="71"/>
-    <w:lsdException w:name="Colorful List Accent 4" w:uiPriority="72"/>
-    <w:lsdException w:name="Colorful Grid Accent 4" w:uiPriority="73"/>
-    <w:lsdException w:name="Light Shading Accent 5" w:uiPriority="60"/>
-    <w:lsdException w:name="Light List Accent 5" w:uiPriority="61"/>
-    <w:lsdException w:name="Light Grid Accent 5" w:uiPriority="62"/>
-    <w:lsdException w:name="Medium Shading 1 Accent 5" w:uiPriority="63"/>
-    <w:lsdException w:name="Medium Shading 2 Accent 5" w:uiPriority="64"/>
-    <w:lsdException w:name="Medium List 1 Accent 5" w:uiPriority="65"/>
-    <w:lsdException w:name="Medium List 2 Accent 5" w:uiPriority="66"/>
-    <w:lsdException w:name="Medium Grid 1 Accent 5" w:uiPriority="67"/>
-    <w:lsdException w:name="Medium Grid 2 Accent 5" w:uiPriority="68"/>
-    <w:lsdException w:name="Medium Grid 3 Accent 5" w:uiPriority="69"/>
-    <w:lsdException w:name="Dark List Accent 5" w:uiPriority="70"/>
-    <w:lsdException w:name="Colorful Shading Accent 5" w:uiPriority="71"/>
-    <w:lsdException w:name="Colorful List Accent 5" w:uiPriority="72"/>
-    <w:lsdException w:name="Colorful Grid Accent 5" w:uiPriority="73"/>
-    <w:lsdException w:name="Light Shading Accent 6" w:uiPriority="60"/>
-    <w:lsdException w:name="Light List Accent 6" w:uiPriority="61"/>
-    <w:lsdException w:name="Light Grid Accent 6" w:uiPriority="62"/>
-    <w:lsdException w:name="Medium Shading 1 Accent 6" w:uiPriority="63"/>
-    <w:lsdException w:name="Medium Shading 2 Accent 6" w:uiPriority="64"/>
-    <w:lsdException w:name="Medium List 1 Accent 6" w:uiPriority="65"/>
-    <w:lsdException w:name="Medium List 2 Accent 6" w:uiPriority="66"/>
-    <w:lsdException w:name="Medium Grid 1 Accent 6" w:uiPriority="67"/>
-    <w:lsdException w:name="Medium Grid 2 Accent 6" w:uiPriority="68"/>
-    <w:lsdException w:name="Medium Grid 3 Accent 6" w:uiPriority="69"/>
-    <w:lsdException w:name="Dark List Accent 6" w:uiPriority="70"/>
-    <w:lsdException w:name="Colorful Shading Accent 6" w:uiPriority="71"/>
-    <w:lsdException w:name="Colorful List Accent 6" w:uiPriority="72"/>
-    <w:lsdException w:name="Colorful Grid Accent 6" w:uiPriority="73"/>
-    <w:lsdException w:name="Subtle Emphasis" w:uiPriority="19" w:qFormat="1"/>
-    <w:lsdException w:name="Intense Emphasis" w:uiPriority="21" w:qFormat="1"/>
-    <w:lsdException w:name="Subtle Reference" w:uiPriority="31" w:qFormat="1"/>
-    <w:lsdException w:name="Intense Reference" w:uiPriority="32" w:qFormat="1"/>
-    <w:lsdException w:name="Book Title" w:uiPriority="33" w:qFormat="1"/>
-    <w:lsdException w:name="Bibliography" w:semiHidden="1" w:uiPriority="37" w:unhideWhenUsed="1"/>
-    <w:lsdException w:name="TOC Heading" w:semiHidden="1" w:uiPriority="39" w:unhideWhenUsed="1" w:qFormat="1"/>
-    <w:lsdException w:name="Plain Table 1" w:uiPriority="41"/>
-    <w:lsdException w:name="Plain Table 2" w:uiPriority="42"/>
-    <w:lsdException w:name="Plain Table 3" w:uiPriority="43"/>
-    <w:lsdException w:name="Plain Table 4" w:uiPriority="44"/>
-    <w:lsdException w:name="Plain Table 5" w:uiPriority="45"/>
-    <w:lsdException w:name="Grid Table Light" w:uiPriority="40"/>
-    <w:lsdException w:name="Grid Table 1 Light" w:uiPriority="46"/>
-    <w:lsdException w:name="Grid Table 2" w:uiPriority="47"/>
-    <w:lsdException w:name="Grid Table 3" w:uiPriority="48"/>
-    <w:lsdException w:name="Grid Table 4" w:uiPriority="49"/>
-    <w:lsdException w:name="Grid Table 5 Dark" w:uiPriority="50"/>
-    <w:lsdException w:name="Grid Table 6 Colorful" w:uiPriority="51"/>
-    <w:lsdException w:name="Grid Table 7 Colorful" w:uiPriority="52"/>
-    <w:lsdException w:name="Grid Table 1 Light Accent 1" w:uiPriority="46"/>
-    <w:lsdException w:name="Grid Table 2 Accent 1" w:uiPriority="47"/>
-    <w:lsdException w:name="Grid Table 3 Accent 1" w:uiPriority="48"/>
-    <w:lsdException w:name="Grid Table 4 Accent 1" w:uiPriority="49"/>
-    <w:lsdException w:name="Grid Table 5 Dark Accent 1" w:uiPriority="50"/>
-    <w:lsdException w:name="Grid Table 6 Colorful Accent 1" w:uiPriority="51"/>
-    <w:lsdException w:name="Grid Table 7 Colorful Accent 1" w:uiPriority="52"/>
-    <w:lsdException w:name="Grid Table 1 Light Accent 2" w:uiPriority="46"/>
-    <w:lsdException w:name="Grid Table 2 Accent 2" w:uiPriority="47"/>
-    <w:lsdException w:name="Grid Table 3 Accent 2" w:uiPriority="48"/>
-    <w:lsdException w:name="Grid Table 4 Accent 2" w:uiPriority="49"/>
-    <w:lsdException w:name="Grid Table 5 Dark Accent 2" w:uiPriority="50"/>
-    <w:lsdException w:name="Grid Table 6 Colorful Accent 2" w:uiPriority="51"/>
-    <w:lsdException w:name="Grid Table 7 Colorful Accent 2" w:uiPriority="52"/>
-    <w:lsdException w:name="Grid Table 1 Light Accent 3" w:uiPriority="46"/>
-    <w:lsdException w:name="Grid Table 2 Accent 3" w:uiPriority="47"/>
-    <w:lsdException w:name="Grid Table 3 Accent 3" w:uiPriority="48"/>
-    <w:lsdException w:name="Grid Table 4 Accent 3" w:uiPriority="49"/>
-    <w:lsdException w:name="Grid Table 5 Dark Accent 3" w:uiPriority="50"/>
-    <w:lsdException w:name="Grid Table 6 Colorful Accent 3" w:uiPriority="51"/>
-    <w:lsdException w:name="Grid Table 7 Colorful Accent 3" w:uiPriority="52"/>
-    <w:lsdException w:name="Grid Table 1 Light Accent 4" w:uiPriority="46"/>
-    <w:lsdException w:name="Grid Table 2 Accent 4" w:uiPriority="47"/>
-    <w:lsdException w:name="Grid Table 3 Accent 4" w:uiPriority="48"/>
-    <w:lsdException w:name="Grid Table 4 Accent 4" w:uiPriority="49"/>
-    <w:lsdException w:name="Grid Table 5 Dark Accent 4" w:uiPriority="50"/>
-    <w:lsdException w:name="Grid Table 6 Colorful Accent 4" w:uiPriority="51"/>
-    <w:lsdException w:name="Grid Table 7 Colorful Accent 4" w:uiPriority="52"/>
-    <w:lsdException w:name="Grid Table 1 Light Accent 5" w:uiPriority="46"/>
-    <w:lsdException w:name="Grid Table 2 Accent 5" w:uiPriority="47"/>
-    <w:lsdException w:name="Grid Table 3 Accent 5" w:uiPriority="48"/>
-    <w:lsdException w:name="Grid Table 4 Accent 5" w:uiPriority="49"/>
-    <w:lsdException w:name="Grid Table 5 Dark Accent 5" w:uiPriority="50"/>
-    <w:lsdException w:name="Grid Table 6 Colorful Accent 5" w:uiPriority="51"/>
-    <w:lsdException w:name="Grid Table 7 Colorful Accent 5" w:uiPriority="52"/>
-    <w:lsdException w:name="Grid Table 1 Light Accent 6" w:uiPriority="46"/>
-    <w:lsdException w:name="Grid Table 2 Accent 6" w:uiPriority="47"/>
-    <w:lsdException w:name="Grid Table 3 Accent 6" w:uiPriority="48"/>
-    <w:lsdException w:name="Grid Table 4 Accent 6" w:uiPriority="49"/>
-    <w:lsdException w:name="Grid Table 5 Dark Accent 6" w:uiPriority="50"/>
-    <w:lsdException w:name="Grid Table 6 Colorful Accent 6" w:uiPriority="51"/>
-    <w:lsdException w:name="Grid Table 7 Colorful Accent 6" w:uiPriority="52"/>
-    <w:lsdException w:name="List Table 1 Light" w:uiPriority="46"/>
-    <w:lsdException w:name="List Table 2" w:uiPriority="47"/>
-    <w:lsdException w:name="List Table 3" w:uiPriority="48"/>
-    <w:lsdException w:name="List Table 4" w:uiPriority="49"/>
-    <w:lsdException w:name="List Table 5 Dark" w:uiPriority="50"/>
-    <w:lsdException w:name="List Table 6 Colorful" w:uiPriority="51"/>
-    <w:lsdException w:name="List Table 7 Colorful" w:uiPriority="52"/>
-    <w:lsdException w:name="List Table 1 Light Accent 1" w:uiPriority="46"/>
-    <w:lsdException w:name="List Table 2 Accent 1" w:uiPriority="47"/>
-    <w:lsdException w:name="List Table 3 Accent 1" w:uiPriority="48"/>
-    <w:lsdException w:name="List Table 4 Accent 1" w:uiPriority="49"/>
-    <w:lsdException w:name="List Table 5 Dark Accent 1" w:uiPriority="50"/>
-    <w:lsdException w:name="List Table 6 Colorful Accent 1" w:uiPriority="51"/>
-    <w:lsdException w:name="List Table 7 Colorful Accent 1" w:uiPriority="52"/>
-    <w:lsdException w:name="List Table 1 Light Accent 2" w:uiPriority="46"/>
-    <w:lsdException w:name="List Table 2 Accent 2" w:uiPriority="47"/>
-    <w:lsdException w:name="List Table 3 Accent 2" w:uiPriority="48"/>
-    <w:lsdException w:name="List Table 4 Accent 2" w:uiPriority="49"/>
-    <w:lsdException w:name="List Table 5 Dark Accent 2" w:uiPriority="50"/>
-    <w:lsdException w:name="List Table 6 Colorful Accent 2" w:uiPriority="51"/>
-    <w:lsdException w:name="List Table 7 Colorful Accent 2" w:uiPriority="52"/>
-    <w:lsdException w:name="List Table 1 Light Accent 3" w:uiPriority="46"/>
-    <w:lsdException w:name="List Table 2 Accent 3" w:uiPriority="47"/>
-    <w:lsdException w:name="List Table 3 Accent 3" w:uiPriority="48"/>
-    <w:lsdException w:name="List Table 4 Accent 3" w:uiPriority="49"/>
-    <w:lsdException w:name="List Table 5 Dark Accent 3" w:uiPriority="50"/>
-    <w:lsdException w:name="List Table 6 Colorful Accent 3" w:uiPriority="51"/>
-    <w:lsdException w:name="List Table 7 Colorful Accent 3" w:uiPriority="52"/>
-    <w:lsdException w:name="List Table 1 Light Accent 4" w:uiPriority="46"/>
-    <w:lsdException w:name="List Table 2 Accent 4" w:uiPriority="47"/>
-    <w:lsdException w:name="List Table 3 Accent 4" w:uiPriority="48"/>
-    <w:lsdException w:name="List Table 4 Accent 4" w:uiPriority="49"/>
-    <w:lsdException w:name="List Table 5 Dark Accent 4" w:uiPriority="50"/>
-    <w:lsdException w:name="List Table 6 Colorful Accent 4" w:uiPriority="51"/>
-    <w:lsdException w:name="List Table 7 Colorful Accent 4" w:uiPriority="52"/>
-    <w:lsdException w:name="List Table 1 Light Accent 5" w:uiPriority="46"/>
-    <w:lsdException w:name="List Table 2 Accent 5" w:uiPriority="47"/>
-    <w:lsdException w:name="List Table 3 Accent 5" w:uiPriority="48"/>
-    <w:lsdException w:name="List Table 4 Accent 5" w:uiPriority="49"/>
-    <w:lsdException w:name="List Table 5 Dark Accent 5" w:uiPriority="50"/>
-    <w:lsdException w:name="List Table 6 Colorful Accent 5" w:uiPriority="51"/>
-    <w:lsdException w:name="List Table 7 Colorful Accent 5" w:uiPriority="52"/>
-    <w:lsdException w:name="List Table 1 Light Accent 6" w:uiPriority="46"/>
-    <w:lsdException w:name="List Table 2 Accent 6" w:uiPriority="47"/>
-    <w:lsdException w:name="List Table 3 Accent 6" w:uiPriority="48"/>
-    <w:lsdException w:name="List Table 4 Accent 6" w:uiPriority="49"/>
-    <w:lsdException w:name="List Table 5 Dark Accent 6" w:uiPriority="50"/>
-    <w:lsdException w:name="List Table 6 Colorful Accent 6" w:uiPriority="51"/>
-    <w:lsdException w:name="List Table 7 Colorful Accent 6" w:uiPriority="52"/>
+  <w:latentStyles w:defLockedState="0" w:defUIPriority="99" w:defSemiHidden="1" w:defUnhideWhenUsed="1" w:defQFormat="0" w:count="267">
+    <w:lsdException w:name="Normal" w:semiHidden="0" w:uiPriority="0" w:unhideWhenUsed="0" w:qFormat="1"/>
+    <w:lsdException w:name="heading 1" w:semiHidden="0" w:uiPriority="9" w:unhideWhenUsed="0" w:qFormat="1"/>
+    <w:lsdException w:name="heading 2" w:uiPriority="9" w:qFormat="1"/>
+    <w:lsdException w:name="heading 3" w:uiPriority="9" w:qFormat="1"/>
+    <w:lsdException w:name="heading 4" w:uiPriority="9" w:qFormat="1"/>
+    <w:lsdException w:name="heading 5" w:uiPriority="9" w:qFormat="1"/>
+    <w:lsdException w:name="heading 6" w:uiPriority="9" w:qFormat="1"/>
+    <w:lsdException w:name="heading 7" w:uiPriority="9" w:qFormat="1"/>
+    <w:lsdException w:name="heading 8" w:uiPriority="9" w:qFormat="1"/>
+    <w:lsdException w:name="heading 9" w:uiPriority="9" w:qFormat="1"/>
+    <w:lsdException w:name="toc 1" w:uiPriority="39"/>
+    <w:lsdException w:name="toc 2" w:uiPriority="39"/>
+    <w:lsdException w:name="toc 3" w:uiPriority="39"/>
+    <w:lsdException w:name="toc 4" w:uiPriority="39"/>
+    <w:lsdException w:name="toc 5" w:uiPriority="39"/>
+    <w:lsdException w:name="toc 6" w:uiPriority="39"/>
+    <w:lsdException w:name="toc 7" w:uiPriority="39"/>
+    <w:lsdException w:name="toc 8" w:uiPriority="39"/>
+    <w:lsdException w:name="toc 9" w:uiPriority="39"/>
+    <w:lsdException w:name="caption" w:uiPriority="35" w:qFormat="1"/>
+    <w:lsdException w:name="Title" w:semiHidden="0" w:uiPriority="10" w:unhideWhenUsed="0" w:qFormat="1"/>
+    <w:lsdException w:name="Default Paragraph Font" w:uiPriority="1"/>
+    <w:lsdException w:name="Subtitle" w:semiHidden="0" w:uiPriority="11" w:unhideWhenUsed="0" w:qFormat="1"/>
+    <w:lsdException w:name="Strong" w:semiHidden="0" w:uiPriority="22" w:unhideWhenUsed="0" w:qFormat="1"/>
+    <w:lsdException w:name="Emphasis" w:semiHidden="0" w:uiPriority="20" w:unhideWhenUsed="0" w:qFormat="1"/>
+    <w:lsdException w:name="Table Grid" w:semiHidden="0" w:uiPriority="59" w:unhideWhenUsed="0"/>
+    <w:lsdException w:name="Placeholder Text" w:unhideWhenUsed="0"/>
+    <w:lsdException w:name="No Spacing" w:semiHidden="0" w:uiPriority="1" w:unhideWhenUsed="0" w:qFormat="1"/>
+    <w:lsdException w:name="Light Shading" w:semiHidden="0" w:uiPriority="60" w:unhideWhenUsed="0"/>
+    <w:lsdException w:name="Light List" w:semiHidden="0" w:uiPriority="61" w:unhideWhenUsed="0"/>
+    <w:lsdException w:name="Light Grid" w:semiHidden="0" w:uiPriority="62" w:unhideWhenUsed="0"/>
+    <w:lsdException w:name="Medium Shading 1" w:semiHidden="0" w:uiPriority="63" w:unhideWhenUsed="0"/>
+    <w:lsdException w:name="Medium Shading 2" w:semiHidden="0" w:uiPriority="64" w:unhideWhenUsed="0"/>
+    <w:lsdException w:name="Medium List 1" w:semiHidden="0" w:uiPriority="65" w:unhideWhenUsed="0"/>
+    <w:lsdException w:name="Medium List 2" w:semiHidden="0" w:uiPriority="66" w:unhideWhenUsed="0"/>
+    <w:lsdException w:name="Medium Grid 1" w:semiHidden="0" w:uiPriority="67" w:unhideWhenUsed="0"/>
+    <w:lsdException w:name="Medium Grid 2" w:semiHidden="0" w:uiPriority="68" w:unhideWhenUsed="0"/>
+    <w:lsdException w:name="Medium Grid 3" w:semiHidden="0" w:uiPriority="69" w:unhideWhenUsed="0"/>
+    <w:lsdException w:name="Dark List" w:semiHidden="0" w:uiPriority="70" w:unhideWhenUsed="0"/>
+    <w:lsdException w:name="Colorful Shading" w:semiHidden="0" w:uiPriority="71" w:unhideWhenUsed="0"/>
+    <w:lsdException w:name="Colorful List" w:semiHidden="0" w:uiPriority="72" w:unhideWhenUsed="0"/>
+    <w:lsdException w:name="Colorful Grid" w:semiHidden="0" w:uiPriority="73" w:unhideWhenUsed="0"/>
+    <w:lsdException w:name="Light Shading Accent 1" w:semiHidden="0" w:uiPriority="60" w:unhideWhenUsed="0"/>
+    <w:lsdException w:name="Light List Accent 1" w:semiHidden="0" w:uiPriority="61" w:unhideWhenUsed="0"/>
+    <w:lsdException w:name="Light Grid Accent 1" w:semiHidden="0" w:uiPriority="62" w:unhideWhenUsed="0"/>
+    <w:lsdException w:name="Medium Shading 1 Accent 1" w:semiHidden="0" w:uiPriority="63" w:unhideWhenUsed="0"/>
+    <w:lsdException w:name="Medium Shading 2 Accent 1" w:semiHidden="0" w:uiPriority="64" w:unhideWhenUsed="0"/>
+    <w:lsdException w:name="Medium List 1 Accent 1" w:semiHidden="0" w:uiPriority="65" w:unhideWhenUsed="0"/>
+    <w:lsdException w:name="Revision" w:unhideWhenUsed="0"/>
+    <w:lsdException w:name="List Paragraph" w:semiHidden="0" w:uiPriority="34" w:unhideWhenUsed="0" w:qFormat="1"/>
+    <w:lsdException w:name="Quote" w:semiHidden="0" w:uiPriority="29" w:unhideWhenUsed="0" w:qFormat="1"/>
+    <w:lsdException w:name="Intense Quote" w:semiHidden="0" w:uiPriority="30" w:unhideWhenUsed="0" w:qFormat="1"/>
+    <w:lsdException w:name="Medium List 2 Accent 1" w:semiHidden="0" w:uiPriority="66" w:unhideWhenUsed="0"/>
+    <w:lsdException w:name="Medium Grid 1 Accent 1" w:semiHidden="0" w:uiPriority="67" w:unhideWhenUsed="0"/>
+    <w:lsdException w:name="Medium Grid 2 Accent 1" w:semiHidden="0" w:uiPriority="68" w:unhideWhenUsed="0"/>
+    <w:lsdException w:name="Medium Grid 3 Accent 1" w:semiHidden="0" w:uiPriority="69" w:unhideWhenUsed="0"/>
+    <w:lsdException w:name="Dark List Accent 1" w:semiHidden="0" w:uiPriority="70" w:unhideWhenUsed="0"/>
+    <w:lsdException w:name="Colorful Shading Accent 1" w:semiHidden="0" w:uiPriority="71" w:unhideWhenUsed="0"/>
+    <w:lsdException w:name="Colorful List Accent 1" w:semiHidden="0" w:uiPriority="72" w:unhideWhenUsed="0"/>
+    <w:lsdException w:name="Colorful Grid Accent 1" w:semiHidden="0" w:uiPriority="73" w:unhideWhenUsed="0"/>
+    <w:lsdException w:name="Light Shading Accent 2" w:semiHidden="0" w:uiPriority="60" w:unhideWhenUsed="0"/>
+    <w:lsdException w:name="Light List Accent 2" w:semiHidden="0" w:uiPriority="61" w:unhideWhenUsed="0"/>
+    <w:lsdException w:name="Light Grid Accent 2" w:semiHidden="0" w:uiPriority="62" w:unhideWhenUsed="0"/>
+    <w:lsdException w:name="Medium Shading 1 Accent 2" w:semiHidden="0" w:uiPriority="63" w:unhideWhenUsed="0"/>
+    <w:lsdException w:name="Medium Shading 2 Accent 2" w:semiHidden="0" w:uiPriority="64" w:unhideWhenUsed="0"/>
+    <w:lsdException w:name="Medium List 1 Accent 2" w:semiHidden="0" w:uiPriority="65" w:unhideWhenUsed="0"/>
+    <w:lsdException w:name="Medium List 2 Accent 2" w:semiHidden="0" w:uiPriority="66" w:unhideWhenUsed="0"/>
+    <w:lsdException w:name="Medium Grid 1 Accent 2" w:semiHidden="0" w:uiPriority="67" w:unhideWhenUsed="0"/>
+    <w:lsdException w:name="Medium Grid 2 Accent 2" w:semiHidden="0" w:uiPriority="68" w:unhideWhenUsed="0"/>
+    <w:lsdException w:name="Medium Grid 3 Accent 2" w:semiHidden="0" w:uiPriority="69" w:unhideWhenUsed="0"/>
+    <w:lsdException w:name="Dark List Accent 2" w:semiHidden="0" w:uiPriority="70" w:unhideWhenUsed="0"/>
+    <w:lsdException w:name="Colorful Shading Accent 2" w:semiHidden="0" w:uiPriority="71" w:unhideWhenUsed="0"/>
+    <w:lsdException w:name="Colorful List Accent 2" w:semiHidden="0" w:uiPriority="72" w:unhideWhenUsed="0"/>
+    <w:lsdException w:name="Colorful Grid Accent 2" w:semiHidden="0" w:uiPriority="73" w:unhideWhenUsed="0"/>
+    <w:lsdException w:name="Light Shading Accent 3" w:semiHidden="0" w:uiPriority="60" w:unhideWhenUsed="0"/>
+    <w:lsdException w:name="Light List Accent 3" w:semiHidden="0" w:uiPriority="61" w:unhideWhenUsed="0"/>
+    <w:lsdException w:name="Light Grid Accent 3" w:semiHidden="0" w:uiPriority="62" w:unhideWhenUsed="0"/>
+    <w:lsdException w:name="Medium Shading 1 Accent 3" w:semiHidden="0" w:uiPriority="63" w:unhideWhenUsed="0"/>
+    <w:lsdException w:name="Medium Shading 2 Accent 3" w:semiHidden="0" w:uiPriority="64" w:unhideWhenUsed="0"/>
+    <w:lsdException w:name="Medium List 1 Accent 3" w:semiHidden="0" w:uiPriority="65" w:unhideWhenUsed="0"/>
+    <w:lsdException w:name="Medium List 2 Accent 3" w:semiHidden="0" w:uiPriority="66" w:unhideWhenUsed="0"/>
+    <w:lsdException w:name="Medium Grid 1 Accent 3" w:semiHidden="0" w:uiPriority="67" w:unhideWhenUsed="0"/>
+    <w:lsdException w:name="Medium Grid 2 Accent 3" w:semiHidden="0" w:uiPriority="68" w:unhideWhenUsed="0"/>
+    <w:lsdException w:name="Medium Grid 3 Accent 3" w:semiHidden="0" w:uiPriority="69" w:unhideWhenUsed="0"/>
+    <w:lsdException w:name="Dark List Accent 3" w:semiHidden="0" w:uiPriority="70" w:unhideWhenUsed="0"/>
+    <w:lsdException w:name="Colorful Shading Accent 3" w:semiHidden="0" w:uiPriority="71" w:unhideWhenUsed="0"/>
+    <w:lsdException w:name="Colorful List Accent 3" w:semiHidden="0" w:uiPriority="72" w:unhideWhenUsed="0"/>
+    <w:lsdException w:name="Colorful Grid Accent 3" w:semiHidden="0" w:uiPriority="73" w:unhideWhenUsed="0"/>
+    <w:lsdException w:name="Light Shading Accent 4" w:semiHidden="0" w:uiPriority="60" w:unhideWhenUsed="0"/>
+    <w:lsdException w:name="Light List Accent 4" w:semiHidden="0" w:uiPriority="61" w:unhideWhenUsed="0"/>
+    <w:lsdException w:name="Light Grid Accent 4" w:semiHidden="0" w:uiPriority="62" w:unhideWhenUsed="0"/>
+    <w:lsdException w:name="Medium Shading 1 Accent 4" w:semiHidden="0" w:uiPriority="63" w:unhideWhenUsed="0"/>
+    <w:lsdException w:name="Medium Shading 2 Accent 4" w:semiHidden="0" w:uiPriority="64" w:unhideWhenUsed="0"/>
+    <w:lsdException w:name="Medium List 1 Accent 4" w:semiHidden="0" w:uiPriority="65" w:unhideWhenUsed="0"/>
+    <w:lsdException w:name="Medium List 2 Accent 4" w:semiHidden="0" w:uiPriority="66" w:unhideWhenUsed="0"/>
+    <w:lsdException w:name="Medium Grid 1 Accent 4" w:semiHidden="0" w:uiPriority="67" w:unhideWhenUsed="0"/>
+    <w:lsdException w:name="Medium Grid 2 Accent 4" w:semiHidden="0" w:uiPriority="68" w:unhideWhenUsed="0"/>
+    <w:lsdException w:name="Medium Grid 3 Accent 4" w:semiHidden="0" w:uiPriority="69" w:unhideWhenUsed="0"/>
+    <w:lsdException w:name="Dark List Accent 4" w:semiHidden="0" w:uiPriority="70" w:unhideWhenUsed="0"/>
+    <w:lsdException w:name="Colorful Shading Accent 4" w:semiHidden="0" w:uiPriority="71" w:unhideWhenUsed="0"/>
+    <w:lsdException w:name="Colorful List Accent 4" w:semiHidden="0" w:uiPriority="72" w:unhideWhenUsed="0"/>
+    <w:lsdException w:name="Colorful Grid Accent 4" w:semiHidden="0" w:uiPriority="73" w:unhideWhenUsed="0"/>
+    <w:lsdException w:name="Light Shading Accent 5" w:semiHidden="0" w:uiPriority="60" w:unhideWhenUsed="0"/>
+    <w:lsdException w:name="Light List Accent 5" w:semiHidden="0" w:uiPriority="61" w:unhideWhenUsed="0"/>
+    <w:lsdException w:name="Light Grid Accent 5" w:semiHidden="0" w:uiPriority="62" w:unhideWhenUsed="0"/>
+    <w:lsdException w:name="Medium Shading 1 Accent 5" w:semiHidden="0" w:uiPriority="63" w:unhideWhenUsed="0"/>
+    <w:lsdException w:name="Medium Shading 2 Accent 5" w:semiHidden="0" w:uiPriority="64" w:unhideWhenUsed="0"/>
+    <w:lsdException w:name="Medium List 1 Accent 5" w:semiHidden="0" w:uiPriority="65" w:unhideWhenUsed="0"/>
+    <w:lsdException w:name="Medium List 2 Accent 5" w:semiHidden="0" w:uiPriority="66" w:unhideWhenUsed="0"/>
+    <w:lsdException w:name="Medium Grid 1 Accent 5" w:semiHidden="0" w:uiPriority="67" w:unhideWhenUsed="0"/>
+    <w:lsdException w:name="Medium Grid 2 Accent 5" w:semiHidden="0" w:uiPriority="68" w:unhideWhenUsed="0"/>
+    <w:lsdException w:name="Medium Grid 3 Accent 5" w:semiHidden="0" w:uiPriority="69" w:unhideWhenUsed="0"/>
+    <w:lsdException w:name="Dark List Accent 5" w:semiHidden="0" w:uiPriority="70" w:unhideWhenUsed="0"/>
+    <w:lsdException w:name="Colorful Shading Accent 5" w:semiHidden="0" w:uiPriority="71" w:unhideWhenUsed="0"/>
+    <w:lsdException w:name="Colorful List Accent 5" w:semiHidden="0" w:uiPriority="72" w:unhideWhenUsed="0"/>
+    <w:lsdException w:name="Colorful Grid Accent 5" w:semiHidden="0" w:uiPriority="73" w:unhideWhenUsed="0"/>
+    <w:lsdException w:name="Light Shading Accent 6" w:semiHidden="0" w:uiPriority="60" w:unhideWhenUsed="0"/>
+    <w:lsdException w:name="Light List Accent 6" w:semiHidden="0" w:uiPriority="61" w:unhideWhenUsed="0"/>
+    <w:lsdException w:name="Light Grid Accent 6" w:semiHidden="0" w:uiPriority="62" w:unhideWhenUsed="0"/>
+    <w:lsdException w:name="Medium Shading 1 Accent 6" w:semiHidden="0" w:uiPriority="63" w:unhideWhenUsed="0"/>
+    <w:lsdException w:name="Medium Shading 2 Accent 6" w:semiHidden="0" w:uiPriority="64" w:unhideWhenUsed="0"/>
+    <w:lsdException w:name="Medium List 1 Accent 6" w:semiHidden="0" w:uiPriority="65" w:unhideWhenUsed="0"/>
+    <w:lsdException w:name="Medium List 2 Accent 6" w:semiHidden="0" w:uiPriority="66" w:unhideWhenUsed="0"/>
+    <w:lsdException w:name="Medium Grid 1 Accent 6" w:semiHidden="0" w:uiPriority="67" w:unhideWhenUsed="0"/>
+    <w:lsdException w:name="Medium Grid 2 Accent 6" w:semiHidden="0" w:uiPriority="68" w:unhideWhenUsed="0"/>
+    <w:lsdException w:name="Medium Grid 3 Accent 6" w:semiHidden="0" w:uiPriority="69" w:unhideWhenUsed="0"/>
+    <w:lsdException w:name="Dark List Accent 6" w:semiHidden="0" w:uiPriority="70" w:unhideWhenUsed="0"/>
+    <w:lsdException w:name="Colorful Shading Accent 6" w:semiHidden="0" w:uiPriority="71" w:unhideWhenUsed="0"/>
+    <w:lsdException w:name="Colorful List Accent 6" w:semiHidden="0" w:uiPriority="72" w:unhideWhenUsed="0"/>
+    <w:lsdException w:name="Colorful Grid Accent 6" w:semiHidden="0" w:uiPriority="73" w:unhideWhenUsed="0"/>
+    <w:lsdException w:name="Subtle Emphasis" w:semiHidden="0" w:uiPriority="19" w:unhideWhenUsed="0" w:qFormat="1"/>
+    <w:lsdException w:name="Intense Emphasis" w:semiHidden="0" w:uiPriority="21" w:unhideWhenUsed="0" w:qFormat="1"/>
+    <w:lsdException w:name="Subtle Reference" w:semiHidden="0" w:uiPriority="31" w:unhideWhenUsed="0" w:qFormat="1"/>
+    <w:lsdException w:name="Intense Reference" w:semiHidden="0" w:uiPriority="32" w:unhideWhenUsed="0" w:qFormat="1"/>
+    <w:lsdException w:name="Book Title" w:semiHidden="0" w:uiPriority="33" w:unhideWhenUsed="0" w:qFormat="1"/>
+    <w:lsdException w:name="Bibliography" w:uiPriority="37"/>
+    <w:lsdException w:name="TOC Heading" w:uiPriority="39" w:qFormat="1"/>
   </w:latentStyles>
   <w:style w:type="paragraph" w:default="1" w:styleId="Normal">
     <w:name w:val="Normal"/>
@@ -2745,6 +2523,7 @@
       <w:spacing w:after="0" w:line="240" w:lineRule="auto"/>
     </w:pPr>
     <w:tblPr>
+      <w:tblInd w:w="0" w:type="dxa"/>
       <w:tblBorders>
         <w:top w:val="single" w:sz="4" w:space="0" w:color="auto"/>
         <w:left w:val="single" w:sz="4" w:space="0" w:color="auto"/>
@@ -2753,6 +2532,445 @@
         <w:insideH w:val="single" w:sz="4" w:space="0" w:color="auto"/>
         <w:insideV w:val="single" w:sz="4" w:space="0" w:color="auto"/>
       </w:tblBorders>
+      <w:tblCellMar>
+        <w:top w:w="0" w:type="dxa"/>
+        <w:left w:w="108" w:type="dxa"/>
+        <w:bottom w:w="0" w:type="dxa"/>
+        <w:right w:w="108" w:type="dxa"/>
+      </w:tblCellMar>
+    </w:tblPr>
+  </w:style>
+  <w:style w:type="character" w:styleId="PlaceholderText">
+    <w:name w:val="Placeholder Text"/>
+    <w:basedOn w:val="DefaultParagraphFont"/>
+    <w:uiPriority w:val="99"/>
+    <w:semiHidden/>
+    <w:rsid w:val="00533F23"/>
+    <w:rPr>
+      <w:color w:val="808080"/>
+    </w:rPr>
+  </w:style>
+  <w:style w:type="paragraph" w:styleId="Title">
+    <w:name w:val="Title"/>
+    <w:basedOn w:val="Normal"/>
+    <w:next w:val="Normal"/>
+    <w:link w:val="TitleChar"/>
+    <w:uiPriority w:val="10"/>
+    <w:qFormat/>
+    <w:rsid w:val="00F12561"/>
+    <w:pPr>
+      <w:pBdr>
+        <w:bottom w:val="single" w:sz="8" w:space="4" w:color="4F81BD" w:themeColor="accent1"/>
+      </w:pBdr>
+      <w:spacing w:after="300" w:line="240" w:lineRule="auto"/>
+      <w:contextualSpacing/>
+    </w:pPr>
+    <w:rPr>
+      <w:rFonts w:asciiTheme="majorHAnsi" w:eastAsiaTheme="majorEastAsia" w:hAnsiTheme="majorHAnsi" w:cstheme="majorBidi"/>
+      <w:color w:val="17365D" w:themeColor="text2" w:themeShade="BF"/>
+      <w:spacing w:val="5"/>
+      <w:kern w:val="28"/>
+      <w:sz w:val="52"/>
+      <w:szCs w:val="52"/>
+    </w:rPr>
+  </w:style>
+  <w:style w:type="character" w:customStyle="1" w:styleId="TitleChar">
+    <w:name w:val="Title Char"/>
+    <w:basedOn w:val="DefaultParagraphFont"/>
+    <w:link w:val="Title"/>
+    <w:uiPriority w:val="10"/>
+    <w:rsid w:val="00F12561"/>
+    <w:rPr>
+      <w:rFonts w:asciiTheme="majorHAnsi" w:eastAsiaTheme="majorEastAsia" w:hAnsiTheme="majorHAnsi" w:cstheme="majorBidi"/>
+      <w:color w:val="17365D" w:themeColor="text2" w:themeShade="BF"/>
+      <w:spacing w:val="5"/>
+      <w:kern w:val="28"/>
+      <w:sz w:val="52"/>
+      <w:szCs w:val="52"/>
+    </w:rPr>
+  </w:style>
+  <w:style w:type="character" w:customStyle="1" w:styleId="Heading2Char">
+    <w:name w:val="Heading 2 Char"/>
+    <w:basedOn w:val="DefaultParagraphFont"/>
+    <w:link w:val="Heading2"/>
+    <w:uiPriority w:val="9"/>
+    <w:rsid w:val="00DC0B5B"/>
+    <w:rPr>
+      <w:rFonts w:asciiTheme="majorHAnsi" w:eastAsiaTheme="majorEastAsia" w:hAnsiTheme="majorHAnsi" w:cstheme="majorBidi"/>
+      <w:color w:val="365F91" w:themeColor="accent1" w:themeShade="BF"/>
+      <w:sz w:val="26"/>
+      <w:szCs w:val="26"/>
+    </w:rPr>
+  </w:style>
+  <w:style w:type="character" w:customStyle="1" w:styleId="Heading3Char">
+    <w:name w:val="Heading 3 Char"/>
+    <w:basedOn w:val="DefaultParagraphFont"/>
+    <w:link w:val="Heading3"/>
+    <w:uiPriority w:val="9"/>
+    <w:rsid w:val="00847421"/>
+    <w:rPr>
+      <w:rFonts w:asciiTheme="majorHAnsi" w:eastAsiaTheme="majorEastAsia" w:hAnsiTheme="majorHAnsi" w:cstheme="majorBidi"/>
+      <w:color w:val="243F60" w:themeColor="accent1" w:themeShade="7F"/>
+      <w:sz w:val="24"/>
+      <w:szCs w:val="24"/>
+    </w:rPr>
+  </w:style>
+</w:styles>
+</file>
+
+<file path=word/stylesWithEffects.xml><?xml version="1.0" encoding="utf-8"?>
+<w:styles xmlns:wpc="http://schemas.microsoft.com/office/word/2010/wordprocessingCanvas" xmlns:mc="http://schemas.openxmlformats.org/markup-compatibility/2006" xmlns:o="urn:schemas-microsoft-com:office:office" xmlns:r="http://schemas.openxmlformats.org/officeDocument/2006/relationships" xmlns:m="http://schemas.openxmlformats.org/officeDocument/2006/math" xmlns:v="urn:schemas-microsoft-com:vml" xmlns:wp14="http://schemas.microsoft.com/office/word/2010/wordprocessingDrawing" xmlns:wp="http://schemas.openxmlformats.org/drawingml/2006/wordprocessingDrawing" xmlns:w10="urn:schemas-microsoft-com:office:word" xmlns:w="http://schemas.openxmlformats.org/wordprocessingml/2006/main" xmlns:w14="http://schemas.microsoft.com/office/word/2010/wordml" xmlns:wpg="http://schemas.microsoft.com/office/word/2010/wordprocessingGroup" xmlns:wpi="http://schemas.microsoft.com/office/word/2010/wordprocessingInk" xmlns:wne="http://schemas.microsoft.com/office/word/2006/wordml" xmlns:wps="http://schemas.microsoft.com/office/word/2010/wordprocessingShape" mc:Ignorable="w14 wp14">
+  <w:docDefaults>
+    <w:rPrDefault>
+      <w:rPr>
+        <w:rFonts w:asciiTheme="minorHAnsi" w:eastAsiaTheme="minorHAnsi" w:hAnsiTheme="minorHAnsi" w:cstheme="minorBidi"/>
+        <w:sz w:val="22"/>
+        <w:szCs w:val="22"/>
+        <w:lang w:val="en-US" w:eastAsia="en-US" w:bidi="ar-SA"/>
+      </w:rPr>
+    </w:rPrDefault>
+    <w:pPrDefault>
+      <w:pPr>
+        <w:spacing w:after="200" w:line="276" w:lineRule="auto"/>
+      </w:pPr>
+    </w:pPrDefault>
+  </w:docDefaults>
+  <w:latentStyles w:defLockedState="0" w:defUIPriority="99" w:defSemiHidden="1" w:defUnhideWhenUsed="1" w:defQFormat="0" w:count="267">
+    <w:lsdException w:name="Normal" w:semiHidden="0" w:uiPriority="0" w:unhideWhenUsed="0" w:qFormat="1"/>
+    <w:lsdException w:name="heading 1" w:semiHidden="0" w:uiPriority="9" w:unhideWhenUsed="0" w:qFormat="1"/>
+    <w:lsdException w:name="heading 2" w:uiPriority="9" w:qFormat="1"/>
+    <w:lsdException w:name="heading 3" w:uiPriority="9" w:qFormat="1"/>
+    <w:lsdException w:name="heading 4" w:uiPriority="9" w:qFormat="1"/>
+    <w:lsdException w:name="heading 5" w:uiPriority="9" w:qFormat="1"/>
+    <w:lsdException w:name="heading 6" w:uiPriority="9" w:qFormat="1"/>
+    <w:lsdException w:name="heading 7" w:uiPriority="9" w:qFormat="1"/>
+    <w:lsdException w:name="heading 8" w:uiPriority="9" w:qFormat="1"/>
+    <w:lsdException w:name="heading 9" w:uiPriority="9" w:qFormat="1"/>
+    <w:lsdException w:name="toc 1" w:uiPriority="39"/>
+    <w:lsdException w:name="toc 2" w:uiPriority="39"/>
+    <w:lsdException w:name="toc 3" w:uiPriority="39"/>
+    <w:lsdException w:name="toc 4" w:uiPriority="39"/>
+    <w:lsdException w:name="toc 5" w:uiPriority="39"/>
+    <w:lsdException w:name="toc 6" w:uiPriority="39"/>
+    <w:lsdException w:name="toc 7" w:uiPriority="39"/>
+    <w:lsdException w:name="toc 8" w:uiPriority="39"/>
+    <w:lsdException w:name="toc 9" w:uiPriority="39"/>
+    <w:lsdException w:name="caption" w:uiPriority="35" w:qFormat="1"/>
+    <w:lsdException w:name="Title" w:semiHidden="0" w:uiPriority="10" w:unhideWhenUsed="0" w:qFormat="1"/>
+    <w:lsdException w:name="Default Paragraph Font" w:uiPriority="1"/>
+    <w:lsdException w:name="Subtitle" w:semiHidden="0" w:uiPriority="11" w:unhideWhenUsed="0" w:qFormat="1"/>
+    <w:lsdException w:name="Strong" w:semiHidden="0" w:uiPriority="22" w:unhideWhenUsed="0" w:qFormat="1"/>
+    <w:lsdException w:name="Emphasis" w:semiHidden="0" w:uiPriority="20" w:unhideWhenUsed="0" w:qFormat="1"/>
+    <w:lsdException w:name="Table Grid" w:semiHidden="0" w:uiPriority="59" w:unhideWhenUsed="0"/>
+    <w:lsdException w:name="Placeholder Text" w:unhideWhenUsed="0"/>
+    <w:lsdException w:name="No Spacing" w:semiHidden="0" w:uiPriority="1" w:unhideWhenUsed="0" w:qFormat="1"/>
+    <w:lsdException w:name="Light Shading" w:semiHidden="0" w:uiPriority="60" w:unhideWhenUsed="0"/>
+    <w:lsdException w:name="Light List" w:semiHidden="0" w:uiPriority="61" w:unhideWhenUsed="0"/>
+    <w:lsdException w:name="Light Grid" w:semiHidden="0" w:uiPriority="62" w:unhideWhenUsed="0"/>
+    <w:lsdException w:name="Medium Shading 1" w:semiHidden="0" w:uiPriority="63" w:unhideWhenUsed="0"/>
+    <w:lsdException w:name="Medium Shading 2" w:semiHidden="0" w:uiPriority="64" w:unhideWhenUsed="0"/>
+    <w:lsdException w:name="Medium List 1" w:semiHidden="0" w:uiPriority="65" w:unhideWhenUsed="0"/>
+    <w:lsdException w:name="Medium List 2" w:semiHidden="0" w:uiPriority="66" w:unhideWhenUsed="0"/>
+    <w:lsdException w:name="Medium Grid 1" w:semiHidden="0" w:uiPriority="67" w:unhideWhenUsed="0"/>
+    <w:lsdException w:name="Medium Grid 2" w:semiHidden="0" w:uiPriority="68" w:unhideWhenUsed="0"/>
+    <w:lsdException w:name="Medium Grid 3" w:semiHidden="0" w:uiPriority="69" w:unhideWhenUsed="0"/>
+    <w:lsdException w:name="Dark List" w:semiHidden="0" w:uiPriority="70" w:unhideWhenUsed="0"/>
+    <w:lsdException w:name="Colorful Shading" w:semiHidden="0" w:uiPriority="71" w:unhideWhenUsed="0"/>
+    <w:lsdException w:name="Colorful List" w:semiHidden="0" w:uiPriority="72" w:unhideWhenUsed="0"/>
+    <w:lsdException w:name="Colorful Grid" w:semiHidden="0" w:uiPriority="73" w:unhideWhenUsed="0"/>
+    <w:lsdException w:name="Light Shading Accent 1" w:semiHidden="0" w:uiPriority="60" w:unhideWhenUsed="0"/>
+    <w:lsdException w:name="Light List Accent 1" w:semiHidden="0" w:uiPriority="61" w:unhideWhenUsed="0"/>
+    <w:lsdException w:name="Light Grid Accent 1" w:semiHidden="0" w:uiPriority="62" w:unhideWhenUsed="0"/>
+    <w:lsdException w:name="Medium Shading 1 Accent 1" w:semiHidden="0" w:uiPriority="63" w:unhideWhenUsed="0"/>
+    <w:lsdException w:name="Medium Shading 2 Accent 1" w:semiHidden="0" w:uiPriority="64" w:unhideWhenUsed="0"/>
+    <w:lsdException w:name="Medium List 1 Accent 1" w:semiHidden="0" w:uiPriority="65" w:unhideWhenUsed="0"/>
+    <w:lsdException w:name="Revision" w:unhideWhenUsed="0"/>
+    <w:lsdException w:name="List Paragraph" w:semiHidden="0" w:uiPriority="34" w:unhideWhenUsed="0" w:qFormat="1"/>
+    <w:lsdException w:name="Quote" w:semiHidden="0" w:uiPriority="29" w:unhideWhenUsed="0" w:qFormat="1"/>
+    <w:lsdException w:name="Intense Quote" w:semiHidden="0" w:uiPriority="30" w:unhideWhenUsed="0" w:qFormat="1"/>
+    <w:lsdException w:name="Medium List 2 Accent 1" w:semiHidden="0" w:uiPriority="66" w:unhideWhenUsed="0"/>
+    <w:lsdException w:name="Medium Grid 1 Accent 1" w:semiHidden="0" w:uiPriority="67" w:unhideWhenUsed="0"/>
+    <w:lsdException w:name="Medium Grid 2 Accent 1" w:semiHidden="0" w:uiPriority="68" w:unhideWhenUsed="0"/>
+    <w:lsdException w:name="Medium Grid 3 Accent 1" w:semiHidden="0" w:uiPriority="69" w:unhideWhenUsed="0"/>
+    <w:lsdException w:name="Dark List Accent 1" w:semiHidden="0" w:uiPriority="70" w:unhideWhenUsed="0"/>
+    <w:lsdException w:name="Colorful Shading Accent 1" w:semiHidden="0" w:uiPriority="71" w:unhideWhenUsed="0"/>
+    <w:lsdException w:name="Colorful List Accent 1" w:semiHidden="0" w:uiPriority="72" w:unhideWhenUsed="0"/>
+    <w:lsdException w:name="Colorful Grid Accent 1" w:semiHidden="0" w:uiPriority="73" w:unhideWhenUsed="0"/>
+    <w:lsdException w:name="Light Shading Accent 2" w:semiHidden="0" w:uiPriority="60" w:unhideWhenUsed="0"/>
+    <w:lsdException w:name="Light List Accent 2" w:semiHidden="0" w:uiPriority="61" w:unhideWhenUsed="0"/>
+    <w:lsdException w:name="Light Grid Accent 2" w:semiHidden="0" w:uiPriority="62" w:unhideWhenUsed="0"/>
+    <w:lsdException w:name="Medium Shading 1 Accent 2" w:semiHidden="0" w:uiPriority="63" w:unhideWhenUsed="0"/>
+    <w:lsdException w:name="Medium Shading 2 Accent 2" w:semiHidden="0" w:uiPriority="64" w:unhideWhenUsed="0"/>
+    <w:lsdException w:name="Medium List 1 Accent 2" w:semiHidden="0" w:uiPriority="65" w:unhideWhenUsed="0"/>
+    <w:lsdException w:name="Medium List 2 Accent 2" w:semiHidden="0" w:uiPriority="66" w:unhideWhenUsed="0"/>
+    <w:lsdException w:name="Medium Grid 1 Accent 2" w:semiHidden="0" w:uiPriority="67" w:unhideWhenUsed="0"/>
+    <w:lsdException w:name="Medium Grid 2 Accent 2" w:semiHidden="0" w:uiPriority="68" w:unhideWhenUsed="0"/>
+    <w:lsdException w:name="Medium Grid 3 Accent 2" w:semiHidden="0" w:uiPriority="69" w:unhideWhenUsed="0"/>
+    <w:lsdException w:name="Dark List Accent 2" w:semiHidden="0" w:uiPriority="70" w:unhideWhenUsed="0"/>
+    <w:lsdException w:name="Colorful Shading Accent 2" w:semiHidden="0" w:uiPriority="71" w:unhideWhenUsed="0"/>
+    <w:lsdException w:name="Colorful List Accent 2" w:semiHidden="0" w:uiPriority="72" w:unhideWhenUsed="0"/>
+    <w:lsdException w:name="Colorful Grid Accent 2" w:semiHidden="0" w:uiPriority="73" w:unhideWhenUsed="0"/>
+    <w:lsdException w:name="Light Shading Accent 3" w:semiHidden="0" w:uiPriority="60" w:unhideWhenUsed="0"/>
+    <w:lsdException w:name="Light List Accent 3" w:semiHidden="0" w:uiPriority="61" w:unhideWhenUsed="0"/>
+    <w:lsdException w:name="Light Grid Accent 3" w:semiHidden="0" w:uiPriority="62" w:unhideWhenUsed="0"/>
+    <w:lsdException w:name="Medium Shading 1 Accent 3" w:semiHidden="0" w:uiPriority="63" w:unhideWhenUsed="0"/>
+    <w:lsdException w:name="Medium Shading 2 Accent 3" w:semiHidden="0" w:uiPriority="64" w:unhideWhenUsed="0"/>
+    <w:lsdException w:name="Medium List 1 Accent 3" w:semiHidden="0" w:uiPriority="65" w:unhideWhenUsed="0"/>
+    <w:lsdException w:name="Medium List 2 Accent 3" w:semiHidden="0" w:uiPriority="66" w:unhideWhenUsed="0"/>
+    <w:lsdException w:name="Medium Grid 1 Accent 3" w:semiHidden="0" w:uiPriority="67" w:unhideWhenUsed="0"/>
+    <w:lsdException w:name="Medium Grid 2 Accent 3" w:semiHidden="0" w:uiPriority="68" w:unhideWhenUsed="0"/>
+    <w:lsdException w:name="Medium Grid 3 Accent 3" w:semiHidden="0" w:uiPriority="69" w:unhideWhenUsed="0"/>
+    <w:lsdException w:name="Dark List Accent 3" w:semiHidden="0" w:uiPriority="70" w:unhideWhenUsed="0"/>
+    <w:lsdException w:name="Colorful Shading Accent 3" w:semiHidden="0" w:uiPriority="71" w:unhideWhenUsed="0"/>
+    <w:lsdException w:name="Colorful List Accent 3" w:semiHidden="0" w:uiPriority="72" w:unhideWhenUsed="0"/>
+    <w:lsdException w:name="Colorful Grid Accent 3" w:semiHidden="0" w:uiPriority="73" w:unhideWhenUsed="0"/>
+    <w:lsdException w:name="Light Shading Accent 4" w:semiHidden="0" w:uiPriority="60" w:unhideWhenUsed="0"/>
+    <w:lsdException w:name="Light List Accent 4" w:semiHidden="0" w:uiPriority="61" w:unhideWhenUsed="0"/>
+    <w:lsdException w:name="Light Grid Accent 4" w:semiHidden="0" w:uiPriority="62" w:unhideWhenUsed="0"/>
+    <w:lsdException w:name="Medium Shading 1 Accent 4" w:semiHidden="0" w:uiPriority="63" w:unhideWhenUsed="0"/>
+    <w:lsdException w:name="Medium Shading 2 Accent 4" w:semiHidden="0" w:uiPriority="64" w:unhideWhenUsed="0"/>
+    <w:lsdException w:name="Medium List 1 Accent 4" w:semiHidden="0" w:uiPriority="65" w:unhideWhenUsed="0"/>
+    <w:lsdException w:name="Medium List 2 Accent 4" w:semiHidden="0" w:uiPriority="66" w:unhideWhenUsed="0"/>
+    <w:lsdException w:name="Medium Grid 1 Accent 4" w:semiHidden="0" w:uiPriority="67" w:unhideWhenUsed="0"/>
+    <w:lsdException w:name="Medium Grid 2 Accent 4" w:semiHidden="0" w:uiPriority="68" w:unhideWhenUsed="0"/>
+    <w:lsdException w:name="Medium Grid 3 Accent 4" w:semiHidden="0" w:uiPriority="69" w:unhideWhenUsed="0"/>
+    <w:lsdException w:name="Dark List Accent 4" w:semiHidden="0" w:uiPriority="70" w:unhideWhenUsed="0"/>
+    <w:lsdException w:name="Colorful Shading Accent 4" w:semiHidden="0" w:uiPriority="71" w:unhideWhenUsed="0"/>
+    <w:lsdException w:name="Colorful List Accent 4" w:semiHidden="0" w:uiPriority="72" w:unhideWhenUsed="0"/>
+    <w:lsdException w:name="Colorful Grid Accent 4" w:semiHidden="0" w:uiPriority="73" w:unhideWhenUsed="0"/>
+    <w:lsdException w:name="Light Shading Accent 5" w:semiHidden="0" w:uiPriority="60" w:unhideWhenUsed="0"/>
+    <w:lsdException w:name="Light List Accent 5" w:semiHidden="0" w:uiPriority="61" w:unhideWhenUsed="0"/>
+    <w:lsdException w:name="Light Grid Accent 5" w:semiHidden="0" w:uiPriority="62" w:unhideWhenUsed="0"/>
+    <w:lsdException w:name="Medium Shading 1 Accent 5" w:semiHidden="0" w:uiPriority="63" w:unhideWhenUsed="0"/>
+    <w:lsdException w:name="Medium Shading 2 Accent 5" w:semiHidden="0" w:uiPriority="64" w:unhideWhenUsed="0"/>
+    <w:lsdException w:name="Medium List 1 Accent 5" w:semiHidden="0" w:uiPriority="65" w:unhideWhenUsed="0"/>
+    <w:lsdException w:name="Medium List 2 Accent 5" w:semiHidden="0" w:uiPriority="66" w:unhideWhenUsed="0"/>
+    <w:lsdException w:name="Medium Grid 1 Accent 5" w:semiHidden="0" w:uiPriority="67" w:unhideWhenUsed="0"/>
+    <w:lsdException w:name="Medium Grid 2 Accent 5" w:semiHidden="0" w:uiPriority="68" w:unhideWhenUsed="0"/>
+    <w:lsdException w:name="Medium Grid 3 Accent 5" w:semiHidden="0" w:uiPriority="69" w:unhideWhenUsed="0"/>
+    <w:lsdException w:name="Dark List Accent 5" w:semiHidden="0" w:uiPriority="70" w:unhideWhenUsed="0"/>
+    <w:lsdException w:name="Colorful Shading Accent 5" w:semiHidden="0" w:uiPriority="71" w:unhideWhenUsed="0"/>
+    <w:lsdException w:name="Colorful List Accent 5" w:semiHidden="0" w:uiPriority="72" w:unhideWhenUsed="0"/>
+    <w:lsdException w:name="Colorful Grid Accent 5" w:semiHidden="0" w:uiPriority="73" w:unhideWhenUsed="0"/>
+    <w:lsdException w:name="Light Shading Accent 6" w:semiHidden="0" w:uiPriority="60" w:unhideWhenUsed="0"/>
+    <w:lsdException w:name="Light List Accent 6" w:semiHidden="0" w:uiPriority="61" w:unhideWhenUsed="0"/>
+    <w:lsdException w:name="Light Grid Accent 6" w:semiHidden="0" w:uiPriority="62" w:unhideWhenUsed="0"/>
+    <w:lsdException w:name="Medium Shading 1 Accent 6" w:semiHidden="0" w:uiPriority="63" w:unhideWhenUsed="0"/>
+    <w:lsdException w:name="Medium Shading 2 Accent 6" w:semiHidden="0" w:uiPriority="64" w:unhideWhenUsed="0"/>
+    <w:lsdException w:name="Medium List 1 Accent 6" w:semiHidden="0" w:uiPriority="65" w:unhideWhenUsed="0"/>
+    <w:lsdException w:name="Medium List 2 Accent 6" w:semiHidden="0" w:uiPriority="66" w:unhideWhenUsed="0"/>
+    <w:lsdException w:name="Medium Grid 1 Accent 6" w:semiHidden="0" w:uiPriority="67" w:unhideWhenUsed="0"/>
+    <w:lsdException w:name="Medium Grid 2 Accent 6" w:semiHidden="0" w:uiPriority="68" w:unhideWhenUsed="0"/>
+    <w:lsdException w:name="Medium Grid 3 Accent 6" w:semiHidden="0" w:uiPriority="69" w:unhideWhenUsed="0"/>
+    <w:lsdException w:name="Dark List Accent 6" w:semiHidden="0" w:uiPriority="70" w:unhideWhenUsed="0"/>
+    <w:lsdException w:name="Colorful Shading Accent 6" w:semiHidden="0" w:uiPriority="71" w:unhideWhenUsed="0"/>
+    <w:lsdException w:name="Colorful List Accent 6" w:semiHidden="0" w:uiPriority="72" w:unhideWhenUsed="0"/>
+    <w:lsdException w:name="Colorful Grid Accent 6" w:semiHidden="0" w:uiPriority="73" w:unhideWhenUsed="0"/>
+    <w:lsdException w:name="Subtle Emphasis" w:semiHidden="0" w:uiPriority="19" w:unhideWhenUsed="0" w:qFormat="1"/>
+    <w:lsdException w:name="Intense Emphasis" w:semiHidden="0" w:uiPriority="21" w:unhideWhenUsed="0" w:qFormat="1"/>
+    <w:lsdException w:name="Subtle Reference" w:semiHidden="0" w:uiPriority="31" w:unhideWhenUsed="0" w:qFormat="1"/>
+    <w:lsdException w:name="Intense Reference" w:semiHidden="0" w:uiPriority="32" w:unhideWhenUsed="0" w:qFormat="1"/>
+    <w:lsdException w:name="Book Title" w:semiHidden="0" w:uiPriority="33" w:unhideWhenUsed="0" w:qFormat="1"/>
+    <w:lsdException w:name="Bibliography" w:uiPriority="37"/>
+    <w:lsdException w:name="TOC Heading" w:uiPriority="39" w:qFormat="1"/>
+  </w:latentStyles>
+  <w:style w:type="paragraph" w:default="1" w:styleId="Normal">
+    <w:name w:val="Normal"/>
+    <w:qFormat/>
+  </w:style>
+  <w:style w:type="paragraph" w:styleId="Heading1">
+    <w:name w:val="heading 1"/>
+    <w:basedOn w:val="Normal"/>
+    <w:next w:val="Normal"/>
+    <w:link w:val="Heading1Char"/>
+    <w:uiPriority w:val="9"/>
+    <w:qFormat/>
+    <w:rsid w:val="00512B3F"/>
+    <w:pPr>
+      <w:keepNext/>
+      <w:keepLines/>
+      <w:spacing w:before="480" w:after="0"/>
+      <w:outlineLvl w:val="0"/>
+    </w:pPr>
+    <w:rPr>
+      <w:rFonts w:asciiTheme="majorHAnsi" w:eastAsiaTheme="majorEastAsia" w:hAnsiTheme="majorHAnsi" w:cstheme="majorBidi"/>
+      <w:b/>
+      <w:bCs/>
+      <w:color w:val="365F91" w:themeColor="accent1" w:themeShade="BF"/>
+      <w:sz w:val="28"/>
+      <w:szCs w:val="28"/>
+    </w:rPr>
+  </w:style>
+  <w:style w:type="paragraph" w:styleId="Heading2">
+    <w:name w:val="heading 2"/>
+    <w:basedOn w:val="Normal"/>
+    <w:next w:val="Normal"/>
+    <w:link w:val="Heading2Char"/>
+    <w:uiPriority w:val="9"/>
+    <w:unhideWhenUsed/>
+    <w:qFormat/>
+    <w:rsid w:val="00DC0B5B"/>
+    <w:pPr>
+      <w:keepNext/>
+      <w:keepLines/>
+      <w:spacing w:before="40" w:after="0"/>
+      <w:outlineLvl w:val="1"/>
+    </w:pPr>
+    <w:rPr>
+      <w:rFonts w:asciiTheme="majorHAnsi" w:eastAsiaTheme="majorEastAsia" w:hAnsiTheme="majorHAnsi" w:cstheme="majorBidi"/>
+      <w:color w:val="365F91" w:themeColor="accent1" w:themeShade="BF"/>
+      <w:sz w:val="26"/>
+      <w:szCs w:val="26"/>
+    </w:rPr>
+  </w:style>
+  <w:style w:type="paragraph" w:styleId="Heading3">
+    <w:name w:val="heading 3"/>
+    <w:basedOn w:val="Normal"/>
+    <w:next w:val="Normal"/>
+    <w:link w:val="Heading3Char"/>
+    <w:uiPriority w:val="9"/>
+    <w:unhideWhenUsed/>
+    <w:qFormat/>
+    <w:rsid w:val="00847421"/>
+    <w:pPr>
+      <w:keepNext/>
+      <w:keepLines/>
+      <w:spacing w:before="40" w:after="0"/>
+      <w:outlineLvl w:val="2"/>
+    </w:pPr>
+    <w:rPr>
+      <w:rFonts w:asciiTheme="majorHAnsi" w:eastAsiaTheme="majorEastAsia" w:hAnsiTheme="majorHAnsi" w:cstheme="majorBidi"/>
+      <w:color w:val="243F60" w:themeColor="accent1" w:themeShade="7F"/>
+      <w:sz w:val="24"/>
+      <w:szCs w:val="24"/>
+    </w:rPr>
+  </w:style>
+  <w:style w:type="character" w:default="1" w:styleId="DefaultParagraphFont">
+    <w:name w:val="Default Paragraph Font"/>
+    <w:uiPriority w:val="1"/>
+    <w:semiHidden/>
+    <w:unhideWhenUsed/>
+  </w:style>
+  <w:style w:type="table" w:default="1" w:styleId="TableNormal">
+    <w:name w:val="Normal Table"/>
+    <w:uiPriority w:val="99"/>
+    <w:semiHidden/>
+    <w:unhideWhenUsed/>
+    <w:tblPr>
+      <w:tblInd w:w="0" w:type="dxa"/>
+      <w:tblCellMar>
+        <w:top w:w="0" w:type="dxa"/>
+        <w:left w:w="108" w:type="dxa"/>
+        <w:bottom w:w="0" w:type="dxa"/>
+        <w:right w:w="108" w:type="dxa"/>
+      </w:tblCellMar>
+    </w:tblPr>
+  </w:style>
+  <w:style w:type="numbering" w:default="1" w:styleId="NoList">
+    <w:name w:val="No List"/>
+    <w:uiPriority w:val="99"/>
+    <w:semiHidden/>
+    <w:unhideWhenUsed/>
+  </w:style>
+  <w:style w:type="paragraph" w:styleId="ListParagraph">
+    <w:name w:val="List Paragraph"/>
+    <w:basedOn w:val="Normal"/>
+    <w:uiPriority w:val="34"/>
+    <w:qFormat/>
+    <w:rsid w:val="00512B3F"/>
+    <w:pPr>
+      <w:ind w:left="720"/>
+      <w:contextualSpacing/>
+    </w:pPr>
+  </w:style>
+  <w:style w:type="character" w:customStyle="1" w:styleId="Heading1Char">
+    <w:name w:val="Heading 1 Char"/>
+    <w:basedOn w:val="DefaultParagraphFont"/>
+    <w:link w:val="Heading1"/>
+    <w:uiPriority w:val="9"/>
+    <w:rsid w:val="00512B3F"/>
+    <w:rPr>
+      <w:rFonts w:asciiTheme="majorHAnsi" w:eastAsiaTheme="majorEastAsia" w:hAnsiTheme="majorHAnsi" w:cstheme="majorBidi"/>
+      <w:b/>
+      <w:bCs/>
+      <w:color w:val="365F91" w:themeColor="accent1" w:themeShade="BF"/>
+      <w:sz w:val="28"/>
+      <w:szCs w:val="28"/>
+    </w:rPr>
+  </w:style>
+  <w:style w:type="paragraph" w:styleId="BalloonText">
+    <w:name w:val="Balloon Text"/>
+    <w:basedOn w:val="Normal"/>
+    <w:link w:val="BalloonTextChar"/>
+    <w:uiPriority w:val="99"/>
+    <w:semiHidden/>
+    <w:unhideWhenUsed/>
+    <w:rsid w:val="00DC1B46"/>
+    <w:pPr>
+      <w:spacing w:after="0" w:line="240" w:lineRule="auto"/>
+    </w:pPr>
+    <w:rPr>
+      <w:rFonts w:ascii="Tahoma" w:hAnsi="Tahoma" w:cs="Tahoma"/>
+      <w:sz w:val="16"/>
+      <w:szCs w:val="16"/>
+    </w:rPr>
+  </w:style>
+  <w:style w:type="character" w:customStyle="1" w:styleId="BalloonTextChar">
+    <w:name w:val="Balloon Text Char"/>
+    <w:basedOn w:val="DefaultParagraphFont"/>
+    <w:link w:val="BalloonText"/>
+    <w:uiPriority w:val="99"/>
+    <w:semiHidden/>
+    <w:rsid w:val="00DC1B46"/>
+    <w:rPr>
+      <w:rFonts w:ascii="Tahoma" w:hAnsi="Tahoma" w:cs="Tahoma"/>
+      <w:sz w:val="16"/>
+      <w:szCs w:val="16"/>
+    </w:rPr>
+  </w:style>
+  <w:style w:type="paragraph" w:styleId="Caption">
+    <w:name w:val="caption"/>
+    <w:basedOn w:val="Normal"/>
+    <w:next w:val="Normal"/>
+    <w:uiPriority w:val="35"/>
+    <w:unhideWhenUsed/>
+    <w:qFormat/>
+    <w:rsid w:val="00DC1B46"/>
+    <w:pPr>
+      <w:spacing w:line="240" w:lineRule="auto"/>
+    </w:pPr>
+    <w:rPr>
+      <w:b/>
+      <w:bCs/>
+      <w:color w:val="4F81BD" w:themeColor="accent1"/>
+      <w:sz w:val="18"/>
+      <w:szCs w:val="18"/>
+    </w:rPr>
+  </w:style>
+  <w:style w:type="table" w:styleId="TableGrid">
+    <w:name w:val="Table Grid"/>
+    <w:basedOn w:val="TableNormal"/>
+    <w:uiPriority w:val="59"/>
+    <w:rsid w:val="00533F23"/>
+    <w:pPr>
+      <w:spacing w:after="0" w:line="240" w:lineRule="auto"/>
+    </w:pPr>
+    <w:tblPr>
+      <w:tblInd w:w="0" w:type="dxa"/>
+      <w:tblBorders>
+        <w:top w:val="single" w:sz="4" w:space="0" w:color="auto"/>
+        <w:left w:val="single" w:sz="4" w:space="0" w:color="auto"/>
+        <w:bottom w:val="single" w:sz="4" w:space="0" w:color="auto"/>
+        <w:right w:val="single" w:sz="4" w:space="0" w:color="auto"/>
+        <w:insideH w:val="single" w:sz="4" w:space="0" w:color="auto"/>
+        <w:insideV w:val="single" w:sz="4" w:space="0" w:color="auto"/>
+      </w:tblBorders>
+      <w:tblCellMar>
+        <w:top w:w="0" w:type="dxa"/>
+        <w:left w:w="108" w:type="dxa"/>
+        <w:bottom w:w="0" w:type="dxa"/>
+        <w:right w:w="108" w:type="dxa"/>
+      </w:tblCellMar>
     </w:tblPr>
   </w:style>
   <w:style w:type="character" w:styleId="PlaceholderText">

</xml_diff>

<commit_message>
Remove reference to web page in CP4.6
Document originally contained reference to web page.
</commit_message>
<xml_diff>
--- a/problems/problem6/problem-6-details.docx
+++ b/problems/problem6/problem-6-details.docx
@@ -1,6 +1,6 @@
 
 <file path=word/document.xml><?xml version="1.0" encoding="utf-8"?>
-<w:document xmlns:wpc="http://schemas.microsoft.com/office/word/2010/wordprocessingCanvas" xmlns:mc="http://schemas.openxmlformats.org/markup-compatibility/2006" xmlns:o="urn:schemas-microsoft-com:office:office" xmlns:r="http://schemas.openxmlformats.org/officeDocument/2006/relationships" xmlns:m="http://schemas.openxmlformats.org/officeDocument/2006/math" xmlns:v="urn:schemas-microsoft-com:vml" xmlns:wp14="http://schemas.microsoft.com/office/word/2010/wordprocessingDrawing" xmlns:wp="http://schemas.openxmlformats.org/drawingml/2006/wordprocessingDrawing" xmlns:w10="urn:schemas-microsoft-com:office:word" xmlns:w="http://schemas.openxmlformats.org/wordprocessingml/2006/main" xmlns:w14="http://schemas.microsoft.com/office/word/2010/wordml" xmlns:wpg="http://schemas.microsoft.com/office/word/2010/wordprocessingGroup" xmlns:wpi="http://schemas.microsoft.com/office/word/2010/wordprocessingInk" xmlns:wne="http://schemas.microsoft.com/office/word/2006/wordml" xmlns:wps="http://schemas.microsoft.com/office/word/2010/wordprocessingShape" mc:Ignorable="w14 wp14">
+<w:document xmlns:wpc="http://schemas.microsoft.com/office/word/2010/wordprocessingCanvas" xmlns:mc="http://schemas.openxmlformats.org/markup-compatibility/2006" xmlns:o="urn:schemas-microsoft-com:office:office" xmlns:r="http://schemas.openxmlformats.org/officeDocument/2006/relationships" xmlns:m="http://schemas.openxmlformats.org/officeDocument/2006/math" xmlns:v="urn:schemas-microsoft-com:vml" xmlns:wp14="http://schemas.microsoft.com/office/word/2010/wordprocessingDrawing" xmlns:wp="http://schemas.openxmlformats.org/drawingml/2006/wordprocessingDrawing" xmlns:w10="urn:schemas-microsoft-com:office:word" xmlns:w="http://schemas.openxmlformats.org/wordprocessingml/2006/main" xmlns:w14="http://schemas.microsoft.com/office/word/2010/wordml" xmlns:w15="http://schemas.microsoft.com/office/word/2012/wordml" xmlns:wpg="http://schemas.microsoft.com/office/word/2010/wordprocessingGroup" xmlns:wpi="http://schemas.microsoft.com/office/word/2010/wordprocessingInk" xmlns:wne="http://schemas.microsoft.com/office/word/2006/wordml" xmlns:wps="http://schemas.microsoft.com/office/word/2010/wordprocessingShape" mc:Ignorable="w14 w15 wp14">
   <w:body>
     <w:p>
       <w:pPr>
@@ -11,6 +11,8 @@
           <w:sz w:val="28"/>
         </w:rPr>
       </w:pPr>
+      <w:bookmarkStart w:id="0" w:name="_GoBack"/>
+      <w:bookmarkEnd w:id="0"/>
       <w:r>
         <w:rPr>
           <w:rFonts w:ascii="Cambria" w:hAnsi="Cambria"/>
@@ -25,13 +27,11 @@
         <w:spacing w:after="0"/>
       </w:pPr>
       <w:r>
-        <w:t>This is an expressiveness challenge. The challenge is to represent a probabilistic model that generates an undirected graph. Nodes are added sequentially to the graph, and edges are added according to a mixture of two approaches: random attachment (each new node is randomly attached to existing nodes) and preferential attachment (where each new node is attached to existing nodes according to a “rich-get-richer” preference).  Full details of the model are provided on the CP4 web page.</w:t>
-      </w:r>
-    </w:p>
-    <w:p>
-      <w:pPr>
-        <w:spacing w:after="0"/>
-      </w:pPr>
+        <w:t xml:space="preserve">This is an expressiveness challenge. The challenge is to represent a probabilistic model that generates an undirected graph. Nodes are added sequentially to the graph, and edges are added according to a mixture of two approaches: random attachment (each new node is randomly attached to existing nodes) and preferential attachment (where each new node is attached to existing nodes according to a “rich-get-richer” preference).  </w:t>
+      </w:r>
+      <w:r>
+        <w:br/>
+      </w:r>
     </w:p>
     <w:p>
       <w:pPr>
@@ -151,7 +151,7 @@
                     <pic:cNvPicPr/>
                   </pic:nvPicPr>
                   <pic:blipFill>
-                    <a:blip r:embed="rId6">
+                    <a:blip r:embed="rId5">
                       <a:extLst>
                         <a:ext uri="{28A0092B-C50C-407E-A947-70E740481C1C}">
                           <a14:useLocalDpi xmlns:a14="http://schemas.microsoft.com/office/drawing/2010/main" val="0"/>
@@ -186,7 +186,7 @@
           <w:color w:val="000000" w:themeColor="text1"/>
         </w:rPr>
       </w:pPr>
-      <w:bookmarkStart w:id="0" w:name="_Ref380997276"/>
+      <w:bookmarkStart w:id="1" w:name="_Ref380997276"/>
       <w:r>
         <w:rPr>
           <w:color w:val="000000" w:themeColor="text1"/>
@@ -224,7 +224,7 @@
         </w:rPr>
         <w:fldChar w:fldCharType="end"/>
       </w:r>
-      <w:bookmarkEnd w:id="0"/>
+      <w:bookmarkEnd w:id="1"/>
       <w:r>
         <w:rPr>
           <w:color w:val="000000" w:themeColor="text1"/>
@@ -333,19 +333,22 @@
       <w:r>
         <w:t xml:space="preserve">The probability that a newly created node </w:t>
       </w:r>
+      <w:proofErr w:type="spellStart"/>
       <w:r>
         <w:rPr>
           <w:i/>
         </w:rPr>
-        <w:t xml:space="preserve">i </w:t>
-      </w:r>
-      <w:proofErr w:type="gramStart"/>
-      <w:r>
-        <w:t>creates</w:t>
-      </w:r>
-      <w:proofErr w:type="gramEnd"/>
-      <w:r>
-        <w:t xml:space="preserve"> an edge to node </w:t>
+        <w:t>i</w:t>
+      </w:r>
+      <w:proofErr w:type="spellEnd"/>
+      <w:r>
+        <w:rPr>
+          <w:i/>
+        </w:rPr>
+        <w:t xml:space="preserve"> </w:t>
+      </w:r>
+      <w:r>
+        <w:t xml:space="preserve">creates an edge to node </w:t>
       </w:r>
       <w:r>
         <w:rPr>
@@ -716,12 +719,7 @@
         <w:t>ource code as file “problem-6</w:t>
       </w:r>
       <w:r>
-        <w:t>-solution.tar”. Teams may optionally produce performance profiles for a metric of their choice</w:t>
-      </w:r>
-      <w:bookmarkStart w:id="1" w:name="_GoBack"/>
-      <w:bookmarkEnd w:id="1"/>
-      <w:r>
-        <w:t>. Please define the metric in a file name</w:t>
+        <w:t>-solution.tar”. Teams may optionally produce performance profiles for a metric of their choice. Please define the metric in a file name</w:t>
       </w:r>
       <w:r>
         <w:t>d</w:t>
@@ -2000,7 +1998,7 @@
 </file>
 
 <file path=word/numbering.xml><?xml version="1.0" encoding="utf-8"?>
-<w:numbering xmlns:wpc="http://schemas.microsoft.com/office/word/2010/wordprocessingCanvas" xmlns:mc="http://schemas.openxmlformats.org/markup-compatibility/2006" xmlns:o="urn:schemas-microsoft-com:office:office" xmlns:r="http://schemas.openxmlformats.org/officeDocument/2006/relationships" xmlns:m="http://schemas.openxmlformats.org/officeDocument/2006/math" xmlns:v="urn:schemas-microsoft-com:vml" xmlns:wp14="http://schemas.microsoft.com/office/word/2010/wordprocessingDrawing" xmlns:wp="http://schemas.openxmlformats.org/drawingml/2006/wordprocessingDrawing" xmlns:w10="urn:schemas-microsoft-com:office:word" xmlns:w="http://schemas.openxmlformats.org/wordprocessingml/2006/main" xmlns:w14="http://schemas.microsoft.com/office/word/2010/wordml" xmlns:wpg="http://schemas.microsoft.com/office/word/2010/wordprocessingGroup" xmlns:wpi="http://schemas.microsoft.com/office/word/2010/wordprocessingInk" xmlns:wne="http://schemas.microsoft.com/office/word/2006/wordml" xmlns:wps="http://schemas.microsoft.com/office/word/2010/wordprocessingShape" mc:Ignorable="w14 wp14">
+<w:numbering xmlns:wpc="http://schemas.microsoft.com/office/word/2010/wordprocessingCanvas" xmlns:mc="http://schemas.openxmlformats.org/markup-compatibility/2006" xmlns:o="urn:schemas-microsoft-com:office:office" xmlns:r="http://schemas.openxmlformats.org/officeDocument/2006/relationships" xmlns:m="http://schemas.openxmlformats.org/officeDocument/2006/math" xmlns:v="urn:schemas-microsoft-com:vml" xmlns:wp14="http://schemas.microsoft.com/office/word/2010/wordprocessingDrawing" xmlns:wp="http://schemas.openxmlformats.org/drawingml/2006/wordprocessingDrawing" xmlns:w10="urn:schemas-microsoft-com:office:word" xmlns:w="http://schemas.openxmlformats.org/wordprocessingml/2006/main" xmlns:w14="http://schemas.microsoft.com/office/word/2010/wordml" xmlns:w15="http://schemas.microsoft.com/office/word/2012/wordml" xmlns:wpg="http://schemas.microsoft.com/office/word/2010/wordprocessingGroup" xmlns:wpi="http://schemas.microsoft.com/office/word/2010/wordprocessingInk" xmlns:wne="http://schemas.microsoft.com/office/word/2006/wordml" xmlns:wps="http://schemas.microsoft.com/office/word/2010/wordprocessingShape" mc:Ignorable="w14 w15 wp14">
   <w:abstractNum w:abstractNumId="0">
     <w:nsid w:val="7ACC363C"/>
     <w:multiLevelType w:val="hybridMultilevel"/>
@@ -2186,7 +2184,7 @@
 </file>
 
 <file path=word/styles.xml><?xml version="1.0" encoding="utf-8"?>
-<w:styles xmlns:mc="http://schemas.openxmlformats.org/markup-compatibility/2006" xmlns:r="http://schemas.openxmlformats.org/officeDocument/2006/relationships" xmlns:w="http://schemas.openxmlformats.org/wordprocessingml/2006/main" xmlns:w14="http://schemas.microsoft.com/office/word/2010/wordml" mc:Ignorable="w14">
+<w:styles xmlns:mc="http://schemas.openxmlformats.org/markup-compatibility/2006" xmlns:r="http://schemas.openxmlformats.org/officeDocument/2006/relationships" xmlns:w="http://schemas.openxmlformats.org/wordprocessingml/2006/main" xmlns:w14="http://schemas.microsoft.com/office/word/2010/wordml" xmlns:w15="http://schemas.microsoft.com/office/word/2012/wordml" mc:Ignorable="w14 w15">
   <w:docDefaults>
     <w:rPrDefault>
       <w:rPr>
@@ -2202,144 +2200,378 @@
       </w:pPr>
     </w:pPrDefault>
   </w:docDefaults>
-  <w:latentStyles w:defLockedState="0" w:defUIPriority="99" w:defSemiHidden="1" w:defUnhideWhenUsed="1" w:defQFormat="0" w:count="267">
-    <w:lsdException w:name="Normal" w:semiHidden="0" w:uiPriority="0" w:unhideWhenUsed="0" w:qFormat="1"/>
-    <w:lsdException w:name="heading 1" w:semiHidden="0" w:uiPriority="9" w:unhideWhenUsed="0" w:qFormat="1"/>
-    <w:lsdException w:name="heading 2" w:uiPriority="9" w:qFormat="1"/>
-    <w:lsdException w:name="heading 3" w:uiPriority="9" w:qFormat="1"/>
-    <w:lsdException w:name="heading 4" w:uiPriority="9" w:qFormat="1"/>
-    <w:lsdException w:name="heading 5" w:uiPriority="9" w:qFormat="1"/>
-    <w:lsdException w:name="heading 6" w:uiPriority="9" w:qFormat="1"/>
-    <w:lsdException w:name="heading 7" w:uiPriority="9" w:qFormat="1"/>
-    <w:lsdException w:name="heading 8" w:uiPriority="9" w:qFormat="1"/>
-    <w:lsdException w:name="heading 9" w:uiPriority="9" w:qFormat="1"/>
-    <w:lsdException w:name="toc 1" w:uiPriority="39"/>
-    <w:lsdException w:name="toc 2" w:uiPriority="39"/>
-    <w:lsdException w:name="toc 3" w:uiPriority="39"/>
-    <w:lsdException w:name="toc 4" w:uiPriority="39"/>
-    <w:lsdException w:name="toc 5" w:uiPriority="39"/>
-    <w:lsdException w:name="toc 6" w:uiPriority="39"/>
-    <w:lsdException w:name="toc 7" w:uiPriority="39"/>
-    <w:lsdException w:name="toc 8" w:uiPriority="39"/>
-    <w:lsdException w:name="toc 9" w:uiPriority="39"/>
-    <w:lsdException w:name="caption" w:uiPriority="35" w:qFormat="1"/>
-    <w:lsdException w:name="Title" w:semiHidden="0" w:uiPriority="10" w:unhideWhenUsed="0" w:qFormat="1"/>
-    <w:lsdException w:name="Default Paragraph Font" w:uiPriority="1"/>
-    <w:lsdException w:name="Subtitle" w:semiHidden="0" w:uiPriority="11" w:unhideWhenUsed="0" w:qFormat="1"/>
-    <w:lsdException w:name="Strong" w:semiHidden="0" w:uiPriority="22" w:unhideWhenUsed="0" w:qFormat="1"/>
-    <w:lsdException w:name="Emphasis" w:semiHidden="0" w:uiPriority="20" w:unhideWhenUsed="0" w:qFormat="1"/>
-    <w:lsdException w:name="Table Grid" w:semiHidden="0" w:uiPriority="59" w:unhideWhenUsed="0"/>
-    <w:lsdException w:name="Placeholder Text" w:unhideWhenUsed="0"/>
-    <w:lsdException w:name="No Spacing" w:semiHidden="0" w:uiPriority="1" w:unhideWhenUsed="0" w:qFormat="1"/>
-    <w:lsdException w:name="Light Shading" w:semiHidden="0" w:uiPriority="60" w:unhideWhenUsed="0"/>
-    <w:lsdException w:name="Light List" w:semiHidden="0" w:uiPriority="61" w:unhideWhenUsed="0"/>
-    <w:lsdException w:name="Light Grid" w:semiHidden="0" w:uiPriority="62" w:unhideWhenUsed="0"/>
-    <w:lsdException w:name="Medium Shading 1" w:semiHidden="0" w:uiPriority="63" w:unhideWhenUsed="0"/>
-    <w:lsdException w:name="Medium Shading 2" w:semiHidden="0" w:uiPriority="64" w:unhideWhenUsed="0"/>
-    <w:lsdException w:name="Medium List 1" w:semiHidden="0" w:uiPriority="65" w:unhideWhenUsed="0"/>
-    <w:lsdException w:name="Medium List 2" w:semiHidden="0" w:uiPriority="66" w:unhideWhenUsed="0"/>
-    <w:lsdException w:name="Medium Grid 1" w:semiHidden="0" w:uiPriority="67" w:unhideWhenUsed="0"/>
-    <w:lsdException w:name="Medium Grid 2" w:semiHidden="0" w:uiPriority="68" w:unhideWhenUsed="0"/>
-    <w:lsdException w:name="Medium Grid 3" w:semiHidden="0" w:uiPriority="69" w:unhideWhenUsed="0"/>
-    <w:lsdException w:name="Dark List" w:semiHidden="0" w:uiPriority="70" w:unhideWhenUsed="0"/>
-    <w:lsdException w:name="Colorful Shading" w:semiHidden="0" w:uiPriority="71" w:unhideWhenUsed="0"/>
-    <w:lsdException w:name="Colorful List" w:semiHidden="0" w:uiPriority="72" w:unhideWhenUsed="0"/>
-    <w:lsdException w:name="Colorful Grid" w:semiHidden="0" w:uiPriority="73" w:unhideWhenUsed="0"/>
-    <w:lsdException w:name="Light Shading Accent 1" w:semiHidden="0" w:uiPriority="60" w:unhideWhenUsed="0"/>
-    <w:lsdException w:name="Light List Accent 1" w:semiHidden="0" w:uiPriority="61" w:unhideWhenUsed="0"/>
-    <w:lsdException w:name="Light Grid Accent 1" w:semiHidden="0" w:uiPriority="62" w:unhideWhenUsed="0"/>
-    <w:lsdException w:name="Medium Shading 1 Accent 1" w:semiHidden="0" w:uiPriority="63" w:unhideWhenUsed="0"/>
-    <w:lsdException w:name="Medium Shading 2 Accent 1" w:semiHidden="0" w:uiPriority="64" w:unhideWhenUsed="0"/>
-    <w:lsdException w:name="Medium List 1 Accent 1" w:semiHidden="0" w:uiPriority="65" w:unhideWhenUsed="0"/>
-    <w:lsdException w:name="Revision" w:unhideWhenUsed="0"/>
-    <w:lsdException w:name="List Paragraph" w:semiHidden="0" w:uiPriority="34" w:unhideWhenUsed="0" w:qFormat="1"/>
-    <w:lsdException w:name="Quote" w:semiHidden="0" w:uiPriority="29" w:unhideWhenUsed="0" w:qFormat="1"/>
-    <w:lsdException w:name="Intense Quote" w:semiHidden="0" w:uiPriority="30" w:unhideWhenUsed="0" w:qFormat="1"/>
-    <w:lsdException w:name="Medium List 2 Accent 1" w:semiHidden="0" w:uiPriority="66" w:unhideWhenUsed="0"/>
-    <w:lsdException w:name="Medium Grid 1 Accent 1" w:semiHidden="0" w:uiPriority="67" w:unhideWhenUsed="0"/>
-    <w:lsdException w:name="Medium Grid 2 Accent 1" w:semiHidden="0" w:uiPriority="68" w:unhideWhenUsed="0"/>
-    <w:lsdException w:name="Medium Grid 3 Accent 1" w:semiHidden="0" w:uiPriority="69" w:unhideWhenUsed="0"/>
-    <w:lsdException w:name="Dark List Accent 1" w:semiHidden="0" w:uiPriority="70" w:unhideWhenUsed="0"/>
-    <w:lsdException w:name="Colorful Shading Accent 1" w:semiHidden="0" w:uiPriority="71" w:unhideWhenUsed="0"/>
-    <w:lsdException w:name="Colorful List Accent 1" w:semiHidden="0" w:uiPriority="72" w:unhideWhenUsed="0"/>
-    <w:lsdException w:name="Colorful Grid Accent 1" w:semiHidden="0" w:uiPriority="73" w:unhideWhenUsed="0"/>
-    <w:lsdException w:name="Light Shading Accent 2" w:semiHidden="0" w:uiPriority="60" w:unhideWhenUsed="0"/>
-    <w:lsdException w:name="Light List Accent 2" w:semiHidden="0" w:uiPriority="61" w:unhideWhenUsed="0"/>
-    <w:lsdException w:name="Light Grid Accent 2" w:semiHidden="0" w:uiPriority="62" w:unhideWhenUsed="0"/>
-    <w:lsdException w:name="Medium Shading 1 Accent 2" w:semiHidden="0" w:uiPriority="63" w:unhideWhenUsed="0"/>
-    <w:lsdException w:name="Medium Shading 2 Accent 2" w:semiHidden="0" w:uiPriority="64" w:unhideWhenUsed="0"/>
-    <w:lsdException w:name="Medium List 1 Accent 2" w:semiHidden="0" w:uiPriority="65" w:unhideWhenUsed="0"/>
-    <w:lsdException w:name="Medium List 2 Accent 2" w:semiHidden="0" w:uiPriority="66" w:unhideWhenUsed="0"/>
-    <w:lsdException w:name="Medium Grid 1 Accent 2" w:semiHidden="0" w:uiPriority="67" w:unhideWhenUsed="0"/>
-    <w:lsdException w:name="Medium Grid 2 Accent 2" w:semiHidden="0" w:uiPriority="68" w:unhideWhenUsed="0"/>
-    <w:lsdException w:name="Medium Grid 3 Accent 2" w:semiHidden="0" w:uiPriority="69" w:unhideWhenUsed="0"/>
-    <w:lsdException w:name="Dark List Accent 2" w:semiHidden="0" w:uiPriority="70" w:unhideWhenUsed="0"/>
-    <w:lsdException w:name="Colorful Shading Accent 2" w:semiHidden="0" w:uiPriority="71" w:unhideWhenUsed="0"/>
-    <w:lsdException w:name="Colorful List Accent 2" w:semiHidden="0" w:uiPriority="72" w:unhideWhenUsed="0"/>
-    <w:lsdException w:name="Colorful Grid Accent 2" w:semiHidden="0" w:uiPriority="73" w:unhideWhenUsed="0"/>
-    <w:lsdException w:name="Light Shading Accent 3" w:semiHidden="0" w:uiPriority="60" w:unhideWhenUsed="0"/>
-    <w:lsdException w:name="Light List Accent 3" w:semiHidden="0" w:uiPriority="61" w:unhideWhenUsed="0"/>
-    <w:lsdException w:name="Light Grid Accent 3" w:semiHidden="0" w:uiPriority="62" w:unhideWhenUsed="0"/>
-    <w:lsdException w:name="Medium Shading 1 Accent 3" w:semiHidden="0" w:uiPriority="63" w:unhideWhenUsed="0"/>
-    <w:lsdException w:name="Medium Shading 2 Accent 3" w:semiHidden="0" w:uiPriority="64" w:unhideWhenUsed="0"/>
-    <w:lsdException w:name="Medium List 1 Accent 3" w:semiHidden="0" w:uiPriority="65" w:unhideWhenUsed="0"/>
-    <w:lsdException w:name="Medium List 2 Accent 3" w:semiHidden="0" w:uiPriority="66" w:unhideWhenUsed="0"/>
-    <w:lsdException w:name="Medium Grid 1 Accent 3" w:semiHidden="0" w:uiPriority="67" w:unhideWhenUsed="0"/>
-    <w:lsdException w:name="Medium Grid 2 Accent 3" w:semiHidden="0" w:uiPriority="68" w:unhideWhenUsed="0"/>
-    <w:lsdException w:name="Medium Grid 3 Accent 3" w:semiHidden="0" w:uiPriority="69" w:unhideWhenUsed="0"/>
-    <w:lsdException w:name="Dark List Accent 3" w:semiHidden="0" w:uiPriority="70" w:unhideWhenUsed="0"/>
-    <w:lsdException w:name="Colorful Shading Accent 3" w:semiHidden="0" w:uiPriority="71" w:unhideWhenUsed="0"/>
-    <w:lsdException w:name="Colorful List Accent 3" w:semiHidden="0" w:uiPriority="72" w:unhideWhenUsed="0"/>
-    <w:lsdException w:name="Colorful Grid Accent 3" w:semiHidden="0" w:uiPriority="73" w:unhideWhenUsed="0"/>
-    <w:lsdException w:name="Light Shading Accent 4" w:semiHidden="0" w:uiPriority="60" w:unhideWhenUsed="0"/>
-    <w:lsdException w:name="Light List Accent 4" w:semiHidden="0" w:uiPriority="61" w:unhideWhenUsed="0"/>
-    <w:lsdException w:name="Light Grid Accent 4" w:semiHidden="0" w:uiPriority="62" w:unhideWhenUsed="0"/>
-    <w:lsdException w:name="Medium Shading 1 Accent 4" w:semiHidden="0" w:uiPriority="63" w:unhideWhenUsed="0"/>
-    <w:lsdException w:name="Medium Shading 2 Accent 4" w:semiHidden="0" w:uiPriority="64" w:unhideWhenUsed="0"/>
-    <w:lsdException w:name="Medium List 1 Accent 4" w:semiHidden="0" w:uiPriority="65" w:unhideWhenUsed="0"/>
-    <w:lsdException w:name="Medium List 2 Accent 4" w:semiHidden="0" w:uiPriority="66" w:unhideWhenUsed="0"/>
-    <w:lsdException w:name="Medium Grid 1 Accent 4" w:semiHidden="0" w:uiPriority="67" w:unhideWhenUsed="0"/>
-    <w:lsdException w:name="Medium Grid 2 Accent 4" w:semiHidden="0" w:uiPriority="68" w:unhideWhenUsed="0"/>
-    <w:lsdException w:name="Medium Grid 3 Accent 4" w:semiHidden="0" w:uiPriority="69" w:unhideWhenUsed="0"/>
-    <w:lsdException w:name="Dark List Accent 4" w:semiHidden="0" w:uiPriority="70" w:unhideWhenUsed="0"/>
-    <w:lsdException w:name="Colorful Shading Accent 4" w:semiHidden="0" w:uiPriority="71" w:unhideWhenUsed="0"/>
-    <w:lsdException w:name="Colorful List Accent 4" w:semiHidden="0" w:uiPriority="72" w:unhideWhenUsed="0"/>
-    <w:lsdException w:name="Colorful Grid Accent 4" w:semiHidden="0" w:uiPriority="73" w:unhideWhenUsed="0"/>
-    <w:lsdException w:name="Light Shading Accent 5" w:semiHidden="0" w:uiPriority="60" w:unhideWhenUsed="0"/>
-    <w:lsdException w:name="Light List Accent 5" w:semiHidden="0" w:uiPriority="61" w:unhideWhenUsed="0"/>
-    <w:lsdException w:name="Light Grid Accent 5" w:semiHidden="0" w:uiPriority="62" w:unhideWhenUsed="0"/>
-    <w:lsdException w:name="Medium Shading 1 Accent 5" w:semiHidden="0" w:uiPriority="63" w:unhideWhenUsed="0"/>
-    <w:lsdException w:name="Medium Shading 2 Accent 5" w:semiHidden="0" w:uiPriority="64" w:unhideWhenUsed="0"/>
-    <w:lsdException w:name="Medium List 1 Accent 5" w:semiHidden="0" w:uiPriority="65" w:unhideWhenUsed="0"/>
-    <w:lsdException w:name="Medium List 2 Accent 5" w:semiHidden="0" w:uiPriority="66" w:unhideWhenUsed="0"/>
-    <w:lsdException w:name="Medium Grid 1 Accent 5" w:semiHidden="0" w:uiPriority="67" w:unhideWhenUsed="0"/>
-    <w:lsdException w:name="Medium Grid 2 Accent 5" w:semiHidden="0" w:uiPriority="68" w:unhideWhenUsed="0"/>
-    <w:lsdException w:name="Medium Grid 3 Accent 5" w:semiHidden="0" w:uiPriority="69" w:unhideWhenUsed="0"/>
-    <w:lsdException w:name="Dark List Accent 5" w:semiHidden="0" w:uiPriority="70" w:unhideWhenUsed="0"/>
-    <w:lsdException w:name="Colorful Shading Accent 5" w:semiHidden="0" w:uiPriority="71" w:unhideWhenUsed="0"/>
-    <w:lsdException w:name="Colorful List Accent 5" w:semiHidden="0" w:uiPriority="72" w:unhideWhenUsed="0"/>
-    <w:lsdException w:name="Colorful Grid Accent 5" w:semiHidden="0" w:uiPriority="73" w:unhideWhenUsed="0"/>
-    <w:lsdException w:name="Light Shading Accent 6" w:semiHidden="0" w:uiPriority="60" w:unhideWhenUsed="0"/>
-    <w:lsdException w:name="Light List Accent 6" w:semiHidden="0" w:uiPriority="61" w:unhideWhenUsed="0"/>
-    <w:lsdException w:name="Light Grid Accent 6" w:semiHidden="0" w:uiPriority="62" w:unhideWhenUsed="0"/>
-    <w:lsdException w:name="Medium Shading 1 Accent 6" w:semiHidden="0" w:uiPriority="63" w:unhideWhenUsed="0"/>
-    <w:lsdException w:name="Medium Shading 2 Accent 6" w:semiHidden="0" w:uiPriority="64" w:unhideWhenUsed="0"/>
-    <w:lsdException w:name="Medium List 1 Accent 6" w:semiHidden="0" w:uiPriority="65" w:unhideWhenUsed="0"/>
-    <w:lsdException w:name="Medium List 2 Accent 6" w:semiHidden="0" w:uiPriority="66" w:unhideWhenUsed="0"/>
-    <w:lsdException w:name="Medium Grid 1 Accent 6" w:semiHidden="0" w:uiPriority="67" w:unhideWhenUsed="0"/>
-    <w:lsdException w:name="Medium Grid 2 Accent 6" w:semiHidden="0" w:uiPriority="68" w:unhideWhenUsed="0"/>
-    <w:lsdException w:name="Medium Grid 3 Accent 6" w:semiHidden="0" w:uiPriority="69" w:unhideWhenUsed="0"/>
-    <w:lsdException w:name="Dark List Accent 6" w:semiHidden="0" w:uiPriority="70" w:unhideWhenUsed="0"/>
-    <w:lsdException w:name="Colorful Shading Accent 6" w:semiHidden="0" w:uiPriority="71" w:unhideWhenUsed="0"/>
-    <w:lsdException w:name="Colorful List Accent 6" w:semiHidden="0" w:uiPriority="72" w:unhideWhenUsed="0"/>
-    <w:lsdException w:name="Colorful Grid Accent 6" w:semiHidden="0" w:uiPriority="73" w:unhideWhenUsed="0"/>
-    <w:lsdException w:name="Subtle Emphasis" w:semiHidden="0" w:uiPriority="19" w:unhideWhenUsed="0" w:qFormat="1"/>
-    <w:lsdException w:name="Intense Emphasis" w:semiHidden="0" w:uiPriority="21" w:unhideWhenUsed="0" w:qFormat="1"/>
-    <w:lsdException w:name="Subtle Reference" w:semiHidden="0" w:uiPriority="31" w:unhideWhenUsed="0" w:qFormat="1"/>
-    <w:lsdException w:name="Intense Reference" w:semiHidden="0" w:uiPriority="32" w:unhideWhenUsed="0" w:qFormat="1"/>
-    <w:lsdException w:name="Book Title" w:semiHidden="0" w:uiPriority="33" w:unhideWhenUsed="0" w:qFormat="1"/>
-    <w:lsdException w:name="Bibliography" w:uiPriority="37"/>
-    <w:lsdException w:name="TOC Heading" w:uiPriority="39" w:qFormat="1"/>
+  <w:latentStyles w:defLockedState="0" w:defUIPriority="99" w:defSemiHidden="0" w:defUnhideWhenUsed="0" w:defQFormat="0" w:count="371">
+    <w:lsdException w:name="Normal" w:uiPriority="0" w:qFormat="1"/>
+    <w:lsdException w:name="heading 1" w:uiPriority="9" w:qFormat="1"/>
+    <w:lsdException w:name="heading 2" w:semiHidden="1" w:uiPriority="9" w:unhideWhenUsed="1" w:qFormat="1"/>
+    <w:lsdException w:name="heading 3" w:semiHidden="1" w:uiPriority="9" w:unhideWhenUsed="1" w:qFormat="1"/>
+    <w:lsdException w:name="heading 4" w:semiHidden="1" w:uiPriority="9" w:unhideWhenUsed="1" w:qFormat="1"/>
+    <w:lsdException w:name="heading 5" w:semiHidden="1" w:uiPriority="9" w:unhideWhenUsed="1" w:qFormat="1"/>
+    <w:lsdException w:name="heading 6" w:semiHidden="1" w:uiPriority="9" w:unhideWhenUsed="1" w:qFormat="1"/>
+    <w:lsdException w:name="heading 7" w:semiHidden="1" w:uiPriority="9" w:unhideWhenUsed="1" w:qFormat="1"/>
+    <w:lsdException w:name="heading 8" w:semiHidden="1" w:uiPriority="9" w:unhideWhenUsed="1" w:qFormat="1"/>
+    <w:lsdException w:name="heading 9" w:semiHidden="1" w:uiPriority="9" w:unhideWhenUsed="1" w:qFormat="1"/>
+    <w:lsdException w:name="index 1" w:semiHidden="1" w:unhideWhenUsed="1"/>
+    <w:lsdException w:name="index 2" w:semiHidden="1" w:unhideWhenUsed="1"/>
+    <w:lsdException w:name="index 3" w:semiHidden="1" w:unhideWhenUsed="1"/>
+    <w:lsdException w:name="index 4" w:semiHidden="1" w:unhideWhenUsed="1"/>
+    <w:lsdException w:name="index 5" w:semiHidden="1" w:unhideWhenUsed="1"/>
+    <w:lsdException w:name="index 6" w:semiHidden="1" w:unhideWhenUsed="1"/>
+    <w:lsdException w:name="index 7" w:semiHidden="1" w:unhideWhenUsed="1"/>
+    <w:lsdException w:name="index 8" w:semiHidden="1" w:unhideWhenUsed="1"/>
+    <w:lsdException w:name="index 9" w:semiHidden="1" w:unhideWhenUsed="1"/>
+    <w:lsdException w:name="toc 1" w:semiHidden="1" w:uiPriority="39" w:unhideWhenUsed="1"/>
+    <w:lsdException w:name="toc 2" w:semiHidden="1" w:uiPriority="39" w:unhideWhenUsed="1"/>
+    <w:lsdException w:name="toc 3" w:semiHidden="1" w:uiPriority="39" w:unhideWhenUsed="1"/>
+    <w:lsdException w:name="toc 4" w:semiHidden="1" w:uiPriority="39" w:unhideWhenUsed="1"/>
+    <w:lsdException w:name="toc 5" w:semiHidden="1" w:uiPriority="39" w:unhideWhenUsed="1"/>
+    <w:lsdException w:name="toc 6" w:semiHidden="1" w:uiPriority="39" w:unhideWhenUsed="1"/>
+    <w:lsdException w:name="toc 7" w:semiHidden="1" w:uiPriority="39" w:unhideWhenUsed="1"/>
+    <w:lsdException w:name="toc 8" w:semiHidden="1" w:uiPriority="39" w:unhideWhenUsed="1"/>
+    <w:lsdException w:name="toc 9" w:semiHidden="1" w:uiPriority="39" w:unhideWhenUsed="1"/>
+    <w:lsdException w:name="Normal Indent" w:semiHidden="1" w:unhideWhenUsed="1"/>
+    <w:lsdException w:name="footnote text" w:semiHidden="1" w:unhideWhenUsed="1"/>
+    <w:lsdException w:name="annotation text" w:semiHidden="1" w:unhideWhenUsed="1"/>
+    <w:lsdException w:name="header" w:semiHidden="1" w:unhideWhenUsed="1"/>
+    <w:lsdException w:name="footer" w:semiHidden="1" w:unhideWhenUsed="1"/>
+    <w:lsdException w:name="index heading" w:semiHidden="1" w:unhideWhenUsed="1"/>
+    <w:lsdException w:name="caption" w:semiHidden="1" w:uiPriority="35" w:unhideWhenUsed="1" w:qFormat="1"/>
+    <w:lsdException w:name="table of figures" w:semiHidden="1" w:unhideWhenUsed="1"/>
+    <w:lsdException w:name="envelope address" w:semiHidden="1" w:unhideWhenUsed="1"/>
+    <w:lsdException w:name="envelope return" w:semiHidden="1" w:unhideWhenUsed="1"/>
+    <w:lsdException w:name="footnote reference" w:semiHidden="1" w:unhideWhenUsed="1"/>
+    <w:lsdException w:name="annotation reference" w:semiHidden="1" w:unhideWhenUsed="1"/>
+    <w:lsdException w:name="line number" w:semiHidden="1" w:unhideWhenUsed="1"/>
+    <w:lsdException w:name="page number" w:semiHidden="1" w:unhideWhenUsed="1"/>
+    <w:lsdException w:name="endnote reference" w:semiHidden="1" w:unhideWhenUsed="1"/>
+    <w:lsdException w:name="endnote text" w:semiHidden="1" w:unhideWhenUsed="1"/>
+    <w:lsdException w:name="table of authorities" w:semiHidden="1" w:unhideWhenUsed="1"/>
+    <w:lsdException w:name="macro" w:semiHidden="1" w:unhideWhenUsed="1"/>
+    <w:lsdException w:name="toa heading" w:semiHidden="1" w:unhideWhenUsed="1"/>
+    <w:lsdException w:name="List" w:semiHidden="1" w:unhideWhenUsed="1"/>
+    <w:lsdException w:name="List Bullet" w:semiHidden="1" w:unhideWhenUsed="1"/>
+    <w:lsdException w:name="List Number" w:semiHidden="1" w:unhideWhenUsed="1"/>
+    <w:lsdException w:name="List 2" w:semiHidden="1" w:unhideWhenUsed="1"/>
+    <w:lsdException w:name="List 3" w:semiHidden="1" w:unhideWhenUsed="1"/>
+    <w:lsdException w:name="List 4" w:semiHidden="1" w:unhideWhenUsed="1"/>
+    <w:lsdException w:name="List 5" w:semiHidden="1" w:unhideWhenUsed="1"/>
+    <w:lsdException w:name="List Bullet 2" w:semiHidden="1" w:unhideWhenUsed="1"/>
+    <w:lsdException w:name="List Bullet 3" w:semiHidden="1" w:unhideWhenUsed="1"/>
+    <w:lsdException w:name="List Bullet 4" w:semiHidden="1" w:unhideWhenUsed="1"/>
+    <w:lsdException w:name="List Bullet 5" w:semiHidden="1" w:unhideWhenUsed="1"/>
+    <w:lsdException w:name="List Number 2" w:semiHidden="1" w:unhideWhenUsed="1"/>
+    <w:lsdException w:name="List Number 3" w:semiHidden="1" w:unhideWhenUsed="1"/>
+    <w:lsdException w:name="List Number 4" w:semiHidden="1" w:unhideWhenUsed="1"/>
+    <w:lsdException w:name="List Number 5" w:semiHidden="1" w:unhideWhenUsed="1"/>
+    <w:lsdException w:name="Title" w:uiPriority="10" w:qFormat="1"/>
+    <w:lsdException w:name="Closing" w:semiHidden="1" w:unhideWhenUsed="1"/>
+    <w:lsdException w:name="Signature" w:semiHidden="1" w:unhideWhenUsed="1"/>
+    <w:lsdException w:name="Default Paragraph Font" w:semiHidden="1" w:uiPriority="1" w:unhideWhenUsed="1"/>
+    <w:lsdException w:name="Body Text" w:semiHidden="1" w:unhideWhenUsed="1"/>
+    <w:lsdException w:name="Body Text Indent" w:semiHidden="1" w:unhideWhenUsed="1"/>
+    <w:lsdException w:name="List Continue" w:semiHidden="1" w:unhideWhenUsed="1"/>
+    <w:lsdException w:name="List Continue 2" w:semiHidden="1" w:unhideWhenUsed="1"/>
+    <w:lsdException w:name="List Continue 3" w:semiHidden="1" w:unhideWhenUsed="1"/>
+    <w:lsdException w:name="List Continue 4" w:semiHidden="1" w:unhideWhenUsed="1"/>
+    <w:lsdException w:name="List Continue 5" w:semiHidden="1" w:unhideWhenUsed="1"/>
+    <w:lsdException w:name="Message Header" w:semiHidden="1" w:unhideWhenUsed="1"/>
+    <w:lsdException w:name="Subtitle" w:uiPriority="11" w:qFormat="1"/>
+    <w:lsdException w:name="Salutation" w:semiHidden="1" w:unhideWhenUsed="1"/>
+    <w:lsdException w:name="Date" w:semiHidden="1" w:unhideWhenUsed="1"/>
+    <w:lsdException w:name="Body Text First Indent" w:semiHidden="1" w:unhideWhenUsed="1"/>
+    <w:lsdException w:name="Body Text First Indent 2" w:semiHidden="1" w:unhideWhenUsed="1"/>
+    <w:lsdException w:name="Note Heading" w:semiHidden="1" w:unhideWhenUsed="1"/>
+    <w:lsdException w:name="Body Text 2" w:semiHidden="1" w:unhideWhenUsed="1"/>
+    <w:lsdException w:name="Body Text 3" w:semiHidden="1" w:unhideWhenUsed="1"/>
+    <w:lsdException w:name="Body Text Indent 2" w:semiHidden="1" w:unhideWhenUsed="1"/>
+    <w:lsdException w:name="Body Text Indent 3" w:semiHidden="1" w:unhideWhenUsed="1"/>
+    <w:lsdException w:name="Block Text" w:semiHidden="1" w:unhideWhenUsed="1"/>
+    <w:lsdException w:name="Hyperlink" w:semiHidden="1" w:unhideWhenUsed="1"/>
+    <w:lsdException w:name="FollowedHyperlink" w:semiHidden="1" w:unhideWhenUsed="1"/>
+    <w:lsdException w:name="Strong" w:uiPriority="22" w:qFormat="1"/>
+    <w:lsdException w:name="Emphasis" w:uiPriority="20" w:qFormat="1"/>
+    <w:lsdException w:name="Document Map" w:semiHidden="1" w:unhideWhenUsed="1"/>
+    <w:lsdException w:name="Plain Text" w:semiHidden="1" w:unhideWhenUsed="1"/>
+    <w:lsdException w:name="E-mail Signature" w:semiHidden="1" w:unhideWhenUsed="1"/>
+    <w:lsdException w:name="HTML Top of Form" w:semiHidden="1" w:unhideWhenUsed="1"/>
+    <w:lsdException w:name="HTML Bottom of Form" w:semiHidden="1" w:unhideWhenUsed="1"/>
+    <w:lsdException w:name="Normal (Web)" w:semiHidden="1" w:unhideWhenUsed="1"/>
+    <w:lsdException w:name="HTML Acronym" w:semiHidden="1" w:unhideWhenUsed="1"/>
+    <w:lsdException w:name="HTML Address" w:semiHidden="1" w:unhideWhenUsed="1"/>
+    <w:lsdException w:name="HTML Cite" w:semiHidden="1" w:unhideWhenUsed="1"/>
+    <w:lsdException w:name="HTML Code" w:semiHidden="1" w:unhideWhenUsed="1"/>
+    <w:lsdException w:name="HTML Definition" w:semiHidden="1" w:unhideWhenUsed="1"/>
+    <w:lsdException w:name="HTML Keyboard" w:semiHidden="1" w:unhideWhenUsed="1"/>
+    <w:lsdException w:name="HTML Preformatted" w:semiHidden="1" w:unhideWhenUsed="1"/>
+    <w:lsdException w:name="HTML Sample" w:semiHidden="1" w:unhideWhenUsed="1"/>
+    <w:lsdException w:name="HTML Typewriter" w:semiHidden="1" w:unhideWhenUsed="1"/>
+    <w:lsdException w:name="HTML Variable" w:semiHidden="1" w:unhideWhenUsed="1"/>
+    <w:lsdException w:name="Normal Table" w:semiHidden="1" w:unhideWhenUsed="1"/>
+    <w:lsdException w:name="annotation subject" w:semiHidden="1" w:unhideWhenUsed="1"/>
+    <w:lsdException w:name="No List" w:semiHidden="1" w:unhideWhenUsed="1"/>
+    <w:lsdException w:name="Outline List 1" w:semiHidden="1" w:unhideWhenUsed="1"/>
+    <w:lsdException w:name="Outline List 2" w:semiHidden="1" w:unhideWhenUsed="1"/>
+    <w:lsdException w:name="Outline List 3" w:semiHidden="1" w:unhideWhenUsed="1"/>
+    <w:lsdException w:name="Table Simple 1" w:semiHidden="1" w:unhideWhenUsed="1"/>
+    <w:lsdException w:name="Table Simple 2" w:semiHidden="1" w:unhideWhenUsed="1"/>
+    <w:lsdException w:name="Table Simple 3" w:semiHidden="1" w:unhideWhenUsed="1"/>
+    <w:lsdException w:name="Table Classic 1" w:semiHidden="1" w:unhideWhenUsed="1"/>
+    <w:lsdException w:name="Table Classic 2" w:semiHidden="1" w:unhideWhenUsed="1"/>
+    <w:lsdException w:name="Table Classic 3" w:semiHidden="1" w:unhideWhenUsed="1"/>
+    <w:lsdException w:name="Table Classic 4" w:semiHidden="1" w:unhideWhenUsed="1"/>
+    <w:lsdException w:name="Table Colorful 1" w:semiHidden="1" w:unhideWhenUsed="1"/>
+    <w:lsdException w:name="Table Colorful 2" w:semiHidden="1" w:unhideWhenUsed="1"/>
+    <w:lsdException w:name="Table Colorful 3" w:semiHidden="1" w:unhideWhenUsed="1"/>
+    <w:lsdException w:name="Table Columns 1" w:semiHidden="1" w:unhideWhenUsed="1"/>
+    <w:lsdException w:name="Table Columns 2" w:semiHidden="1" w:unhideWhenUsed="1"/>
+    <w:lsdException w:name="Table Columns 3" w:semiHidden="1" w:unhideWhenUsed="1"/>
+    <w:lsdException w:name="Table Columns 4" w:semiHidden="1" w:unhideWhenUsed="1"/>
+    <w:lsdException w:name="Table Columns 5" w:semiHidden="1" w:unhideWhenUsed="1"/>
+    <w:lsdException w:name="Table Grid 1" w:semiHidden="1" w:unhideWhenUsed="1"/>
+    <w:lsdException w:name="Table Grid 2" w:semiHidden="1" w:unhideWhenUsed="1"/>
+    <w:lsdException w:name="Table Grid 3" w:semiHidden="1" w:unhideWhenUsed="1"/>
+    <w:lsdException w:name="Table Grid 4" w:semiHidden="1" w:unhideWhenUsed="1"/>
+    <w:lsdException w:name="Table Grid 5" w:semiHidden="1" w:unhideWhenUsed="1"/>
+    <w:lsdException w:name="Table Grid 6" w:semiHidden="1" w:unhideWhenUsed="1"/>
+    <w:lsdException w:name="Table Grid 7" w:semiHidden="1" w:unhideWhenUsed="1"/>
+    <w:lsdException w:name="Table Grid 8" w:semiHidden="1" w:unhideWhenUsed="1"/>
+    <w:lsdException w:name="Table List 1" w:semiHidden="1" w:unhideWhenUsed="1"/>
+    <w:lsdException w:name="Table List 2" w:semiHidden="1" w:unhideWhenUsed="1"/>
+    <w:lsdException w:name="Table List 3" w:semiHidden="1" w:unhideWhenUsed="1"/>
+    <w:lsdException w:name="Table List 4" w:semiHidden="1" w:unhideWhenUsed="1"/>
+    <w:lsdException w:name="Table List 5" w:semiHidden="1" w:unhideWhenUsed="1"/>
+    <w:lsdException w:name="Table List 6" w:semiHidden="1" w:unhideWhenUsed="1"/>
+    <w:lsdException w:name="Table List 7" w:semiHidden="1" w:unhideWhenUsed="1"/>
+    <w:lsdException w:name="Table List 8" w:semiHidden="1" w:unhideWhenUsed="1"/>
+    <w:lsdException w:name="Table 3D effects 1" w:semiHidden="1" w:unhideWhenUsed="1"/>
+    <w:lsdException w:name="Table 3D effects 2" w:semiHidden="1" w:unhideWhenUsed="1"/>
+    <w:lsdException w:name="Table 3D effects 3" w:semiHidden="1" w:unhideWhenUsed="1"/>
+    <w:lsdException w:name="Table Contemporary" w:semiHidden="1" w:unhideWhenUsed="1"/>
+    <w:lsdException w:name="Table Elegant" w:semiHidden="1" w:unhideWhenUsed="1"/>
+    <w:lsdException w:name="Table Professional" w:semiHidden="1" w:unhideWhenUsed="1"/>
+    <w:lsdException w:name="Table Subtle 1" w:semiHidden="1" w:unhideWhenUsed="1"/>
+    <w:lsdException w:name="Table Subtle 2" w:semiHidden="1" w:unhideWhenUsed="1"/>
+    <w:lsdException w:name="Table Web 1" w:semiHidden="1" w:unhideWhenUsed="1"/>
+    <w:lsdException w:name="Table Web 2" w:semiHidden="1" w:unhideWhenUsed="1"/>
+    <w:lsdException w:name="Table Web 3" w:semiHidden="1" w:unhideWhenUsed="1"/>
+    <w:lsdException w:name="Balloon Text" w:semiHidden="1" w:unhideWhenUsed="1"/>
+    <w:lsdException w:name="Table Grid" w:uiPriority="59"/>
+    <w:lsdException w:name="Table Theme" w:semiHidden="1" w:unhideWhenUsed="1"/>
+    <w:lsdException w:name="Placeholder Text" w:semiHidden="1"/>
+    <w:lsdException w:name="No Spacing" w:uiPriority="1" w:qFormat="1"/>
+    <w:lsdException w:name="Light Shading" w:uiPriority="60"/>
+    <w:lsdException w:name="Light List" w:uiPriority="61"/>
+    <w:lsdException w:name="Light Grid" w:uiPriority="62"/>
+    <w:lsdException w:name="Medium Shading 1" w:uiPriority="63"/>
+    <w:lsdException w:name="Medium Shading 2" w:uiPriority="64"/>
+    <w:lsdException w:name="Medium List 1" w:uiPriority="65"/>
+    <w:lsdException w:name="Medium List 2" w:uiPriority="66"/>
+    <w:lsdException w:name="Medium Grid 1" w:uiPriority="67"/>
+    <w:lsdException w:name="Medium Grid 2" w:uiPriority="68"/>
+    <w:lsdException w:name="Medium Grid 3" w:uiPriority="69"/>
+    <w:lsdException w:name="Dark List" w:uiPriority="70"/>
+    <w:lsdException w:name="Colorful Shading" w:uiPriority="71"/>
+    <w:lsdException w:name="Colorful List" w:uiPriority="72"/>
+    <w:lsdException w:name="Colorful Grid" w:uiPriority="73"/>
+    <w:lsdException w:name="Light Shading Accent 1" w:uiPriority="60"/>
+    <w:lsdException w:name="Light List Accent 1" w:uiPriority="61"/>
+    <w:lsdException w:name="Light Grid Accent 1" w:uiPriority="62"/>
+    <w:lsdException w:name="Medium Shading 1 Accent 1" w:uiPriority="63"/>
+    <w:lsdException w:name="Medium Shading 2 Accent 1" w:uiPriority="64"/>
+    <w:lsdException w:name="Medium List 1 Accent 1" w:uiPriority="65"/>
+    <w:lsdException w:name="Revision" w:semiHidden="1"/>
+    <w:lsdException w:name="List Paragraph" w:uiPriority="34" w:qFormat="1"/>
+    <w:lsdException w:name="Quote" w:uiPriority="29" w:qFormat="1"/>
+    <w:lsdException w:name="Intense Quote" w:uiPriority="30" w:qFormat="1"/>
+    <w:lsdException w:name="Medium List 2 Accent 1" w:uiPriority="66"/>
+    <w:lsdException w:name="Medium Grid 1 Accent 1" w:uiPriority="67"/>
+    <w:lsdException w:name="Medium Grid 2 Accent 1" w:uiPriority="68"/>
+    <w:lsdException w:name="Medium Grid 3 Accent 1" w:uiPriority="69"/>
+    <w:lsdException w:name="Dark List Accent 1" w:uiPriority="70"/>
+    <w:lsdException w:name="Colorful Shading Accent 1" w:uiPriority="71"/>
+    <w:lsdException w:name="Colorful List Accent 1" w:uiPriority="72"/>
+    <w:lsdException w:name="Colorful Grid Accent 1" w:uiPriority="73"/>
+    <w:lsdException w:name="Light Shading Accent 2" w:uiPriority="60"/>
+    <w:lsdException w:name="Light List Accent 2" w:uiPriority="61"/>
+    <w:lsdException w:name="Light Grid Accent 2" w:uiPriority="62"/>
+    <w:lsdException w:name="Medium Shading 1 Accent 2" w:uiPriority="63"/>
+    <w:lsdException w:name="Medium Shading 2 Accent 2" w:uiPriority="64"/>
+    <w:lsdException w:name="Medium List 1 Accent 2" w:uiPriority="65"/>
+    <w:lsdException w:name="Medium List 2 Accent 2" w:uiPriority="66"/>
+    <w:lsdException w:name="Medium Grid 1 Accent 2" w:uiPriority="67"/>
+    <w:lsdException w:name="Medium Grid 2 Accent 2" w:uiPriority="68"/>
+    <w:lsdException w:name="Medium Grid 3 Accent 2" w:uiPriority="69"/>
+    <w:lsdException w:name="Dark List Accent 2" w:uiPriority="70"/>
+    <w:lsdException w:name="Colorful Shading Accent 2" w:uiPriority="71"/>
+    <w:lsdException w:name="Colorful List Accent 2" w:uiPriority="72"/>
+    <w:lsdException w:name="Colorful Grid Accent 2" w:uiPriority="73"/>
+    <w:lsdException w:name="Light Shading Accent 3" w:uiPriority="60"/>
+    <w:lsdException w:name="Light List Accent 3" w:uiPriority="61"/>
+    <w:lsdException w:name="Light Grid Accent 3" w:uiPriority="62"/>
+    <w:lsdException w:name="Medium Shading 1 Accent 3" w:uiPriority="63"/>
+    <w:lsdException w:name="Medium Shading 2 Accent 3" w:uiPriority="64"/>
+    <w:lsdException w:name="Medium List 1 Accent 3" w:uiPriority="65"/>
+    <w:lsdException w:name="Medium List 2 Accent 3" w:uiPriority="66"/>
+    <w:lsdException w:name="Medium Grid 1 Accent 3" w:uiPriority="67"/>
+    <w:lsdException w:name="Medium Grid 2 Accent 3" w:uiPriority="68"/>
+    <w:lsdException w:name="Medium Grid 3 Accent 3" w:uiPriority="69"/>
+    <w:lsdException w:name="Dark List Accent 3" w:uiPriority="70"/>
+    <w:lsdException w:name="Colorful Shading Accent 3" w:uiPriority="71"/>
+    <w:lsdException w:name="Colorful List Accent 3" w:uiPriority="72"/>
+    <w:lsdException w:name="Colorful Grid Accent 3" w:uiPriority="73"/>
+    <w:lsdException w:name="Light Shading Accent 4" w:uiPriority="60"/>
+    <w:lsdException w:name="Light List Accent 4" w:uiPriority="61"/>
+    <w:lsdException w:name="Light Grid Accent 4" w:uiPriority="62"/>
+    <w:lsdException w:name="Medium Shading 1 Accent 4" w:uiPriority="63"/>
+    <w:lsdException w:name="Medium Shading 2 Accent 4" w:uiPriority="64"/>
+    <w:lsdException w:name="Medium List 1 Accent 4" w:uiPriority="65"/>
+    <w:lsdException w:name="Medium List 2 Accent 4" w:uiPriority="66"/>
+    <w:lsdException w:name="Medium Grid 1 Accent 4" w:uiPriority="67"/>
+    <w:lsdException w:name="Medium Grid 2 Accent 4" w:uiPriority="68"/>
+    <w:lsdException w:name="Medium Grid 3 Accent 4" w:uiPriority="69"/>
+    <w:lsdException w:name="Dark List Accent 4" w:uiPriority="70"/>
+    <w:lsdException w:name="Colorful Shading Accent 4" w:uiPriority="71"/>
+    <w:lsdException w:name="Colorful List Accent 4" w:uiPriority="72"/>
+    <w:lsdException w:name="Colorful Grid Accent 4" w:uiPriority="73"/>
+    <w:lsdException w:name="Light Shading Accent 5" w:uiPriority="60"/>
+    <w:lsdException w:name="Light List Accent 5" w:uiPriority="61"/>
+    <w:lsdException w:name="Light Grid Accent 5" w:uiPriority="62"/>
+    <w:lsdException w:name="Medium Shading 1 Accent 5" w:uiPriority="63"/>
+    <w:lsdException w:name="Medium Shading 2 Accent 5" w:uiPriority="64"/>
+    <w:lsdException w:name="Medium List 1 Accent 5" w:uiPriority="65"/>
+    <w:lsdException w:name="Medium List 2 Accent 5" w:uiPriority="66"/>
+    <w:lsdException w:name="Medium Grid 1 Accent 5" w:uiPriority="67"/>
+    <w:lsdException w:name="Medium Grid 2 Accent 5" w:uiPriority="68"/>
+    <w:lsdException w:name="Medium Grid 3 Accent 5" w:uiPriority="69"/>
+    <w:lsdException w:name="Dark List Accent 5" w:uiPriority="70"/>
+    <w:lsdException w:name="Colorful Shading Accent 5" w:uiPriority="71"/>
+    <w:lsdException w:name="Colorful List Accent 5" w:uiPriority="72"/>
+    <w:lsdException w:name="Colorful Grid Accent 5" w:uiPriority="73"/>
+    <w:lsdException w:name="Light Shading Accent 6" w:uiPriority="60"/>
+    <w:lsdException w:name="Light List Accent 6" w:uiPriority="61"/>
+    <w:lsdException w:name="Light Grid Accent 6" w:uiPriority="62"/>
+    <w:lsdException w:name="Medium Shading 1 Accent 6" w:uiPriority="63"/>
+    <w:lsdException w:name="Medium Shading 2 Accent 6" w:uiPriority="64"/>
+    <w:lsdException w:name="Medium List 1 Accent 6" w:uiPriority="65"/>
+    <w:lsdException w:name="Medium List 2 Accent 6" w:uiPriority="66"/>
+    <w:lsdException w:name="Medium Grid 1 Accent 6" w:uiPriority="67"/>
+    <w:lsdException w:name="Medium Grid 2 Accent 6" w:uiPriority="68"/>
+    <w:lsdException w:name="Medium Grid 3 Accent 6" w:uiPriority="69"/>
+    <w:lsdException w:name="Dark List Accent 6" w:uiPriority="70"/>
+    <w:lsdException w:name="Colorful Shading Accent 6" w:uiPriority="71"/>
+    <w:lsdException w:name="Colorful List Accent 6" w:uiPriority="72"/>
+    <w:lsdException w:name="Colorful Grid Accent 6" w:uiPriority="73"/>
+    <w:lsdException w:name="Subtle Emphasis" w:uiPriority="19" w:qFormat="1"/>
+    <w:lsdException w:name="Intense Emphasis" w:uiPriority="21" w:qFormat="1"/>
+    <w:lsdException w:name="Subtle Reference" w:uiPriority="31" w:qFormat="1"/>
+    <w:lsdException w:name="Intense Reference" w:uiPriority="32" w:qFormat="1"/>
+    <w:lsdException w:name="Book Title" w:uiPriority="33" w:qFormat="1"/>
+    <w:lsdException w:name="Bibliography" w:semiHidden="1" w:uiPriority="37" w:unhideWhenUsed="1"/>
+    <w:lsdException w:name="TOC Heading" w:semiHidden="1" w:uiPriority="39" w:unhideWhenUsed="1" w:qFormat="1"/>
+    <w:lsdException w:name="Plain Table 1" w:uiPriority="41"/>
+    <w:lsdException w:name="Plain Table 2" w:uiPriority="42"/>
+    <w:lsdException w:name="Plain Table 3" w:uiPriority="43"/>
+    <w:lsdException w:name="Plain Table 4" w:uiPriority="44"/>
+    <w:lsdException w:name="Plain Table 5" w:uiPriority="45"/>
+    <w:lsdException w:name="Grid Table Light" w:uiPriority="40"/>
+    <w:lsdException w:name="Grid Table 1 Light" w:uiPriority="46"/>
+    <w:lsdException w:name="Grid Table 2" w:uiPriority="47"/>
+    <w:lsdException w:name="Grid Table 3" w:uiPriority="48"/>
+    <w:lsdException w:name="Grid Table 4" w:uiPriority="49"/>
+    <w:lsdException w:name="Grid Table 5 Dark" w:uiPriority="50"/>
+    <w:lsdException w:name="Grid Table 6 Colorful" w:uiPriority="51"/>
+    <w:lsdException w:name="Grid Table 7 Colorful" w:uiPriority="52"/>
+    <w:lsdException w:name="Grid Table 1 Light Accent 1" w:uiPriority="46"/>
+    <w:lsdException w:name="Grid Table 2 Accent 1" w:uiPriority="47"/>
+    <w:lsdException w:name="Grid Table 3 Accent 1" w:uiPriority="48"/>
+    <w:lsdException w:name="Grid Table 4 Accent 1" w:uiPriority="49"/>
+    <w:lsdException w:name="Grid Table 5 Dark Accent 1" w:uiPriority="50"/>
+    <w:lsdException w:name="Grid Table 6 Colorful Accent 1" w:uiPriority="51"/>
+    <w:lsdException w:name="Grid Table 7 Colorful Accent 1" w:uiPriority="52"/>
+    <w:lsdException w:name="Grid Table 1 Light Accent 2" w:uiPriority="46"/>
+    <w:lsdException w:name="Grid Table 2 Accent 2" w:uiPriority="47"/>
+    <w:lsdException w:name="Grid Table 3 Accent 2" w:uiPriority="48"/>
+    <w:lsdException w:name="Grid Table 4 Accent 2" w:uiPriority="49"/>
+    <w:lsdException w:name="Grid Table 5 Dark Accent 2" w:uiPriority="50"/>
+    <w:lsdException w:name="Grid Table 6 Colorful Accent 2" w:uiPriority="51"/>
+    <w:lsdException w:name="Grid Table 7 Colorful Accent 2" w:uiPriority="52"/>
+    <w:lsdException w:name="Grid Table 1 Light Accent 3" w:uiPriority="46"/>
+    <w:lsdException w:name="Grid Table 2 Accent 3" w:uiPriority="47"/>
+    <w:lsdException w:name="Grid Table 3 Accent 3" w:uiPriority="48"/>
+    <w:lsdException w:name="Grid Table 4 Accent 3" w:uiPriority="49"/>
+    <w:lsdException w:name="Grid Table 5 Dark Accent 3" w:uiPriority="50"/>
+    <w:lsdException w:name="Grid Table 6 Colorful Accent 3" w:uiPriority="51"/>
+    <w:lsdException w:name="Grid Table 7 Colorful Accent 3" w:uiPriority="52"/>
+    <w:lsdException w:name="Grid Table 1 Light Accent 4" w:uiPriority="46"/>
+    <w:lsdException w:name="Grid Table 2 Accent 4" w:uiPriority="47"/>
+    <w:lsdException w:name="Grid Table 3 Accent 4" w:uiPriority="48"/>
+    <w:lsdException w:name="Grid Table 4 Accent 4" w:uiPriority="49"/>
+    <w:lsdException w:name="Grid Table 5 Dark Accent 4" w:uiPriority="50"/>
+    <w:lsdException w:name="Grid Table 6 Colorful Accent 4" w:uiPriority="51"/>
+    <w:lsdException w:name="Grid Table 7 Colorful Accent 4" w:uiPriority="52"/>
+    <w:lsdException w:name="Grid Table 1 Light Accent 5" w:uiPriority="46"/>
+    <w:lsdException w:name="Grid Table 2 Accent 5" w:uiPriority="47"/>
+    <w:lsdException w:name="Grid Table 3 Accent 5" w:uiPriority="48"/>
+    <w:lsdException w:name="Grid Table 4 Accent 5" w:uiPriority="49"/>
+    <w:lsdException w:name="Grid Table 5 Dark Accent 5" w:uiPriority="50"/>
+    <w:lsdException w:name="Grid Table 6 Colorful Accent 5" w:uiPriority="51"/>
+    <w:lsdException w:name="Grid Table 7 Colorful Accent 5" w:uiPriority="52"/>
+    <w:lsdException w:name="Grid Table 1 Light Accent 6" w:uiPriority="46"/>
+    <w:lsdException w:name="Grid Table 2 Accent 6" w:uiPriority="47"/>
+    <w:lsdException w:name="Grid Table 3 Accent 6" w:uiPriority="48"/>
+    <w:lsdException w:name="Grid Table 4 Accent 6" w:uiPriority="49"/>
+    <w:lsdException w:name="Grid Table 5 Dark Accent 6" w:uiPriority="50"/>
+    <w:lsdException w:name="Grid Table 6 Colorful Accent 6" w:uiPriority="51"/>
+    <w:lsdException w:name="Grid Table 7 Colorful Accent 6" w:uiPriority="52"/>
+    <w:lsdException w:name="List Table 1 Light" w:uiPriority="46"/>
+    <w:lsdException w:name="List Table 2" w:uiPriority="47"/>
+    <w:lsdException w:name="List Table 3" w:uiPriority="48"/>
+    <w:lsdException w:name="List Table 4" w:uiPriority="49"/>
+    <w:lsdException w:name="List Table 5 Dark" w:uiPriority="50"/>
+    <w:lsdException w:name="List Table 6 Colorful" w:uiPriority="51"/>
+    <w:lsdException w:name="List Table 7 Colorful" w:uiPriority="52"/>
+    <w:lsdException w:name="List Table 1 Light Accent 1" w:uiPriority="46"/>
+    <w:lsdException w:name="List Table 2 Accent 1" w:uiPriority="47"/>
+    <w:lsdException w:name="List Table 3 Accent 1" w:uiPriority="48"/>
+    <w:lsdException w:name="List Table 4 Accent 1" w:uiPriority="49"/>
+    <w:lsdException w:name="List Table 5 Dark Accent 1" w:uiPriority="50"/>
+    <w:lsdException w:name="List Table 6 Colorful Accent 1" w:uiPriority="51"/>
+    <w:lsdException w:name="List Table 7 Colorful Accent 1" w:uiPriority="52"/>
+    <w:lsdException w:name="List Table 1 Light Accent 2" w:uiPriority="46"/>
+    <w:lsdException w:name="List Table 2 Accent 2" w:uiPriority="47"/>
+    <w:lsdException w:name="List Table 3 Accent 2" w:uiPriority="48"/>
+    <w:lsdException w:name="List Table 4 Accent 2" w:uiPriority="49"/>
+    <w:lsdException w:name="List Table 5 Dark Accent 2" w:uiPriority="50"/>
+    <w:lsdException w:name="List Table 6 Colorful Accent 2" w:uiPriority="51"/>
+    <w:lsdException w:name="List Table 7 Colorful Accent 2" w:uiPriority="52"/>
+    <w:lsdException w:name="List Table 1 Light Accent 3" w:uiPriority="46"/>
+    <w:lsdException w:name="List Table 2 Accent 3" w:uiPriority="47"/>
+    <w:lsdException w:name="List Table 3 Accent 3" w:uiPriority="48"/>
+    <w:lsdException w:name="List Table 4 Accent 3" w:uiPriority="49"/>
+    <w:lsdException w:name="List Table 5 Dark Accent 3" w:uiPriority="50"/>
+    <w:lsdException w:name="List Table 6 Colorful Accent 3" w:uiPriority="51"/>
+    <w:lsdException w:name="List Table 7 Colorful Accent 3" w:uiPriority="52"/>
+    <w:lsdException w:name="List Table 1 Light Accent 4" w:uiPriority="46"/>
+    <w:lsdException w:name="List Table 2 Accent 4" w:uiPriority="47"/>
+    <w:lsdException w:name="List Table 3 Accent 4" w:uiPriority="48"/>
+    <w:lsdException w:name="List Table 4 Accent 4" w:uiPriority="49"/>
+    <w:lsdException w:name="List Table 5 Dark Accent 4" w:uiPriority="50"/>
+    <w:lsdException w:name="List Table 6 Colorful Accent 4" w:uiPriority="51"/>
+    <w:lsdException w:name="List Table 7 Colorful Accent 4" w:uiPriority="52"/>
+    <w:lsdException w:name="List Table 1 Light Accent 5" w:uiPriority="46"/>
+    <w:lsdException w:name="List Table 2 Accent 5" w:uiPriority="47"/>
+    <w:lsdException w:name="List Table 3 Accent 5" w:uiPriority="48"/>
+    <w:lsdException w:name="List Table 4 Accent 5" w:uiPriority="49"/>
+    <w:lsdException w:name="List Table 5 Dark Accent 5" w:uiPriority="50"/>
+    <w:lsdException w:name="List Table 6 Colorful Accent 5" w:uiPriority="51"/>
+    <w:lsdException w:name="List Table 7 Colorful Accent 5" w:uiPriority="52"/>
+    <w:lsdException w:name="List Table 1 Light Accent 6" w:uiPriority="46"/>
+    <w:lsdException w:name="List Table 2 Accent 6" w:uiPriority="47"/>
+    <w:lsdException w:name="List Table 3 Accent 6" w:uiPriority="48"/>
+    <w:lsdException w:name="List Table 4 Accent 6" w:uiPriority="49"/>
+    <w:lsdException w:name="List Table 5 Dark Accent 6" w:uiPriority="50"/>
+    <w:lsdException w:name="List Table 6 Colorful Accent 6" w:uiPriority="51"/>
+    <w:lsdException w:name="List Table 7 Colorful Accent 6" w:uiPriority="52"/>
   </w:latentStyles>
   <w:style w:type="paragraph" w:default="1" w:styleId="Normal">
     <w:name w:val="Normal"/>
@@ -2523,7 +2755,6 @@
       <w:spacing w:after="0" w:line="240" w:lineRule="auto"/>
     </w:pPr>
     <w:tblPr>
-      <w:tblInd w:w="0" w:type="dxa"/>
       <w:tblBorders>
         <w:top w:val="single" w:sz="4" w:space="0" w:color="auto"/>
         <w:left w:val="single" w:sz="4" w:space="0" w:color="auto"/>
@@ -2532,445 +2763,6 @@
         <w:insideH w:val="single" w:sz="4" w:space="0" w:color="auto"/>
         <w:insideV w:val="single" w:sz="4" w:space="0" w:color="auto"/>
       </w:tblBorders>
-      <w:tblCellMar>
-        <w:top w:w="0" w:type="dxa"/>
-        <w:left w:w="108" w:type="dxa"/>
-        <w:bottom w:w="0" w:type="dxa"/>
-        <w:right w:w="108" w:type="dxa"/>
-      </w:tblCellMar>
-    </w:tblPr>
-  </w:style>
-  <w:style w:type="character" w:styleId="PlaceholderText">
-    <w:name w:val="Placeholder Text"/>
-    <w:basedOn w:val="DefaultParagraphFont"/>
-    <w:uiPriority w:val="99"/>
-    <w:semiHidden/>
-    <w:rsid w:val="00533F23"/>
-    <w:rPr>
-      <w:color w:val="808080"/>
-    </w:rPr>
-  </w:style>
-  <w:style w:type="paragraph" w:styleId="Title">
-    <w:name w:val="Title"/>
-    <w:basedOn w:val="Normal"/>
-    <w:next w:val="Normal"/>
-    <w:link w:val="TitleChar"/>
-    <w:uiPriority w:val="10"/>
-    <w:qFormat/>
-    <w:rsid w:val="00F12561"/>
-    <w:pPr>
-      <w:pBdr>
-        <w:bottom w:val="single" w:sz="8" w:space="4" w:color="4F81BD" w:themeColor="accent1"/>
-      </w:pBdr>
-      <w:spacing w:after="300" w:line="240" w:lineRule="auto"/>
-      <w:contextualSpacing/>
-    </w:pPr>
-    <w:rPr>
-      <w:rFonts w:asciiTheme="majorHAnsi" w:eastAsiaTheme="majorEastAsia" w:hAnsiTheme="majorHAnsi" w:cstheme="majorBidi"/>
-      <w:color w:val="17365D" w:themeColor="text2" w:themeShade="BF"/>
-      <w:spacing w:val="5"/>
-      <w:kern w:val="28"/>
-      <w:sz w:val="52"/>
-      <w:szCs w:val="52"/>
-    </w:rPr>
-  </w:style>
-  <w:style w:type="character" w:customStyle="1" w:styleId="TitleChar">
-    <w:name w:val="Title Char"/>
-    <w:basedOn w:val="DefaultParagraphFont"/>
-    <w:link w:val="Title"/>
-    <w:uiPriority w:val="10"/>
-    <w:rsid w:val="00F12561"/>
-    <w:rPr>
-      <w:rFonts w:asciiTheme="majorHAnsi" w:eastAsiaTheme="majorEastAsia" w:hAnsiTheme="majorHAnsi" w:cstheme="majorBidi"/>
-      <w:color w:val="17365D" w:themeColor="text2" w:themeShade="BF"/>
-      <w:spacing w:val="5"/>
-      <w:kern w:val="28"/>
-      <w:sz w:val="52"/>
-      <w:szCs w:val="52"/>
-    </w:rPr>
-  </w:style>
-  <w:style w:type="character" w:customStyle="1" w:styleId="Heading2Char">
-    <w:name w:val="Heading 2 Char"/>
-    <w:basedOn w:val="DefaultParagraphFont"/>
-    <w:link w:val="Heading2"/>
-    <w:uiPriority w:val="9"/>
-    <w:rsid w:val="00DC0B5B"/>
-    <w:rPr>
-      <w:rFonts w:asciiTheme="majorHAnsi" w:eastAsiaTheme="majorEastAsia" w:hAnsiTheme="majorHAnsi" w:cstheme="majorBidi"/>
-      <w:color w:val="365F91" w:themeColor="accent1" w:themeShade="BF"/>
-      <w:sz w:val="26"/>
-      <w:szCs w:val="26"/>
-    </w:rPr>
-  </w:style>
-  <w:style w:type="character" w:customStyle="1" w:styleId="Heading3Char">
-    <w:name w:val="Heading 3 Char"/>
-    <w:basedOn w:val="DefaultParagraphFont"/>
-    <w:link w:val="Heading3"/>
-    <w:uiPriority w:val="9"/>
-    <w:rsid w:val="00847421"/>
-    <w:rPr>
-      <w:rFonts w:asciiTheme="majorHAnsi" w:eastAsiaTheme="majorEastAsia" w:hAnsiTheme="majorHAnsi" w:cstheme="majorBidi"/>
-      <w:color w:val="243F60" w:themeColor="accent1" w:themeShade="7F"/>
-      <w:sz w:val="24"/>
-      <w:szCs w:val="24"/>
-    </w:rPr>
-  </w:style>
-</w:styles>
-</file>
-
-<file path=word/stylesWithEffects.xml><?xml version="1.0" encoding="utf-8"?>
-<w:styles xmlns:wpc="http://schemas.microsoft.com/office/word/2010/wordprocessingCanvas" xmlns:mc="http://schemas.openxmlformats.org/markup-compatibility/2006" xmlns:o="urn:schemas-microsoft-com:office:office" xmlns:r="http://schemas.openxmlformats.org/officeDocument/2006/relationships" xmlns:m="http://schemas.openxmlformats.org/officeDocument/2006/math" xmlns:v="urn:schemas-microsoft-com:vml" xmlns:wp14="http://schemas.microsoft.com/office/word/2010/wordprocessingDrawing" xmlns:wp="http://schemas.openxmlformats.org/drawingml/2006/wordprocessingDrawing" xmlns:w10="urn:schemas-microsoft-com:office:word" xmlns:w="http://schemas.openxmlformats.org/wordprocessingml/2006/main" xmlns:w14="http://schemas.microsoft.com/office/word/2010/wordml" xmlns:wpg="http://schemas.microsoft.com/office/word/2010/wordprocessingGroup" xmlns:wpi="http://schemas.microsoft.com/office/word/2010/wordprocessingInk" xmlns:wne="http://schemas.microsoft.com/office/word/2006/wordml" xmlns:wps="http://schemas.microsoft.com/office/word/2010/wordprocessingShape" mc:Ignorable="w14 wp14">
-  <w:docDefaults>
-    <w:rPrDefault>
-      <w:rPr>
-        <w:rFonts w:asciiTheme="minorHAnsi" w:eastAsiaTheme="minorHAnsi" w:hAnsiTheme="minorHAnsi" w:cstheme="minorBidi"/>
-        <w:sz w:val="22"/>
-        <w:szCs w:val="22"/>
-        <w:lang w:val="en-US" w:eastAsia="en-US" w:bidi="ar-SA"/>
-      </w:rPr>
-    </w:rPrDefault>
-    <w:pPrDefault>
-      <w:pPr>
-        <w:spacing w:after="200" w:line="276" w:lineRule="auto"/>
-      </w:pPr>
-    </w:pPrDefault>
-  </w:docDefaults>
-  <w:latentStyles w:defLockedState="0" w:defUIPriority="99" w:defSemiHidden="1" w:defUnhideWhenUsed="1" w:defQFormat="0" w:count="267">
-    <w:lsdException w:name="Normal" w:semiHidden="0" w:uiPriority="0" w:unhideWhenUsed="0" w:qFormat="1"/>
-    <w:lsdException w:name="heading 1" w:semiHidden="0" w:uiPriority="9" w:unhideWhenUsed="0" w:qFormat="1"/>
-    <w:lsdException w:name="heading 2" w:uiPriority="9" w:qFormat="1"/>
-    <w:lsdException w:name="heading 3" w:uiPriority="9" w:qFormat="1"/>
-    <w:lsdException w:name="heading 4" w:uiPriority="9" w:qFormat="1"/>
-    <w:lsdException w:name="heading 5" w:uiPriority="9" w:qFormat="1"/>
-    <w:lsdException w:name="heading 6" w:uiPriority="9" w:qFormat="1"/>
-    <w:lsdException w:name="heading 7" w:uiPriority="9" w:qFormat="1"/>
-    <w:lsdException w:name="heading 8" w:uiPriority="9" w:qFormat="1"/>
-    <w:lsdException w:name="heading 9" w:uiPriority="9" w:qFormat="1"/>
-    <w:lsdException w:name="toc 1" w:uiPriority="39"/>
-    <w:lsdException w:name="toc 2" w:uiPriority="39"/>
-    <w:lsdException w:name="toc 3" w:uiPriority="39"/>
-    <w:lsdException w:name="toc 4" w:uiPriority="39"/>
-    <w:lsdException w:name="toc 5" w:uiPriority="39"/>
-    <w:lsdException w:name="toc 6" w:uiPriority="39"/>
-    <w:lsdException w:name="toc 7" w:uiPriority="39"/>
-    <w:lsdException w:name="toc 8" w:uiPriority="39"/>
-    <w:lsdException w:name="toc 9" w:uiPriority="39"/>
-    <w:lsdException w:name="caption" w:uiPriority="35" w:qFormat="1"/>
-    <w:lsdException w:name="Title" w:semiHidden="0" w:uiPriority="10" w:unhideWhenUsed="0" w:qFormat="1"/>
-    <w:lsdException w:name="Default Paragraph Font" w:uiPriority="1"/>
-    <w:lsdException w:name="Subtitle" w:semiHidden="0" w:uiPriority="11" w:unhideWhenUsed="0" w:qFormat="1"/>
-    <w:lsdException w:name="Strong" w:semiHidden="0" w:uiPriority="22" w:unhideWhenUsed="0" w:qFormat="1"/>
-    <w:lsdException w:name="Emphasis" w:semiHidden="0" w:uiPriority="20" w:unhideWhenUsed="0" w:qFormat="1"/>
-    <w:lsdException w:name="Table Grid" w:semiHidden="0" w:uiPriority="59" w:unhideWhenUsed="0"/>
-    <w:lsdException w:name="Placeholder Text" w:unhideWhenUsed="0"/>
-    <w:lsdException w:name="No Spacing" w:semiHidden="0" w:uiPriority="1" w:unhideWhenUsed="0" w:qFormat="1"/>
-    <w:lsdException w:name="Light Shading" w:semiHidden="0" w:uiPriority="60" w:unhideWhenUsed="0"/>
-    <w:lsdException w:name="Light List" w:semiHidden="0" w:uiPriority="61" w:unhideWhenUsed="0"/>
-    <w:lsdException w:name="Light Grid" w:semiHidden="0" w:uiPriority="62" w:unhideWhenUsed="0"/>
-    <w:lsdException w:name="Medium Shading 1" w:semiHidden="0" w:uiPriority="63" w:unhideWhenUsed="0"/>
-    <w:lsdException w:name="Medium Shading 2" w:semiHidden="0" w:uiPriority="64" w:unhideWhenUsed="0"/>
-    <w:lsdException w:name="Medium List 1" w:semiHidden="0" w:uiPriority="65" w:unhideWhenUsed="0"/>
-    <w:lsdException w:name="Medium List 2" w:semiHidden="0" w:uiPriority="66" w:unhideWhenUsed="0"/>
-    <w:lsdException w:name="Medium Grid 1" w:semiHidden="0" w:uiPriority="67" w:unhideWhenUsed="0"/>
-    <w:lsdException w:name="Medium Grid 2" w:semiHidden="0" w:uiPriority="68" w:unhideWhenUsed="0"/>
-    <w:lsdException w:name="Medium Grid 3" w:semiHidden="0" w:uiPriority="69" w:unhideWhenUsed="0"/>
-    <w:lsdException w:name="Dark List" w:semiHidden="0" w:uiPriority="70" w:unhideWhenUsed="0"/>
-    <w:lsdException w:name="Colorful Shading" w:semiHidden="0" w:uiPriority="71" w:unhideWhenUsed="0"/>
-    <w:lsdException w:name="Colorful List" w:semiHidden="0" w:uiPriority="72" w:unhideWhenUsed="0"/>
-    <w:lsdException w:name="Colorful Grid" w:semiHidden="0" w:uiPriority="73" w:unhideWhenUsed="0"/>
-    <w:lsdException w:name="Light Shading Accent 1" w:semiHidden="0" w:uiPriority="60" w:unhideWhenUsed="0"/>
-    <w:lsdException w:name="Light List Accent 1" w:semiHidden="0" w:uiPriority="61" w:unhideWhenUsed="0"/>
-    <w:lsdException w:name="Light Grid Accent 1" w:semiHidden="0" w:uiPriority="62" w:unhideWhenUsed="0"/>
-    <w:lsdException w:name="Medium Shading 1 Accent 1" w:semiHidden="0" w:uiPriority="63" w:unhideWhenUsed="0"/>
-    <w:lsdException w:name="Medium Shading 2 Accent 1" w:semiHidden="0" w:uiPriority="64" w:unhideWhenUsed="0"/>
-    <w:lsdException w:name="Medium List 1 Accent 1" w:semiHidden="0" w:uiPriority="65" w:unhideWhenUsed="0"/>
-    <w:lsdException w:name="Revision" w:unhideWhenUsed="0"/>
-    <w:lsdException w:name="List Paragraph" w:semiHidden="0" w:uiPriority="34" w:unhideWhenUsed="0" w:qFormat="1"/>
-    <w:lsdException w:name="Quote" w:semiHidden="0" w:uiPriority="29" w:unhideWhenUsed="0" w:qFormat="1"/>
-    <w:lsdException w:name="Intense Quote" w:semiHidden="0" w:uiPriority="30" w:unhideWhenUsed="0" w:qFormat="1"/>
-    <w:lsdException w:name="Medium List 2 Accent 1" w:semiHidden="0" w:uiPriority="66" w:unhideWhenUsed="0"/>
-    <w:lsdException w:name="Medium Grid 1 Accent 1" w:semiHidden="0" w:uiPriority="67" w:unhideWhenUsed="0"/>
-    <w:lsdException w:name="Medium Grid 2 Accent 1" w:semiHidden="0" w:uiPriority="68" w:unhideWhenUsed="0"/>
-    <w:lsdException w:name="Medium Grid 3 Accent 1" w:semiHidden="0" w:uiPriority="69" w:unhideWhenUsed="0"/>
-    <w:lsdException w:name="Dark List Accent 1" w:semiHidden="0" w:uiPriority="70" w:unhideWhenUsed="0"/>
-    <w:lsdException w:name="Colorful Shading Accent 1" w:semiHidden="0" w:uiPriority="71" w:unhideWhenUsed="0"/>
-    <w:lsdException w:name="Colorful List Accent 1" w:semiHidden="0" w:uiPriority="72" w:unhideWhenUsed="0"/>
-    <w:lsdException w:name="Colorful Grid Accent 1" w:semiHidden="0" w:uiPriority="73" w:unhideWhenUsed="0"/>
-    <w:lsdException w:name="Light Shading Accent 2" w:semiHidden="0" w:uiPriority="60" w:unhideWhenUsed="0"/>
-    <w:lsdException w:name="Light List Accent 2" w:semiHidden="0" w:uiPriority="61" w:unhideWhenUsed="0"/>
-    <w:lsdException w:name="Light Grid Accent 2" w:semiHidden="0" w:uiPriority="62" w:unhideWhenUsed="0"/>
-    <w:lsdException w:name="Medium Shading 1 Accent 2" w:semiHidden="0" w:uiPriority="63" w:unhideWhenUsed="0"/>
-    <w:lsdException w:name="Medium Shading 2 Accent 2" w:semiHidden="0" w:uiPriority="64" w:unhideWhenUsed="0"/>
-    <w:lsdException w:name="Medium List 1 Accent 2" w:semiHidden="0" w:uiPriority="65" w:unhideWhenUsed="0"/>
-    <w:lsdException w:name="Medium List 2 Accent 2" w:semiHidden="0" w:uiPriority="66" w:unhideWhenUsed="0"/>
-    <w:lsdException w:name="Medium Grid 1 Accent 2" w:semiHidden="0" w:uiPriority="67" w:unhideWhenUsed="0"/>
-    <w:lsdException w:name="Medium Grid 2 Accent 2" w:semiHidden="0" w:uiPriority="68" w:unhideWhenUsed="0"/>
-    <w:lsdException w:name="Medium Grid 3 Accent 2" w:semiHidden="0" w:uiPriority="69" w:unhideWhenUsed="0"/>
-    <w:lsdException w:name="Dark List Accent 2" w:semiHidden="0" w:uiPriority="70" w:unhideWhenUsed="0"/>
-    <w:lsdException w:name="Colorful Shading Accent 2" w:semiHidden="0" w:uiPriority="71" w:unhideWhenUsed="0"/>
-    <w:lsdException w:name="Colorful List Accent 2" w:semiHidden="0" w:uiPriority="72" w:unhideWhenUsed="0"/>
-    <w:lsdException w:name="Colorful Grid Accent 2" w:semiHidden="0" w:uiPriority="73" w:unhideWhenUsed="0"/>
-    <w:lsdException w:name="Light Shading Accent 3" w:semiHidden="0" w:uiPriority="60" w:unhideWhenUsed="0"/>
-    <w:lsdException w:name="Light List Accent 3" w:semiHidden="0" w:uiPriority="61" w:unhideWhenUsed="0"/>
-    <w:lsdException w:name="Light Grid Accent 3" w:semiHidden="0" w:uiPriority="62" w:unhideWhenUsed="0"/>
-    <w:lsdException w:name="Medium Shading 1 Accent 3" w:semiHidden="0" w:uiPriority="63" w:unhideWhenUsed="0"/>
-    <w:lsdException w:name="Medium Shading 2 Accent 3" w:semiHidden="0" w:uiPriority="64" w:unhideWhenUsed="0"/>
-    <w:lsdException w:name="Medium List 1 Accent 3" w:semiHidden="0" w:uiPriority="65" w:unhideWhenUsed="0"/>
-    <w:lsdException w:name="Medium List 2 Accent 3" w:semiHidden="0" w:uiPriority="66" w:unhideWhenUsed="0"/>
-    <w:lsdException w:name="Medium Grid 1 Accent 3" w:semiHidden="0" w:uiPriority="67" w:unhideWhenUsed="0"/>
-    <w:lsdException w:name="Medium Grid 2 Accent 3" w:semiHidden="0" w:uiPriority="68" w:unhideWhenUsed="0"/>
-    <w:lsdException w:name="Medium Grid 3 Accent 3" w:semiHidden="0" w:uiPriority="69" w:unhideWhenUsed="0"/>
-    <w:lsdException w:name="Dark List Accent 3" w:semiHidden="0" w:uiPriority="70" w:unhideWhenUsed="0"/>
-    <w:lsdException w:name="Colorful Shading Accent 3" w:semiHidden="0" w:uiPriority="71" w:unhideWhenUsed="0"/>
-    <w:lsdException w:name="Colorful List Accent 3" w:semiHidden="0" w:uiPriority="72" w:unhideWhenUsed="0"/>
-    <w:lsdException w:name="Colorful Grid Accent 3" w:semiHidden="0" w:uiPriority="73" w:unhideWhenUsed="0"/>
-    <w:lsdException w:name="Light Shading Accent 4" w:semiHidden="0" w:uiPriority="60" w:unhideWhenUsed="0"/>
-    <w:lsdException w:name="Light List Accent 4" w:semiHidden="0" w:uiPriority="61" w:unhideWhenUsed="0"/>
-    <w:lsdException w:name="Light Grid Accent 4" w:semiHidden="0" w:uiPriority="62" w:unhideWhenUsed="0"/>
-    <w:lsdException w:name="Medium Shading 1 Accent 4" w:semiHidden="0" w:uiPriority="63" w:unhideWhenUsed="0"/>
-    <w:lsdException w:name="Medium Shading 2 Accent 4" w:semiHidden="0" w:uiPriority="64" w:unhideWhenUsed="0"/>
-    <w:lsdException w:name="Medium List 1 Accent 4" w:semiHidden="0" w:uiPriority="65" w:unhideWhenUsed="0"/>
-    <w:lsdException w:name="Medium List 2 Accent 4" w:semiHidden="0" w:uiPriority="66" w:unhideWhenUsed="0"/>
-    <w:lsdException w:name="Medium Grid 1 Accent 4" w:semiHidden="0" w:uiPriority="67" w:unhideWhenUsed="0"/>
-    <w:lsdException w:name="Medium Grid 2 Accent 4" w:semiHidden="0" w:uiPriority="68" w:unhideWhenUsed="0"/>
-    <w:lsdException w:name="Medium Grid 3 Accent 4" w:semiHidden="0" w:uiPriority="69" w:unhideWhenUsed="0"/>
-    <w:lsdException w:name="Dark List Accent 4" w:semiHidden="0" w:uiPriority="70" w:unhideWhenUsed="0"/>
-    <w:lsdException w:name="Colorful Shading Accent 4" w:semiHidden="0" w:uiPriority="71" w:unhideWhenUsed="0"/>
-    <w:lsdException w:name="Colorful List Accent 4" w:semiHidden="0" w:uiPriority="72" w:unhideWhenUsed="0"/>
-    <w:lsdException w:name="Colorful Grid Accent 4" w:semiHidden="0" w:uiPriority="73" w:unhideWhenUsed="0"/>
-    <w:lsdException w:name="Light Shading Accent 5" w:semiHidden="0" w:uiPriority="60" w:unhideWhenUsed="0"/>
-    <w:lsdException w:name="Light List Accent 5" w:semiHidden="0" w:uiPriority="61" w:unhideWhenUsed="0"/>
-    <w:lsdException w:name="Light Grid Accent 5" w:semiHidden="0" w:uiPriority="62" w:unhideWhenUsed="0"/>
-    <w:lsdException w:name="Medium Shading 1 Accent 5" w:semiHidden="0" w:uiPriority="63" w:unhideWhenUsed="0"/>
-    <w:lsdException w:name="Medium Shading 2 Accent 5" w:semiHidden="0" w:uiPriority="64" w:unhideWhenUsed="0"/>
-    <w:lsdException w:name="Medium List 1 Accent 5" w:semiHidden="0" w:uiPriority="65" w:unhideWhenUsed="0"/>
-    <w:lsdException w:name="Medium List 2 Accent 5" w:semiHidden="0" w:uiPriority="66" w:unhideWhenUsed="0"/>
-    <w:lsdException w:name="Medium Grid 1 Accent 5" w:semiHidden="0" w:uiPriority="67" w:unhideWhenUsed="0"/>
-    <w:lsdException w:name="Medium Grid 2 Accent 5" w:semiHidden="0" w:uiPriority="68" w:unhideWhenUsed="0"/>
-    <w:lsdException w:name="Medium Grid 3 Accent 5" w:semiHidden="0" w:uiPriority="69" w:unhideWhenUsed="0"/>
-    <w:lsdException w:name="Dark List Accent 5" w:semiHidden="0" w:uiPriority="70" w:unhideWhenUsed="0"/>
-    <w:lsdException w:name="Colorful Shading Accent 5" w:semiHidden="0" w:uiPriority="71" w:unhideWhenUsed="0"/>
-    <w:lsdException w:name="Colorful List Accent 5" w:semiHidden="0" w:uiPriority="72" w:unhideWhenUsed="0"/>
-    <w:lsdException w:name="Colorful Grid Accent 5" w:semiHidden="0" w:uiPriority="73" w:unhideWhenUsed="0"/>
-    <w:lsdException w:name="Light Shading Accent 6" w:semiHidden="0" w:uiPriority="60" w:unhideWhenUsed="0"/>
-    <w:lsdException w:name="Light List Accent 6" w:semiHidden="0" w:uiPriority="61" w:unhideWhenUsed="0"/>
-    <w:lsdException w:name="Light Grid Accent 6" w:semiHidden="0" w:uiPriority="62" w:unhideWhenUsed="0"/>
-    <w:lsdException w:name="Medium Shading 1 Accent 6" w:semiHidden="0" w:uiPriority="63" w:unhideWhenUsed="0"/>
-    <w:lsdException w:name="Medium Shading 2 Accent 6" w:semiHidden="0" w:uiPriority="64" w:unhideWhenUsed="0"/>
-    <w:lsdException w:name="Medium List 1 Accent 6" w:semiHidden="0" w:uiPriority="65" w:unhideWhenUsed="0"/>
-    <w:lsdException w:name="Medium List 2 Accent 6" w:semiHidden="0" w:uiPriority="66" w:unhideWhenUsed="0"/>
-    <w:lsdException w:name="Medium Grid 1 Accent 6" w:semiHidden="0" w:uiPriority="67" w:unhideWhenUsed="0"/>
-    <w:lsdException w:name="Medium Grid 2 Accent 6" w:semiHidden="0" w:uiPriority="68" w:unhideWhenUsed="0"/>
-    <w:lsdException w:name="Medium Grid 3 Accent 6" w:semiHidden="0" w:uiPriority="69" w:unhideWhenUsed="0"/>
-    <w:lsdException w:name="Dark List Accent 6" w:semiHidden="0" w:uiPriority="70" w:unhideWhenUsed="0"/>
-    <w:lsdException w:name="Colorful Shading Accent 6" w:semiHidden="0" w:uiPriority="71" w:unhideWhenUsed="0"/>
-    <w:lsdException w:name="Colorful List Accent 6" w:semiHidden="0" w:uiPriority="72" w:unhideWhenUsed="0"/>
-    <w:lsdException w:name="Colorful Grid Accent 6" w:semiHidden="0" w:uiPriority="73" w:unhideWhenUsed="0"/>
-    <w:lsdException w:name="Subtle Emphasis" w:semiHidden="0" w:uiPriority="19" w:unhideWhenUsed="0" w:qFormat="1"/>
-    <w:lsdException w:name="Intense Emphasis" w:semiHidden="0" w:uiPriority="21" w:unhideWhenUsed="0" w:qFormat="1"/>
-    <w:lsdException w:name="Subtle Reference" w:semiHidden="0" w:uiPriority="31" w:unhideWhenUsed="0" w:qFormat="1"/>
-    <w:lsdException w:name="Intense Reference" w:semiHidden="0" w:uiPriority="32" w:unhideWhenUsed="0" w:qFormat="1"/>
-    <w:lsdException w:name="Book Title" w:semiHidden="0" w:uiPriority="33" w:unhideWhenUsed="0" w:qFormat="1"/>
-    <w:lsdException w:name="Bibliography" w:uiPriority="37"/>
-    <w:lsdException w:name="TOC Heading" w:uiPriority="39" w:qFormat="1"/>
-  </w:latentStyles>
-  <w:style w:type="paragraph" w:default="1" w:styleId="Normal">
-    <w:name w:val="Normal"/>
-    <w:qFormat/>
-  </w:style>
-  <w:style w:type="paragraph" w:styleId="Heading1">
-    <w:name w:val="heading 1"/>
-    <w:basedOn w:val="Normal"/>
-    <w:next w:val="Normal"/>
-    <w:link w:val="Heading1Char"/>
-    <w:uiPriority w:val="9"/>
-    <w:qFormat/>
-    <w:rsid w:val="00512B3F"/>
-    <w:pPr>
-      <w:keepNext/>
-      <w:keepLines/>
-      <w:spacing w:before="480" w:after="0"/>
-      <w:outlineLvl w:val="0"/>
-    </w:pPr>
-    <w:rPr>
-      <w:rFonts w:asciiTheme="majorHAnsi" w:eastAsiaTheme="majorEastAsia" w:hAnsiTheme="majorHAnsi" w:cstheme="majorBidi"/>
-      <w:b/>
-      <w:bCs/>
-      <w:color w:val="365F91" w:themeColor="accent1" w:themeShade="BF"/>
-      <w:sz w:val="28"/>
-      <w:szCs w:val="28"/>
-    </w:rPr>
-  </w:style>
-  <w:style w:type="paragraph" w:styleId="Heading2">
-    <w:name w:val="heading 2"/>
-    <w:basedOn w:val="Normal"/>
-    <w:next w:val="Normal"/>
-    <w:link w:val="Heading2Char"/>
-    <w:uiPriority w:val="9"/>
-    <w:unhideWhenUsed/>
-    <w:qFormat/>
-    <w:rsid w:val="00DC0B5B"/>
-    <w:pPr>
-      <w:keepNext/>
-      <w:keepLines/>
-      <w:spacing w:before="40" w:after="0"/>
-      <w:outlineLvl w:val="1"/>
-    </w:pPr>
-    <w:rPr>
-      <w:rFonts w:asciiTheme="majorHAnsi" w:eastAsiaTheme="majorEastAsia" w:hAnsiTheme="majorHAnsi" w:cstheme="majorBidi"/>
-      <w:color w:val="365F91" w:themeColor="accent1" w:themeShade="BF"/>
-      <w:sz w:val="26"/>
-      <w:szCs w:val="26"/>
-    </w:rPr>
-  </w:style>
-  <w:style w:type="paragraph" w:styleId="Heading3">
-    <w:name w:val="heading 3"/>
-    <w:basedOn w:val="Normal"/>
-    <w:next w:val="Normal"/>
-    <w:link w:val="Heading3Char"/>
-    <w:uiPriority w:val="9"/>
-    <w:unhideWhenUsed/>
-    <w:qFormat/>
-    <w:rsid w:val="00847421"/>
-    <w:pPr>
-      <w:keepNext/>
-      <w:keepLines/>
-      <w:spacing w:before="40" w:after="0"/>
-      <w:outlineLvl w:val="2"/>
-    </w:pPr>
-    <w:rPr>
-      <w:rFonts w:asciiTheme="majorHAnsi" w:eastAsiaTheme="majorEastAsia" w:hAnsiTheme="majorHAnsi" w:cstheme="majorBidi"/>
-      <w:color w:val="243F60" w:themeColor="accent1" w:themeShade="7F"/>
-      <w:sz w:val="24"/>
-      <w:szCs w:val="24"/>
-    </w:rPr>
-  </w:style>
-  <w:style w:type="character" w:default="1" w:styleId="DefaultParagraphFont">
-    <w:name w:val="Default Paragraph Font"/>
-    <w:uiPriority w:val="1"/>
-    <w:semiHidden/>
-    <w:unhideWhenUsed/>
-  </w:style>
-  <w:style w:type="table" w:default="1" w:styleId="TableNormal">
-    <w:name w:val="Normal Table"/>
-    <w:uiPriority w:val="99"/>
-    <w:semiHidden/>
-    <w:unhideWhenUsed/>
-    <w:tblPr>
-      <w:tblInd w:w="0" w:type="dxa"/>
-      <w:tblCellMar>
-        <w:top w:w="0" w:type="dxa"/>
-        <w:left w:w="108" w:type="dxa"/>
-        <w:bottom w:w="0" w:type="dxa"/>
-        <w:right w:w="108" w:type="dxa"/>
-      </w:tblCellMar>
-    </w:tblPr>
-  </w:style>
-  <w:style w:type="numbering" w:default="1" w:styleId="NoList">
-    <w:name w:val="No List"/>
-    <w:uiPriority w:val="99"/>
-    <w:semiHidden/>
-    <w:unhideWhenUsed/>
-  </w:style>
-  <w:style w:type="paragraph" w:styleId="ListParagraph">
-    <w:name w:val="List Paragraph"/>
-    <w:basedOn w:val="Normal"/>
-    <w:uiPriority w:val="34"/>
-    <w:qFormat/>
-    <w:rsid w:val="00512B3F"/>
-    <w:pPr>
-      <w:ind w:left="720"/>
-      <w:contextualSpacing/>
-    </w:pPr>
-  </w:style>
-  <w:style w:type="character" w:customStyle="1" w:styleId="Heading1Char">
-    <w:name w:val="Heading 1 Char"/>
-    <w:basedOn w:val="DefaultParagraphFont"/>
-    <w:link w:val="Heading1"/>
-    <w:uiPriority w:val="9"/>
-    <w:rsid w:val="00512B3F"/>
-    <w:rPr>
-      <w:rFonts w:asciiTheme="majorHAnsi" w:eastAsiaTheme="majorEastAsia" w:hAnsiTheme="majorHAnsi" w:cstheme="majorBidi"/>
-      <w:b/>
-      <w:bCs/>
-      <w:color w:val="365F91" w:themeColor="accent1" w:themeShade="BF"/>
-      <w:sz w:val="28"/>
-      <w:szCs w:val="28"/>
-    </w:rPr>
-  </w:style>
-  <w:style w:type="paragraph" w:styleId="BalloonText">
-    <w:name w:val="Balloon Text"/>
-    <w:basedOn w:val="Normal"/>
-    <w:link w:val="BalloonTextChar"/>
-    <w:uiPriority w:val="99"/>
-    <w:semiHidden/>
-    <w:unhideWhenUsed/>
-    <w:rsid w:val="00DC1B46"/>
-    <w:pPr>
-      <w:spacing w:after="0" w:line="240" w:lineRule="auto"/>
-    </w:pPr>
-    <w:rPr>
-      <w:rFonts w:ascii="Tahoma" w:hAnsi="Tahoma" w:cs="Tahoma"/>
-      <w:sz w:val="16"/>
-      <w:szCs w:val="16"/>
-    </w:rPr>
-  </w:style>
-  <w:style w:type="character" w:customStyle="1" w:styleId="BalloonTextChar">
-    <w:name w:val="Balloon Text Char"/>
-    <w:basedOn w:val="DefaultParagraphFont"/>
-    <w:link w:val="BalloonText"/>
-    <w:uiPriority w:val="99"/>
-    <w:semiHidden/>
-    <w:rsid w:val="00DC1B46"/>
-    <w:rPr>
-      <w:rFonts w:ascii="Tahoma" w:hAnsi="Tahoma" w:cs="Tahoma"/>
-      <w:sz w:val="16"/>
-      <w:szCs w:val="16"/>
-    </w:rPr>
-  </w:style>
-  <w:style w:type="paragraph" w:styleId="Caption">
-    <w:name w:val="caption"/>
-    <w:basedOn w:val="Normal"/>
-    <w:next w:val="Normal"/>
-    <w:uiPriority w:val="35"/>
-    <w:unhideWhenUsed/>
-    <w:qFormat/>
-    <w:rsid w:val="00DC1B46"/>
-    <w:pPr>
-      <w:spacing w:line="240" w:lineRule="auto"/>
-    </w:pPr>
-    <w:rPr>
-      <w:b/>
-      <w:bCs/>
-      <w:color w:val="4F81BD" w:themeColor="accent1"/>
-      <w:sz w:val="18"/>
-      <w:szCs w:val="18"/>
-    </w:rPr>
-  </w:style>
-  <w:style w:type="table" w:styleId="TableGrid">
-    <w:name w:val="Table Grid"/>
-    <w:basedOn w:val="TableNormal"/>
-    <w:uiPriority w:val="59"/>
-    <w:rsid w:val="00533F23"/>
-    <w:pPr>
-      <w:spacing w:after="0" w:line="240" w:lineRule="auto"/>
-    </w:pPr>
-    <w:tblPr>
-      <w:tblInd w:w="0" w:type="dxa"/>
-      <w:tblBorders>
-        <w:top w:val="single" w:sz="4" w:space="0" w:color="auto"/>
-        <w:left w:val="single" w:sz="4" w:space="0" w:color="auto"/>
-        <w:bottom w:val="single" w:sz="4" w:space="0" w:color="auto"/>
-        <w:right w:val="single" w:sz="4" w:space="0" w:color="auto"/>
-        <w:insideH w:val="single" w:sz="4" w:space="0" w:color="auto"/>
-        <w:insideV w:val="single" w:sz="4" w:space="0" w:color="auto"/>
-      </w:tblBorders>
-      <w:tblCellMar>
-        <w:top w:w="0" w:type="dxa"/>
-        <w:left w:w="108" w:type="dxa"/>
-        <w:bottom w:w="0" w:type="dxa"/>
-        <w:right w:w="108" w:type="dxa"/>
-      </w:tblCellMar>
     </w:tblPr>
   </w:style>
   <w:style w:type="character" w:styleId="PlaceholderText">

</xml_diff>